<commit_message>
! updated report for Iteration 2
</commit_message>
<xml_diff>
--- a/docs/supplier/Iteration 2/SENG 403 - Iteration 2.docx
+++ b/docs/supplier/Iteration 2/SENG 403 - Iteration 2.docx
@@ -97,9 +97,6 @@
                 </w:rPr>
                 <w:alias w:val="Title"/>
                 <w:id w:val="15524250"/>
-                <w:placeholder>
-                  <w:docPart w:val="4ACFCAA35D3A4172BED46DB42CB3D6F5"/>
-                </w:placeholder>
                 <w:dataBinding w:prefixMappings="xmlns:ns0='http://schemas.openxmlformats.org/package/2006/metadata/core-properties' xmlns:ns1='http://purl.org/dc/elements/1.1/'" w:xpath="/ns0:coreProperties[1]/ns1:title[1]" w:storeItemID="{6C3C8BC8-F283-45AE-878A-BAB7291924A1}"/>
                 <w:text/>
               </w:sdtPr>
@@ -393,13 +390,13 @@
           <w:r>
             <w:fldChar w:fldCharType="separate"/>
           </w:r>
-          <w:hyperlink w:anchor="_Toc318736462" w:history="1">
+          <w:hyperlink w:anchor="_Toc318924951" w:history="1">
             <w:r>
               <w:rPr>
                 <w:rStyle w:val="Hyperlink"/>
                 <w:noProof/>
               </w:rPr>
-              <w:t>Summary</w:t>
+              <w:t>Figures</w:t>
             </w:r>
             <w:r>
               <w:rPr>
@@ -420,7 +417,7 @@
                 <w:noProof/>
                 <w:webHidden/>
               </w:rPr>
-              <w:instrText xml:space="preserve"> PAGEREF _Toc318736462 \h </w:instrText>
+              <w:instrText xml:space="preserve"> PAGEREF _Toc318924951 \h </w:instrText>
             </w:r>
             <w:r>
               <w:rPr>
@@ -440,7 +437,7 @@
                 <w:noProof/>
                 <w:webHidden/>
               </w:rPr>
-              <w:t>2</w:t>
+              <w:t>1</w:t>
             </w:r>
             <w:r>
               <w:rPr>
@@ -463,13 +460,13 @@
               <w:lang w:eastAsia="en-CA"/>
             </w:rPr>
           </w:pPr>
-          <w:hyperlink w:anchor="_Toc318736463" w:history="1">
+          <w:hyperlink w:anchor="_Toc318924952" w:history="1">
             <w:r>
               <w:rPr>
                 <w:rStyle w:val="Hyperlink"/>
                 <w:noProof/>
               </w:rPr>
-              <w:t>Plan for Iteration 3</w:t>
+              <w:t>Summary</w:t>
             </w:r>
             <w:r>
               <w:rPr>
@@ -490,7 +487,7 @@
                 <w:noProof/>
                 <w:webHidden/>
               </w:rPr>
-              <w:instrText xml:space="preserve"> PAGEREF _Toc318736463 \h </w:instrText>
+              <w:instrText xml:space="preserve"> PAGEREF _Toc318924952 \h </w:instrText>
             </w:r>
             <w:r>
               <w:rPr>
@@ -533,7 +530,7 @@
               <w:lang w:eastAsia="en-CA"/>
             </w:rPr>
           </w:pPr>
-          <w:hyperlink w:anchor="_Toc318736464" w:history="1">
+          <w:hyperlink w:anchor="_Toc318924953" w:history="1">
             <w:r>
               <w:rPr>
                 <w:rStyle w:val="Hyperlink"/>
@@ -560,7 +557,7 @@
                 <w:noProof/>
                 <w:webHidden/>
               </w:rPr>
-              <w:instrText xml:space="preserve"> PAGEREF _Toc318736464 \h </w:instrText>
+              <w:instrText xml:space="preserve"> PAGEREF _Toc318924953 \h </w:instrText>
             </w:r>
             <w:r>
               <w:rPr>
@@ -598,10 +595,12 @@
               <w:tab w:val="right" w:leader="dot" w:pos="9350"/>
             </w:tabs>
             <w:rPr>
+              <w:rFonts w:eastAsiaTheme="minorEastAsia"/>
               <w:noProof/>
+              <w:lang w:eastAsia="en-CA"/>
             </w:rPr>
           </w:pPr>
-          <w:hyperlink w:anchor="_Toc318736465" w:history="1">
+          <w:hyperlink w:anchor="_Toc318924954" w:history="1">
             <w:r>
               <w:rPr>
                 <w:rStyle w:val="Hyperlink"/>
@@ -628,7 +627,7 @@
                 <w:noProof/>
                 <w:webHidden/>
               </w:rPr>
-              <w:instrText xml:space="preserve"> PAGEREF _Toc318736465 \h </w:instrText>
+              <w:instrText xml:space="preserve"> PAGEREF _Toc318924954 \h </w:instrText>
             </w:r>
             <w:r>
               <w:rPr>
@@ -671,13 +670,13 @@
               <w:lang w:eastAsia="en-CA"/>
             </w:rPr>
           </w:pPr>
-          <w:hyperlink w:anchor="_Toc318736466" w:history="1">
+          <w:hyperlink w:anchor="_Toc318924955" w:history="1">
             <w:r>
               <w:rPr>
                 <w:rStyle w:val="Hyperlink"/>
                 <w:noProof/>
               </w:rPr>
-              <w:t>Work Distribution</w:t>
+              <w:t>Plan for Iteration 3</w:t>
             </w:r>
             <w:r>
               <w:rPr>
@@ -698,7 +697,7 @@
                 <w:noProof/>
                 <w:webHidden/>
               </w:rPr>
-              <w:instrText xml:space="preserve"> PAGEREF _Toc318736466 \h </w:instrText>
+              <w:instrText xml:space="preserve"> PAGEREF _Toc318924955 \h </w:instrText>
             </w:r>
             <w:r>
               <w:rPr>
@@ -718,7 +717,7 @@
                 <w:noProof/>
                 <w:webHidden/>
               </w:rPr>
-              <w:t>2</w:t>
+              <w:t>5</w:t>
             </w:r>
             <w:r>
               <w:rPr>
@@ -741,12 +740,82 @@
               <w:lang w:eastAsia="en-CA"/>
             </w:rPr>
           </w:pPr>
-          <w:hyperlink w:anchor="_Toc318736467" w:history="1">
+          <w:hyperlink w:anchor="_Toc318924956" w:history="1">
             <w:r>
               <w:rPr>
                 <w:rStyle w:val="Hyperlink"/>
                 <w:noProof/>
               </w:rPr>
+              <w:t>Work Distribution</w:t>
+            </w:r>
+            <w:r>
+              <w:rPr>
+                <w:noProof/>
+                <w:webHidden/>
+              </w:rPr>
+              <w:tab/>
+            </w:r>
+            <w:r>
+              <w:rPr>
+                <w:noProof/>
+                <w:webHidden/>
+              </w:rPr>
+              <w:fldChar w:fldCharType="begin"/>
+            </w:r>
+            <w:r>
+              <w:rPr>
+                <w:noProof/>
+                <w:webHidden/>
+              </w:rPr>
+              <w:instrText xml:space="preserve"> PAGEREF _Toc318924956 \h </w:instrText>
+            </w:r>
+            <w:r>
+              <w:rPr>
+                <w:noProof/>
+                <w:webHidden/>
+              </w:rPr>
+            </w:r>
+            <w:r>
+              <w:rPr>
+                <w:noProof/>
+                <w:webHidden/>
+              </w:rPr>
+              <w:fldChar w:fldCharType="separate"/>
+            </w:r>
+            <w:r>
+              <w:rPr>
+                <w:noProof/>
+                <w:webHidden/>
+              </w:rPr>
+              <w:t>5</w:t>
+            </w:r>
+            <w:r>
+              <w:rPr>
+                <w:noProof/>
+                <w:webHidden/>
+              </w:rPr>
+              <w:fldChar w:fldCharType="end"/>
+            </w:r>
+          </w:hyperlink>
+        </w:p>
+        <w:p>
+          <w:pPr>
+            <w:pStyle w:val="TOC1"/>
+            <w:tabs>
+              <w:tab w:val="right" w:leader="dot" w:pos="9350"/>
+            </w:tabs>
+            <w:rPr>
+              <w:rFonts w:eastAsiaTheme="minorEastAsia"/>
+              <w:noProof/>
+              <w:lang w:eastAsia="en-CA"/>
+            </w:rPr>
+          </w:pPr>
+          <w:hyperlink w:anchor="_Toc318924957" w:history="1">
+            <w:r>
+              <w:rPr>
+                <w:rStyle w:val="Hyperlink"/>
+                <w:noProof/>
+              </w:rPr>
               <w:t>Appendix A - Stories</w:t>
             </w:r>
             <w:r>
@@ -768,7 +837,7 @@
                 <w:noProof/>
                 <w:webHidden/>
               </w:rPr>
-              <w:instrText xml:space="preserve"> PAGEREF _Toc318736467 \h </w:instrText>
+              <w:instrText xml:space="preserve"> PAGEREF _Toc318924957 \h </w:instrText>
             </w:r>
             <w:r>
               <w:rPr>
@@ -788,7 +857,7 @@
                 <w:noProof/>
                 <w:webHidden/>
               </w:rPr>
-              <w:t>4</w:t>
+              <w:t>6</w:t>
             </w:r>
             <w:r>
               <w:rPr>
@@ -810,9 +879,11 @@
       <w:pPr>
         <w:pStyle w:val="Heading1"/>
       </w:pPr>
+      <w:bookmarkStart w:id="0" w:name="_Toc318924951"/>
       <w:r>
         <w:t>Figures</w:t>
       </w:r>
+      <w:bookmarkEnd w:id="0"/>
     </w:p>
     <w:p>
       <w:pPr>
@@ -835,13 +906,13 @@
       <w:r>
         <w:fldChar w:fldCharType="separate"/>
       </w:r>
-      <w:hyperlink w:anchor="_Toc318736480" w:history="1">
+      <w:hyperlink w:anchor="_Toc318925044" w:history="1">
         <w:r>
           <w:rPr>
             <w:rStyle w:val="Hyperlink"/>
             <w:noProof/>
           </w:rPr>
-          <w:t>Figure 1. Storyboard snapshot at the end of week 1 in Iteration 2</w:t>
+          <w:t>Figure 1. Storyboard snapshot at the beginning of week 1 in Iteration 2</w:t>
         </w:r>
         <w:r>
           <w:rPr>
@@ -862,7 +933,7 @@
             <w:noProof/>
             <w:webHidden/>
           </w:rPr>
-          <w:instrText xml:space="preserve"> PAGEREF _Toc318736480 \h </w:instrText>
+          <w:instrText xml:space="preserve"> PAGEREF _Toc318925044 \h </w:instrText>
         </w:r>
         <w:r>
           <w:rPr>
@@ -882,7 +953,7 @@
             <w:noProof/>
             <w:webHidden/>
           </w:rPr>
-          <w:t>2</w:t>
+          <w:t>3</w:t>
         </w:r>
         <w:r>
           <w:rPr>
@@ -905,13 +976,13 @@
           <w:lang w:eastAsia="en-CA"/>
         </w:rPr>
       </w:pPr>
-      <w:hyperlink w:anchor="_Toc318736481" w:history="1">
+      <w:hyperlink w:anchor="_Toc318925045" w:history="1">
         <w:r>
           <w:rPr>
             <w:rStyle w:val="Hyperlink"/>
             <w:noProof/>
           </w:rPr>
-          <w:t>Figure 2. Storyboard snapshot at the end of week 2 in Iteration 2</w:t>
+          <w:t>Figure 2. Storyboard snapshot at the beginning of week 2 in Iteration 2</w:t>
         </w:r>
         <w:r>
           <w:rPr>
@@ -932,7 +1003,7 @@
             <w:noProof/>
             <w:webHidden/>
           </w:rPr>
-          <w:instrText xml:space="preserve"> PAGEREF _Toc318736481 \h </w:instrText>
+          <w:instrText xml:space="preserve"> PAGEREF _Toc318925045 \h </w:instrText>
         </w:r>
         <w:r>
           <w:rPr>
@@ -952,7 +1023,7 @@
             <w:noProof/>
             <w:webHidden/>
           </w:rPr>
-          <w:t>2</w:t>
+          <w:t>3</w:t>
         </w:r>
         <w:r>
           <w:rPr>
@@ -975,13 +1046,13 @@
           <w:lang w:eastAsia="en-CA"/>
         </w:rPr>
       </w:pPr>
-      <w:hyperlink w:anchor="_Toc318736482" w:history="1">
+      <w:hyperlink w:anchor="_Toc318925046" w:history="1">
         <w:r>
           <w:rPr>
             <w:rStyle w:val="Hyperlink"/>
             <w:noProof/>
           </w:rPr>
-          <w:t>Figure 3. Storyboard snapshot at the end of week 3 in Iteration 2</w:t>
+          <w:t>Figure 3. Storyboard snapshot at the beginning of week 3 in Iteration 2</w:t>
         </w:r>
         <w:r>
           <w:rPr>
@@ -1002,7 +1073,7 @@
             <w:noProof/>
             <w:webHidden/>
           </w:rPr>
-          <w:instrText xml:space="preserve"> PAGEREF _Toc318736482 \h </w:instrText>
+          <w:instrText xml:space="preserve"> PAGEREF _Toc318925046 \h </w:instrText>
         </w:r>
         <w:r>
           <w:rPr>
@@ -1022,7 +1093,7 @@
             <w:noProof/>
             <w:webHidden/>
           </w:rPr>
-          <w:t>2</w:t>
+          <w:t>4</w:t>
         </w:r>
         <w:r>
           <w:rPr>
@@ -1045,13 +1116,13 @@
           <w:lang w:eastAsia="en-CA"/>
         </w:rPr>
       </w:pPr>
-      <w:hyperlink w:anchor="_Toc318736483" w:history="1">
+      <w:hyperlink w:anchor="_Toc318925047" w:history="1">
         <w:r>
           <w:rPr>
             <w:rStyle w:val="Hyperlink"/>
             <w:noProof/>
           </w:rPr>
-          <w:t>Figure 4. Storyboard snapshot at the end of week 4 in Iteration 2</w:t>
+          <w:t>Figure 4. Storyboard snapshot at the beginning of week 4 in Iteration 2</w:t>
         </w:r>
         <w:r>
           <w:rPr>
@@ -1072,7 +1143,7 @@
             <w:noProof/>
             <w:webHidden/>
           </w:rPr>
-          <w:instrText xml:space="preserve"> PAGEREF _Toc318736483 \h </w:instrText>
+          <w:instrText xml:space="preserve"> PAGEREF _Toc318925047 \h </w:instrText>
         </w:r>
         <w:r>
           <w:rPr>
@@ -1092,7 +1163,7 @@
             <w:noProof/>
             <w:webHidden/>
           </w:rPr>
-          <w:t>2</w:t>
+          <w:t>4</w:t>
         </w:r>
         <w:r>
           <w:rPr>
@@ -1107,8 +1178,6 @@
       <w:r>
         <w:fldChar w:fldCharType="end"/>
       </w:r>
-    </w:p>
-    <w:p>
       <w:r>
         <w:br w:type="page"/>
       </w:r>
@@ -1117,99 +1186,59 @@
       <w:pPr>
         <w:pStyle w:val="Heading1"/>
       </w:pPr>
-      <w:bookmarkStart w:id="0" w:name="_Toc318736462"/>
+      <w:bookmarkStart w:id="1" w:name="_Toc318924952"/>
       <w:r>
         <w:lastRenderedPageBreak/>
         <w:t>Summary</w:t>
       </w:r>
-      <w:bookmarkEnd w:id="0"/>
-    </w:p>
-    <w:p/>
+      <w:bookmarkEnd w:id="1"/>
+    </w:p>
+    <w:p>
+      <w:r>
+        <w:t>The report presents the deliverables of Iteration 2 and planned work for Iteration 3</w:t>
+      </w:r>
+      <w:r>
+        <w:t>. The work progress during Iteration 2 is present</w:t>
+      </w:r>
+      <w:r>
+        <w:t xml:space="preserve"> </w:t>
+      </w:r>
+      <w:r>
+        <w:t xml:space="preserve">in </w:t>
+      </w:r>
+      <w:r>
+        <w:t xml:space="preserve">the </w:t>
+      </w:r>
+      <w:r>
+        <w:t>Weekly Snapshot of the Storyboard section.</w:t>
+      </w:r>
+      <w:r>
+        <w:t xml:space="preserve"> After discussions among the group and with the customers, the plan for Iteration 3 was developed, and it is presented in this report. The tasks were managed in a fair manner and appropriate feedback was provided to the group members.</w:t>
+      </w:r>
+      <w:r>
+        <w:t xml:space="preserve"> Also, we focused on improving group communications by being more responsive and notif</w:t>
+      </w:r>
+      <w:r>
+        <w:t>ying</w:t>
+      </w:r>
+      <w:r>
+        <w:t xml:space="preserve"> others </w:t>
+      </w:r>
+      <w:r>
+        <w:t xml:space="preserve">more efficiently </w:t>
+      </w:r>
+      <w:r>
+        <w:t xml:space="preserve">of the </w:t>
+      </w:r>
+      <w:r>
+        <w:t>tasks that are in progress and are completed.</w:t>
+      </w:r>
+    </w:p>
     <w:p>
       <w:pPr>
         <w:pStyle w:val="Heading1"/>
       </w:pPr>
-      <w:bookmarkStart w:id="1" w:name="_Toc318736463"/>
-      <w:r>
-        <w:t>Plan for Iteration 3</w:t>
-      </w:r>
-      <w:bookmarkEnd w:id="1"/>
-    </w:p>
-    <w:p>
-      <w:r>
-        <w:t>During the iteration planning meeting</w:t>
-      </w:r>
-      <w:r>
-        <w:t>, which</w:t>
-      </w:r>
-      <w:r>
-        <w:t xml:space="preserve"> was conducted prior to the end of Iteration 2, </w:t>
-      </w:r>
-      <w:r>
-        <w:t>we determined the plan for Iteration 3. The plan is below:</w:t>
-      </w:r>
-    </w:p>
-    <w:p>
-      <w:pPr>
-        <w:pStyle w:val="ListParagraph"/>
-        <w:numPr>
-          <w:ilvl w:val="0"/>
-          <w:numId w:val="2"/>
-        </w:numPr>
-      </w:pPr>
-      <w:r>
-        <w:t>Resolve defects identified in Iteration 2</w:t>
-      </w:r>
-    </w:p>
-    <w:p>
-      <w:pPr>
-        <w:pStyle w:val="ListParagraph"/>
-        <w:numPr>
-          <w:ilvl w:val="0"/>
-          <w:numId w:val="2"/>
-        </w:numPr>
-      </w:pPr>
-      <w:r>
-        <w:t>Implement feature 1.5</w:t>
-      </w:r>
-    </w:p>
-    <w:p>
-      <w:pPr>
-        <w:pStyle w:val="ListParagraph"/>
-        <w:numPr>
-          <w:ilvl w:val="0"/>
-          <w:numId w:val="2"/>
-        </w:numPr>
-      </w:pPr>
-      <w:r>
-        <w:t>Implement feature 4.1</w:t>
-      </w:r>
-    </w:p>
-    <w:p>
-      <w:pPr>
-        <w:pStyle w:val="ListParagraph"/>
-        <w:numPr>
-          <w:ilvl w:val="0"/>
-          <w:numId w:val="2"/>
-        </w:numPr>
-      </w:pPr>
-      <w:r>
-        <w:t>Implement feature 5.1</w:t>
-      </w:r>
-      <w:bookmarkStart w:id="2" w:name="_Toc318736464"/>
-    </w:p>
-    <w:p>
-      <w:r>
-        <w:rPr>
-          <w:rFonts w:ascii="TimesNewRomanPSMT" w:hAnsi="TimesNewRomanPSMT" w:cs="TimesNewRomanPSMT"/>
-        </w:rPr>
-        <w:t>Additional information on stories is provided in Appendix A.</w:t>
-      </w:r>
-    </w:p>
-    <w:p>
-      <w:pPr>
-        <w:pStyle w:val="Heading1"/>
-      </w:pPr>
+      <w:bookmarkStart w:id="2" w:name="_Toc318924953"/>
       <w:r>
         <w:t>Progress during Iteration 2</w:t>
       </w:r>
@@ -1233,7 +1262,13 @@
     </w:p>
     <w:p>
       <w:r>
-        <w:t>The following tasks were completed during Iteration 2 and are ready for user testing:</w:t>
+        <w:t xml:space="preserve">The following </w:t>
+      </w:r>
+      <w:r>
+        <w:t>features</w:t>
+      </w:r>
+      <w:r>
+        <w:t xml:space="preserve"> were completed during Iteration 2 and are ready for user testing:</w:t>
       </w:r>
     </w:p>
     <w:p>
@@ -1254,13 +1289,7 @@
         <w:rPr>
           <w:rFonts w:ascii="TimesNewRomanPSMT" w:hAnsi="TimesNewRomanPSMT" w:cs="TimesNewRomanPSMT"/>
         </w:rPr>
-        <w:t>eature</w:t>
-      </w:r>
-      <w:r>
-        <w:rPr>
-          <w:rFonts w:ascii="TimesNewRomanPSMT" w:hAnsi="TimesNewRomanPSMT" w:cs="TimesNewRomanPSMT"/>
-        </w:rPr>
-        <w:t xml:space="preserve"> 1.1</w:t>
+        <w:t>eature 1.1</w:t>
       </w:r>
     </w:p>
     <w:p>
@@ -1281,13 +1310,7 @@
         <w:rPr>
           <w:rFonts w:ascii="TimesNewRomanPSMT" w:hAnsi="TimesNewRomanPSMT" w:cs="TimesNewRomanPSMT"/>
         </w:rPr>
-        <w:t xml:space="preserve">eature </w:t>
-      </w:r>
-      <w:r>
-        <w:rPr>
-          <w:rFonts w:ascii="TimesNewRomanPSMT" w:hAnsi="TimesNewRomanPSMT" w:cs="TimesNewRomanPSMT"/>
-        </w:rPr>
-        <w:t>1.3</w:t>
+        <w:t>eature 1.3</w:t>
       </w:r>
     </w:p>
     <w:p>
@@ -1308,13 +1331,7 @@
         <w:rPr>
           <w:rFonts w:ascii="TimesNewRomanPSMT" w:hAnsi="TimesNewRomanPSMT" w:cs="TimesNewRomanPSMT"/>
         </w:rPr>
-        <w:t xml:space="preserve">eature </w:t>
-      </w:r>
-      <w:r>
-        <w:rPr>
-          <w:rFonts w:ascii="TimesNewRomanPSMT" w:hAnsi="TimesNewRomanPSMT" w:cs="TimesNewRomanPSMT"/>
-        </w:rPr>
-        <w:t>1.4</w:t>
+        <w:t>eature 1.4</w:t>
       </w:r>
     </w:p>
     <w:p>
@@ -1335,13 +1352,7 @@
         <w:rPr>
           <w:rFonts w:ascii="TimesNewRomanPSMT" w:hAnsi="TimesNewRomanPSMT" w:cs="TimesNewRomanPSMT"/>
         </w:rPr>
-        <w:t xml:space="preserve">eature </w:t>
-      </w:r>
-      <w:r>
-        <w:rPr>
-          <w:rFonts w:ascii="TimesNewRomanPSMT" w:hAnsi="TimesNewRomanPSMT" w:cs="TimesNewRomanPSMT"/>
-        </w:rPr>
-        <w:t>2.1</w:t>
+        <w:t>eature 2.1</w:t>
       </w:r>
     </w:p>
     <w:p>
@@ -1370,32 +1381,14 @@
         <w:rPr>
           <w:rFonts w:ascii="TimesNewRomanPSMT" w:hAnsi="TimesNewRomanPSMT" w:cs="TimesNewRomanPSMT"/>
         </w:rPr>
-        <w:t>A</w:t>
-      </w:r>
-      <w:r>
-        <w:rPr>
-          <w:rFonts w:ascii="TimesNewRomanPSMT" w:hAnsi="TimesNewRomanPSMT" w:cs="TimesNewRomanPSMT"/>
-        </w:rPr>
-        <w:t xml:space="preserve">dditional information on stories </w:t>
-      </w:r>
-      <w:r>
-        <w:rPr>
-          <w:rFonts w:ascii="TimesNewRomanPSMT" w:hAnsi="TimesNewRomanPSMT" w:cs="TimesNewRomanPSMT"/>
-        </w:rPr>
-        <w:t>is provided in</w:t>
-      </w:r>
-      <w:r>
-        <w:rPr>
-          <w:rFonts w:ascii="TimesNewRomanPSMT" w:hAnsi="TimesNewRomanPSMT" w:cs="TimesNewRomanPSMT"/>
-        </w:rPr>
-        <w:t xml:space="preserve"> Appendix A.</w:t>
+        <w:t>Additional information on stories is provided in Appendix A.</w:t>
       </w:r>
     </w:p>
     <w:p>
       <w:pPr>
         <w:pStyle w:val="Heading2"/>
       </w:pPr>
-      <w:bookmarkStart w:id="3" w:name="_Toc318736465"/>
+      <w:bookmarkStart w:id="3" w:name="_Toc318924954"/>
       <w:r>
         <w:t>Weekly Snapshot of the Storyboard</w:t>
       </w:r>
@@ -1405,132 +1398,397 @@
       <w:r>
         <w:t>During Iteration 2, different tasks were assigned to group members. We discussed those tasks and upon completion, we provided each other with the feedback for further improvements. The following snapshots of the storyboard illustrate how the project was progressing during Iteration2.</w:t>
       </w:r>
+      <w:r>
+        <w:t xml:space="preserve"> The snapshots were taken at the beginning of each week.</w:t>
+      </w:r>
+    </w:p>
+    <w:p>
+      <w:pPr>
+        <w:spacing w:after="200"/>
+        <w:rPr>
+          <w:b/>
+          <w:bCs/>
+          <w:color w:val="4F81BD" w:themeColor="accent1"/>
+          <w:sz w:val="18"/>
+          <w:szCs w:val="18"/>
+        </w:rPr>
+      </w:pPr>
+      <w:bookmarkStart w:id="4" w:name="_Toc318736480"/>
+      <w:r>
+        <w:br w:type="page"/>
+      </w:r>
     </w:p>
     <w:p>
       <w:pPr>
         <w:pStyle w:val="Caption"/>
       </w:pPr>
-      <w:bookmarkStart w:id="4" w:name="_Toc318736480"/>
+      <w:bookmarkStart w:id="5" w:name="_Toc318925044"/>
       <w:proofErr w:type="gramStart"/>
       <w:r>
+        <w:lastRenderedPageBreak/>
         <w:t xml:space="preserve">Figure </w:t>
       </w:r>
-      <w:r>
-        <w:fldChar w:fldCharType="begin"/>
-      </w:r>
-      <w:r>
-        <w:instrText xml:space="preserve"> SEQ Figure \* ARABIC </w:instrText>
-      </w:r>
-      <w:r>
-        <w:fldChar w:fldCharType="separate"/>
-      </w:r>
+      <w:fldSimple w:instr=" SEQ Figure \* ARABIC ">
+        <w:r>
+          <w:rPr>
+            <w:noProof/>
+          </w:rPr>
+          <w:t>1</w:t>
+        </w:r>
+      </w:fldSimple>
+      <w:r>
+        <w:t>.</w:t>
+      </w:r>
+      <w:proofErr w:type="gramEnd"/>
+      <w:r>
+        <w:t xml:space="preserve"> Storyboard snapshot at the </w:t>
+      </w:r>
+      <w:r>
+        <w:t xml:space="preserve">beginning </w:t>
+      </w:r>
+      <w:r>
+        <w:t>of week 1 in Iteration 2</w:t>
+      </w:r>
+      <w:bookmarkEnd w:id="4"/>
+      <w:bookmarkEnd w:id="5"/>
+    </w:p>
+    <w:p>
+      <w:pPr>
+        <w:pStyle w:val="Caption"/>
+      </w:pPr>
       <w:r>
         <w:rPr>
           <w:noProof/>
-        </w:rPr>
-        <w:t>1</w:t>
-      </w:r>
-      <w:r>
-        <w:fldChar w:fldCharType="end"/>
-      </w:r>
+          <w:lang w:eastAsia="en-CA"/>
+        </w:rPr>
+        <w:drawing>
+          <wp:inline distT="0" distB="0" distL="0" distR="0">
+            <wp:extent cx="5400000" cy="3903162"/>
+            <wp:effectExtent l="19050" t="0" r="0" b="0"/>
+            <wp:docPr id="18" name="Picture 18" descr="IMG_0069"/>
+            <wp:cNvGraphicFramePr>
+              <a:graphicFrameLocks xmlns:a="http://schemas.openxmlformats.org/drawingml/2006/main" noChangeAspect="1"/>
+            </wp:cNvGraphicFramePr>
+            <a:graphic xmlns:a="http://schemas.openxmlformats.org/drawingml/2006/main">
+              <a:graphicData uri="http://schemas.openxmlformats.org/drawingml/2006/picture">
+                <pic:pic xmlns:pic="http://schemas.openxmlformats.org/drawingml/2006/picture">
+                  <pic:nvPicPr>
+                    <pic:cNvPr id="0" name="Picture 18" descr="IMG_0069"/>
+                    <pic:cNvPicPr>
+                      <a:picLocks noChangeAspect="1" noChangeArrowheads="1"/>
+                    </pic:cNvPicPr>
+                  </pic:nvPicPr>
+                  <pic:blipFill>
+                    <a:blip r:embed="rId9" cstate="print"/>
+                    <a:srcRect l="1768" t="4068" r="2090" b="3426"/>
+                    <a:stretch>
+                      <a:fillRect/>
+                    </a:stretch>
+                  </pic:blipFill>
+                  <pic:spPr bwMode="auto">
+                    <a:xfrm>
+                      <a:off x="0" y="0"/>
+                      <a:ext cx="5400000" cy="3903162"/>
+                    </a:xfrm>
+                    <a:prstGeom prst="rect">
+                      <a:avLst/>
+                    </a:prstGeom>
+                    <a:noFill/>
+                    <a:ln w="9525">
+                      <a:noFill/>
+                      <a:miter lim="800000"/>
+                      <a:headEnd/>
+                      <a:tailEnd/>
+                    </a:ln>
+                  </pic:spPr>
+                </pic:pic>
+              </a:graphicData>
+            </a:graphic>
+          </wp:inline>
+        </w:drawing>
+      </w:r>
+    </w:p>
+    <w:p>
+      <w:pPr>
+        <w:pStyle w:val="Caption"/>
+      </w:pPr>
+      <w:bookmarkStart w:id="6" w:name="_Toc318736481"/>
+      <w:r>
+        <w:rPr>
+          <w:noProof/>
+          <w:lang w:eastAsia="en-CA"/>
+        </w:rPr>
+        <w:drawing>
+          <wp:anchor distT="0" distB="0" distL="114300" distR="114300" simplePos="0" relativeHeight="251658240" behindDoc="0" locked="0" layoutInCell="1" allowOverlap="1">
+            <wp:simplePos x="0" y="0"/>
+            <wp:positionH relativeFrom="margin">
+              <wp:posOffset>19050</wp:posOffset>
+            </wp:positionH>
+            <wp:positionV relativeFrom="margin">
+              <wp:posOffset>4610100</wp:posOffset>
+            </wp:positionV>
+            <wp:extent cx="5400675" cy="3705225"/>
+            <wp:effectExtent l="19050" t="0" r="9525" b="0"/>
+            <wp:wrapSquare wrapText="bothSides"/>
+            <wp:docPr id="2" name="Picture 14" descr="C:\Users\Owner\AppData\Local\Microsoft\Windows\Temporary Internet Files\Content.Word\IMG_0072.jpg"/>
+            <wp:cNvGraphicFramePr>
+              <a:graphicFrameLocks xmlns:a="http://schemas.openxmlformats.org/drawingml/2006/main" noChangeAspect="1"/>
+            </wp:cNvGraphicFramePr>
+            <a:graphic xmlns:a="http://schemas.openxmlformats.org/drawingml/2006/main">
+              <a:graphicData uri="http://schemas.openxmlformats.org/drawingml/2006/picture">
+                <pic:pic xmlns:pic="http://schemas.openxmlformats.org/drawingml/2006/picture">
+                  <pic:nvPicPr>
+                    <pic:cNvPr id="0" name="Picture 14" descr="C:\Users\Owner\AppData\Local\Microsoft\Windows\Temporary Internet Files\Content.Word\IMG_0072.jpg"/>
+                    <pic:cNvPicPr>
+                      <a:picLocks noChangeAspect="1" noChangeArrowheads="1"/>
+                    </pic:cNvPicPr>
+                  </pic:nvPicPr>
+                  <pic:blipFill>
+                    <a:blip r:embed="rId10" cstate="print"/>
+                    <a:srcRect l="4019" t="8994" r="4662" b="7495"/>
+                    <a:stretch>
+                      <a:fillRect/>
+                    </a:stretch>
+                  </pic:blipFill>
+                  <pic:spPr bwMode="auto">
+                    <a:xfrm>
+                      <a:off x="0" y="0"/>
+                      <a:ext cx="5400675" cy="3705225"/>
+                    </a:xfrm>
+                    <a:prstGeom prst="rect">
+                      <a:avLst/>
+                    </a:prstGeom>
+                    <a:noFill/>
+                    <a:ln w="9525">
+                      <a:noFill/>
+                      <a:miter lim="800000"/>
+                      <a:headEnd/>
+                      <a:tailEnd/>
+                    </a:ln>
+                  </pic:spPr>
+                </pic:pic>
+              </a:graphicData>
+            </a:graphic>
+          </wp:anchor>
+        </w:drawing>
+      </w:r>
+      <w:bookmarkStart w:id="7" w:name="_Toc318925045"/>
+      <w:proofErr w:type="gramStart"/>
+      <w:r>
+        <w:t xml:space="preserve">Figure </w:t>
+      </w:r>
+      <w:fldSimple w:instr=" SEQ Figure \* ARABIC ">
+        <w:r>
+          <w:rPr>
+            <w:noProof/>
+          </w:rPr>
+          <w:t>2</w:t>
+        </w:r>
+      </w:fldSimple>
       <w:r>
         <w:t>.</w:t>
       </w:r>
       <w:proofErr w:type="gramEnd"/>
       <w:r>
-        <w:t xml:space="preserve"> Storyboard snapshot at the end of week 1 in Iteration 2</w:t>
-      </w:r>
-      <w:bookmarkEnd w:id="4"/>
+        <w:t xml:space="preserve"> Storyboa</w:t>
+      </w:r>
+      <w:r>
+        <w:t xml:space="preserve">rd snapshot at the </w:t>
+      </w:r>
+      <w:r>
+        <w:t xml:space="preserve">beginning </w:t>
+      </w:r>
+      <w:r>
+        <w:t>of week 2</w:t>
+      </w:r>
+      <w:r>
+        <w:t xml:space="preserve"> in Iteration 2</w:t>
+      </w:r>
+      <w:bookmarkEnd w:id="6"/>
+      <w:bookmarkEnd w:id="7"/>
     </w:p>
     <w:p>
       <w:pPr>
         <w:pStyle w:val="Caption"/>
       </w:pPr>
-      <w:bookmarkStart w:id="5" w:name="_Toc318736481"/>
+    </w:p>
+    <w:p>
+      <w:pPr>
+        <w:spacing w:after="200"/>
+        <w:rPr>
+          <w:b/>
+          <w:bCs/>
+          <w:color w:val="4F81BD" w:themeColor="accent1"/>
+          <w:sz w:val="18"/>
+          <w:szCs w:val="18"/>
+        </w:rPr>
+      </w:pPr>
+      <w:bookmarkStart w:id="8" w:name="_Toc318736482"/>
+      <w:r>
+        <w:br w:type="page"/>
+      </w:r>
+    </w:p>
+    <w:p>
+      <w:pPr>
+        <w:pStyle w:val="Caption"/>
+      </w:pPr>
+      <w:bookmarkStart w:id="9" w:name="_Toc318925046"/>
       <w:proofErr w:type="gramStart"/>
       <w:r>
+        <w:lastRenderedPageBreak/>
         <w:t xml:space="preserve">Figure </w:t>
       </w:r>
-      <w:r>
-        <w:fldChar w:fldCharType="begin"/>
-      </w:r>
-      <w:r>
-        <w:instrText xml:space="preserve"> SEQ Figure \* ARABIC </w:instrText>
-      </w:r>
-      <w:r>
-        <w:fldChar w:fldCharType="separate"/>
-      </w:r>
+      <w:fldSimple w:instr=" SEQ Figure \* ARABIC ">
+        <w:r>
+          <w:rPr>
+            <w:noProof/>
+          </w:rPr>
+          <w:t>3</w:t>
+        </w:r>
+      </w:fldSimple>
+      <w:r>
+        <w:t>.</w:t>
+      </w:r>
+      <w:proofErr w:type="gramEnd"/>
+      <w:r>
+        <w:t xml:space="preserve"> Storyboa</w:t>
+      </w:r>
+      <w:r>
+        <w:t xml:space="preserve">rd snapshot at the </w:t>
+      </w:r>
+      <w:r>
+        <w:t xml:space="preserve">beginning </w:t>
+      </w:r>
+      <w:r>
+        <w:t>of week 3</w:t>
+      </w:r>
+      <w:r>
+        <w:t xml:space="preserve"> in Iteration 2</w:t>
+      </w:r>
+      <w:bookmarkEnd w:id="8"/>
+      <w:bookmarkEnd w:id="9"/>
+    </w:p>
+    <w:p>
+      <w:pPr>
+        <w:pStyle w:val="Caption"/>
+      </w:pPr>
       <w:r>
         <w:rPr>
           <w:noProof/>
-        </w:rPr>
-        <w:t>2</w:t>
-      </w:r>
-      <w:r>
-        <w:fldChar w:fldCharType="end"/>
-      </w:r>
-      <w:r>
-        <w:t>.</w:t>
-      </w:r>
-      <w:proofErr w:type="gramEnd"/>
-      <w:r>
-        <w:t xml:space="preserve"> Storyboa</w:t>
-      </w:r>
-      <w:r>
-        <w:t>rd snapshot at the end of week 2</w:t>
-      </w:r>
-      <w:r>
-        <w:t xml:space="preserve"> in Iteration 2</w:t>
-      </w:r>
-      <w:bookmarkEnd w:id="5"/>
+          <w:lang w:eastAsia="en-CA"/>
+        </w:rPr>
+        <w:drawing>
+          <wp:inline distT="0" distB="0" distL="0" distR="0">
+            <wp:extent cx="5400000" cy="3947979"/>
+            <wp:effectExtent l="19050" t="0" r="0" b="0"/>
+            <wp:docPr id="6" name="Picture 6" descr="C:\Users\Owner\AppData\Local\Microsoft\Windows\Temporary Internet Files\Content.Word\IMG_0067.jpg"/>
+            <wp:cNvGraphicFramePr>
+              <a:graphicFrameLocks xmlns:a="http://schemas.openxmlformats.org/drawingml/2006/main" noChangeAspect="1"/>
+            </wp:cNvGraphicFramePr>
+            <a:graphic xmlns:a="http://schemas.openxmlformats.org/drawingml/2006/main">
+              <a:graphicData uri="http://schemas.openxmlformats.org/drawingml/2006/picture">
+                <pic:pic xmlns:pic="http://schemas.openxmlformats.org/drawingml/2006/picture">
+                  <pic:nvPicPr>
+                    <pic:cNvPr id="0" name="Picture 6" descr="C:\Users\Owner\AppData\Local\Microsoft\Windows\Temporary Internet Files\Content.Word\IMG_0067.jpg"/>
+                    <pic:cNvPicPr>
+                      <a:picLocks noChangeAspect="1" noChangeArrowheads="1"/>
+                    </pic:cNvPicPr>
+                  </pic:nvPicPr>
+                  <pic:blipFill>
+                    <a:blip r:embed="rId11" cstate="print"/>
+                    <a:srcRect l="2412" t="1713" r="1286" b="4497"/>
+                    <a:stretch>
+                      <a:fillRect/>
+                    </a:stretch>
+                  </pic:blipFill>
+                  <pic:spPr bwMode="auto">
+                    <a:xfrm>
+                      <a:off x="0" y="0"/>
+                      <a:ext cx="5400000" cy="3947979"/>
+                    </a:xfrm>
+                    <a:prstGeom prst="rect">
+                      <a:avLst/>
+                    </a:prstGeom>
+                    <a:noFill/>
+                    <a:ln w="9525">
+                      <a:noFill/>
+                      <a:miter lim="800000"/>
+                      <a:headEnd/>
+                      <a:tailEnd/>
+                    </a:ln>
+                  </pic:spPr>
+                </pic:pic>
+              </a:graphicData>
+            </a:graphic>
+          </wp:inline>
+        </w:drawing>
+      </w:r>
     </w:p>
     <w:p>
       <w:pPr>
         <w:pStyle w:val="Caption"/>
       </w:pPr>
-      <w:bookmarkStart w:id="6" w:name="_Toc318736482"/>
-      <w:proofErr w:type="gramStart"/>
-      <w:r>
-        <w:t xml:space="preserve">Figure </w:t>
-      </w:r>
-      <w:r>
-        <w:fldChar w:fldCharType="begin"/>
-      </w:r>
-      <w:r>
-        <w:instrText xml:space="preserve"> SEQ Figure \* ARABIC </w:instrText>
-      </w:r>
-      <w:r>
-        <w:fldChar w:fldCharType="separate"/>
-      </w:r>
+      <w:bookmarkStart w:id="10" w:name="_Toc318736483"/>
       <w:r>
         <w:rPr>
           <w:noProof/>
-        </w:rPr>
-        <w:t>3</w:t>
-      </w:r>
-      <w:r>
-        <w:fldChar w:fldCharType="end"/>
-      </w:r>
-      <w:r>
-        <w:t>.</w:t>
-      </w:r>
-      <w:proofErr w:type="gramEnd"/>
-      <w:r>
-        <w:t xml:space="preserve"> Storyboa</w:t>
-      </w:r>
-      <w:r>
-        <w:t>rd snapshot at the end of week 3</w:t>
-      </w:r>
-      <w:r>
-        <w:t xml:space="preserve"> in Iteration 2</w:t>
-      </w:r>
-      <w:bookmarkEnd w:id="6"/>
-    </w:p>
-    <w:p>
-      <w:pPr>
-        <w:pStyle w:val="Caption"/>
-      </w:pPr>
-      <w:bookmarkStart w:id="7" w:name="_Toc318736483"/>
+          <w:lang w:eastAsia="en-CA"/>
+        </w:rPr>
+        <w:drawing>
+          <wp:anchor distT="0" distB="0" distL="114300" distR="114300" simplePos="0" relativeHeight="251659264" behindDoc="0" locked="0" layoutInCell="1" allowOverlap="1">
+            <wp:simplePos x="0" y="0"/>
+            <wp:positionH relativeFrom="margin">
+              <wp:posOffset>0</wp:posOffset>
+            </wp:positionH>
+            <wp:positionV relativeFrom="margin">
+              <wp:posOffset>4610100</wp:posOffset>
+            </wp:positionV>
+            <wp:extent cx="5400675" cy="3857625"/>
+            <wp:effectExtent l="19050" t="0" r="9525" b="0"/>
+            <wp:wrapSquare wrapText="bothSides"/>
+            <wp:docPr id="9" name="Picture 9" descr="C:\Users\Owner\AppData\Local\Microsoft\Windows\Temporary Internet Files\Content.Word\IMG_0070.jpg"/>
+            <wp:cNvGraphicFramePr>
+              <a:graphicFrameLocks xmlns:a="http://schemas.openxmlformats.org/drawingml/2006/main" noChangeAspect="1"/>
+            </wp:cNvGraphicFramePr>
+            <a:graphic xmlns:a="http://schemas.openxmlformats.org/drawingml/2006/main">
+              <a:graphicData uri="http://schemas.openxmlformats.org/drawingml/2006/picture">
+                <pic:pic xmlns:pic="http://schemas.openxmlformats.org/drawingml/2006/picture">
+                  <pic:nvPicPr>
+                    <pic:cNvPr id="0" name="Picture 9" descr="C:\Users\Owner\AppData\Local\Microsoft\Windows\Temporary Internet Files\Content.Word\IMG_0070.jpg"/>
+                    <pic:cNvPicPr>
+                      <a:picLocks noChangeAspect="1" noChangeArrowheads="1"/>
+                    </pic:cNvPicPr>
+                  </pic:nvPicPr>
+                  <pic:blipFill>
+                    <a:blip r:embed="rId12" cstate="print"/>
+                    <a:srcRect l="4180" t="7495" b="1285"/>
+                    <a:stretch>
+                      <a:fillRect/>
+                    </a:stretch>
+                  </pic:blipFill>
+                  <pic:spPr bwMode="auto">
+                    <a:xfrm>
+                      <a:off x="0" y="0"/>
+                      <a:ext cx="5400675" cy="3857625"/>
+                    </a:xfrm>
+                    <a:prstGeom prst="rect">
+                      <a:avLst/>
+                    </a:prstGeom>
+                    <a:noFill/>
+                    <a:ln w="9525">
+                      <a:noFill/>
+                      <a:miter lim="800000"/>
+                      <a:headEnd/>
+                      <a:tailEnd/>
+                    </a:ln>
+                  </pic:spPr>
+                </pic:pic>
+              </a:graphicData>
+            </a:graphic>
+          </wp:anchor>
+        </w:drawing>
+      </w:r>
+      <w:bookmarkStart w:id="11" w:name="_Toc318925047"/>
       <w:proofErr w:type="gramStart"/>
       <w:r>
         <w:t xml:space="preserve">Figure </w:t>
@@ -1548,7 +1806,13 @@
       </w:r>
       <w:proofErr w:type="gramEnd"/>
       <w:r>
-        <w:t xml:space="preserve"> Storyboard snapshot at the end of week </w:t>
+        <w:t xml:space="preserve"> Storyboard snapshot at the </w:t>
+      </w:r>
+      <w:r>
+        <w:t xml:space="preserve">beginning </w:t>
+      </w:r>
+      <w:r>
+        <w:t xml:space="preserve">of week </w:t>
       </w:r>
       <w:r>
         <w:t>4</w:t>
@@ -1556,17 +1820,138 @@
       <w:r>
         <w:t xml:space="preserve"> in Iteration 2</w:t>
       </w:r>
-      <w:bookmarkEnd w:id="7"/>
+      <w:bookmarkEnd w:id="10"/>
+      <w:bookmarkEnd w:id="11"/>
+    </w:p>
+    <w:p>
+      <w:pPr>
+        <w:pStyle w:val="Caption"/>
+      </w:pPr>
+    </w:p>
+    <w:p>
+      <w:pPr>
+        <w:spacing w:after="200"/>
+        <w:rPr>
+          <w:rFonts w:asciiTheme="majorHAnsi" w:eastAsiaTheme="majorEastAsia" w:hAnsiTheme="majorHAnsi" w:cstheme="majorBidi"/>
+          <w:b/>
+          <w:bCs/>
+          <w:color w:val="365F91" w:themeColor="accent1" w:themeShade="BF"/>
+          <w:sz w:val="28"/>
+          <w:szCs w:val="28"/>
+        </w:rPr>
+      </w:pPr>
+      <w:bookmarkStart w:id="12" w:name="_Toc318924955"/>
+      <w:r>
+        <w:br w:type="page"/>
+      </w:r>
     </w:p>
     <w:p>
       <w:pPr>
         <w:pStyle w:val="Heading1"/>
       </w:pPr>
-      <w:bookmarkStart w:id="8" w:name="_Toc318736466"/>
+      <w:r>
+        <w:lastRenderedPageBreak/>
+        <w:t>Plan for Iteration 3</w:t>
+      </w:r>
+      <w:bookmarkEnd w:id="12"/>
+    </w:p>
+    <w:p>
+      <w:r>
+        <w:t>During the iteration planning meeting</w:t>
+      </w:r>
+      <w:r>
+        <w:t>, which</w:t>
+      </w:r>
+      <w:r>
+        <w:t xml:space="preserve"> was conducted prior to the end of Iteration 2, </w:t>
+      </w:r>
+      <w:r>
+        <w:t>we determined the plan for Iteration 3.</w:t>
+      </w:r>
+      <w:r>
+        <w:t xml:space="preserve"> The plan was confirmed with the customers.</w:t>
+      </w:r>
+      <w:r>
+        <w:t xml:space="preserve"> </w:t>
+      </w:r>
+      <w:r>
+        <w:t>Below is t</w:t>
+      </w:r>
+      <w:r>
+        <w:t xml:space="preserve">he </w:t>
+      </w:r>
+      <w:r>
+        <w:t>developed plan</w:t>
+      </w:r>
+      <w:r>
+        <w:t>:</w:t>
+      </w:r>
+    </w:p>
+    <w:p>
+      <w:pPr>
+        <w:pStyle w:val="ListParagraph"/>
+        <w:numPr>
+          <w:ilvl w:val="0"/>
+          <w:numId w:val="2"/>
+        </w:numPr>
+      </w:pPr>
+      <w:r>
+        <w:t>Resolve defects identified in Iteration 2</w:t>
+      </w:r>
+    </w:p>
+    <w:p>
+      <w:pPr>
+        <w:pStyle w:val="ListParagraph"/>
+        <w:numPr>
+          <w:ilvl w:val="0"/>
+          <w:numId w:val="2"/>
+        </w:numPr>
+      </w:pPr>
+      <w:r>
+        <w:t>Implement feature 1.5</w:t>
+      </w:r>
+    </w:p>
+    <w:p>
+      <w:pPr>
+        <w:pStyle w:val="ListParagraph"/>
+        <w:numPr>
+          <w:ilvl w:val="0"/>
+          <w:numId w:val="2"/>
+        </w:numPr>
+      </w:pPr>
+      <w:r>
+        <w:t>Implement feature 4.1</w:t>
+      </w:r>
+    </w:p>
+    <w:p>
+      <w:pPr>
+        <w:pStyle w:val="ListParagraph"/>
+        <w:numPr>
+          <w:ilvl w:val="0"/>
+          <w:numId w:val="2"/>
+        </w:numPr>
+      </w:pPr>
+      <w:r>
+        <w:t>Implement feature 5.1</w:t>
+      </w:r>
+    </w:p>
+    <w:p>
+      <w:r>
+        <w:rPr>
+          <w:rFonts w:ascii="TimesNewRomanPSMT" w:hAnsi="TimesNewRomanPSMT" w:cs="TimesNewRomanPSMT"/>
+        </w:rPr>
+        <w:t>Additional information on stories is provided in Appendix A.</w:t>
+      </w:r>
+    </w:p>
+    <w:p>
+      <w:pPr>
+        <w:pStyle w:val="Heading1"/>
+      </w:pPr>
+      <w:bookmarkStart w:id="13" w:name="_Toc318924956"/>
       <w:r>
         <w:t>Work Distribution</w:t>
       </w:r>
-      <w:bookmarkEnd w:id="8"/>
+      <w:bookmarkEnd w:id="13"/>
     </w:p>
     <w:p>
       <w:pPr>
@@ -1618,7 +2003,6 @@
         <w:rPr>
           <w:b/>
         </w:rPr>
-        <w:lastRenderedPageBreak/>
         <w:t>Andrew</w:t>
       </w:r>
     </w:p>
@@ -1678,7 +2062,7 @@
       <w:pPr>
         <w:pStyle w:val="Heading1"/>
       </w:pPr>
-      <w:bookmarkStart w:id="9" w:name="_Toc318736467"/>
+      <w:bookmarkStart w:id="14" w:name="_Toc318924957"/>
       <w:r>
         <w:lastRenderedPageBreak/>
         <w:t xml:space="preserve">Appendix </w:t>
@@ -1691,7 +2075,7 @@
       <w:r>
         <w:t xml:space="preserve"> - Stories</w:t>
       </w:r>
-      <w:bookmarkEnd w:id="9"/>
+      <w:bookmarkEnd w:id="14"/>
     </w:p>
     <w:p>
       <w:pPr>
@@ -2049,7 +2433,7 @@
       </w:r>
     </w:p>
     <w:sectPr>
-      <w:footerReference w:type="default" r:id="rId9"/>
+      <w:footerReference w:type="default" r:id="rId13"/>
       <w:type w:val="continuous"/>
       <w:pgSz w:w="12240" w:h="15840"/>
       <w:pgMar w:top="1440" w:right="1440" w:bottom="1440" w:left="1440" w:header="708" w:footer="708" w:gutter="0"/>
@@ -2981,38 +3365,7 @@
 
 <file path=word/glossary/document.xml><?xml version="1.0" encoding="utf-8"?>
 <w:glossaryDocument xmlns:ve="http://schemas.openxmlformats.org/markup-compatibility/2006" xmlns:o="urn:schemas-microsoft-com:office:office" xmlns:r="http://schemas.openxmlformats.org/officeDocument/2006/relationships" xmlns:m="http://schemas.openxmlformats.org/officeDocument/2006/math" xmlns:v="urn:schemas-microsoft-com:vml" xmlns:wp="http://schemas.openxmlformats.org/drawingml/2006/wordprocessingDrawing" xmlns:w10="urn:schemas-microsoft-com:office:word" xmlns:w="http://schemas.openxmlformats.org/wordprocessingml/2006/main" xmlns:wne="http://schemas.microsoft.com/office/word/2006/wordml">
-  <w:docParts>
-    <w:docPart>
-      <w:docPartPr>
-        <w:name w:val="C0314ACE344D473B92E485C8F89E71F3"/>
-        <w:category>
-          <w:name w:val="General"/>
-          <w:gallery w:val="placeholder"/>
-        </w:category>
-        <w:types>
-          <w:type w:val="bbPlcHdr"/>
-        </w:types>
-        <w:behaviors>
-          <w:behavior w:val="content"/>
-        </w:behaviors>
-        <w:guid w:val="{DC466048-2516-4D79-8D89-6D0836DD1D1A}"/>
-      </w:docPartPr>
-      <w:docPartBody>
-        <w:p>
-          <w:pPr>
-            <w:pStyle w:val="C0314ACE344D473B92E485C8F89E71F3"/>
-          </w:pPr>
-          <w:r>
-            <w:rPr>
-              <w:rFonts w:asciiTheme="majorHAnsi" w:eastAsiaTheme="majorEastAsia" w:hAnsiTheme="majorHAnsi" w:cstheme="majorBidi"/>
-              <w:caps/>
-            </w:rPr>
-            <w:t>[Type the company name]</w:t>
-          </w:r>
-        </w:p>
-      </w:docPartBody>
-    </w:docPart>
-  </w:docParts>
+  <w:docParts/>
 </w:glossaryDocument>
 </file>
 
@@ -3058,7 +3411,7 @@
     <w:charset w:val="00"/>
     <w:family w:val="roman"/>
     <w:pitch w:val="variable"/>
-    <w:sig w:usb0="A00002EF" w:usb1="4000004B" w:usb2="00000000" w:usb3="00000000" w:csb0="0000019F" w:csb1="00000000"/>
+    <w:sig w:usb0="E00002FF" w:usb1="400004FF" w:usb2="00000000" w:usb3="00000000" w:csb0="0000019F" w:csb1="00000000"/>
   </w:font>
   <w:font w:name="Tahoma">
     <w:panose1 w:val="020B0604030504040204"/>
@@ -3074,7 +3427,7 @@
     <w:pitch w:val="variable"/>
     <w:sig w:usb0="A10006FF" w:usb1="4000205B" w:usb2="00000010" w:usb3="00000000" w:csb0="0000019F" w:csb1="00000000"/>
   </w:font>
-  <w:font w:name="TimesNewRomanPSMT">
+  <w:font w:name="TimesNewRomanPS-BoldMT">
     <w:panose1 w:val="00000000000000000000"/>
     <w:charset w:val="00"/>
     <w:family w:val="auto"/>
@@ -3082,7 +3435,7 @@
     <w:pitch w:val="default"/>
     <w:sig w:usb0="00000003" w:usb1="00000000" w:usb2="00000000" w:usb3="00000000" w:csb0="00000001" w:csb1="00000000"/>
   </w:font>
-  <w:font w:name="TimesNewRomanPS-BoldMT">
+  <w:font w:name="TimesNewRomanPSMT">
     <w:panose1 w:val="00000000000000000000"/>
     <w:charset w:val="00"/>
     <w:family w:val="auto"/>
@@ -3106,6 +3459,7 @@
     <w:rsid w:val="00525C03"/>
     <w:rsid w:val="006938D0"/>
     <w:rsid w:val="008A411B"/>
+    <w:rsid w:val="00934453"/>
     <w:rsid w:val="00BE4BE2"/>
     <w:rsid w:val="00F72DF3"/>
     <w:rsid w:val="00FF2FE0"/>
@@ -3659,7 +4013,7 @@
 </file>
 
 <file path=customXml/itemProps2.xml><?xml version="1.0" encoding="utf-8"?>
-<ds:datastoreItem xmlns:ds="http://schemas.openxmlformats.org/officeDocument/2006/customXml" ds:itemID="{4FE08585-83FB-4A6A-8132-C749C785B2CD}">
+<ds:datastoreItem xmlns:ds="http://schemas.openxmlformats.org/officeDocument/2006/customXml" ds:itemID="{0B329CA0-A969-4539-945D-F59794330341}">
   <ds:schemaRefs>
     <ds:schemaRef ds:uri="http://schemas.openxmlformats.org/officeDocument/2006/bibliography"/>
   </ds:schemaRefs>

</xml_diff>

<commit_message>
! small update to the report for Iteration 2 ! added tabs for patients, nurses and users
</commit_message>
<xml_diff>
--- a/docs/supplier/Iteration 2/SENG 403 - Iteration 2.docx
+++ b/docs/supplier/Iteration 2/SENG 403 - Iteration 2.docx
@@ -46,9 +46,6 @@
                 </w:rPr>
                 <w:alias w:val="Company"/>
                 <w:id w:val="15524243"/>
-                <w:placeholder>
-                  <w:docPart w:val="C0314ACE344D473B92E485C8F89E71F3"/>
-                </w:placeholder>
                 <w:dataBinding w:prefixMappings="xmlns:ns0='http://schemas.openxmlformats.org/officeDocument/2006/extended-properties'" w:xpath="/ns0:Properties[1]/ns0:Company[1]" w:storeItemID="{6668398D-A668-4E3E-A5EB-62B293D839F1}"/>
                 <w:text/>
               </w:sdtPr>
@@ -1262,13 +1259,22 @@
     </w:p>
     <w:p>
       <w:r>
+        <w:t xml:space="preserve">During the iteration planning meeting for Iteration 2, several features were selected. </w:t>
+      </w:r>
+      <w:r>
         <w:t xml:space="preserve">The following </w:t>
       </w:r>
       <w:r>
         <w:t>features</w:t>
       </w:r>
       <w:r>
-        <w:t xml:space="preserve"> were completed during Iteration 2 and are ready for user testing:</w:t>
+        <w:t xml:space="preserve"> were completed during Iteration 2 and are ready for user testing</w:t>
+      </w:r>
+      <w:r>
+        <w:t xml:space="preserve"> as was planned</w:t>
+      </w:r>
+      <w:r>
+        <w:t>:</w:t>
       </w:r>
     </w:p>
     <w:p>
@@ -2492,7 +2498,7 @@
             <w:rPr>
               <w:noProof/>
             </w:rPr>
-            <w:t>1</w:t>
+            <w:t>2</w:t>
           </w:r>
         </w:fldSimple>
       </w:p>
@@ -3363,349 +3369,6 @@
 </w:styles>
 </file>
 
-<file path=word/glossary/document.xml><?xml version="1.0" encoding="utf-8"?>
-<w:glossaryDocument xmlns:ve="http://schemas.openxmlformats.org/markup-compatibility/2006" xmlns:o="urn:schemas-microsoft-com:office:office" xmlns:r="http://schemas.openxmlformats.org/officeDocument/2006/relationships" xmlns:m="http://schemas.openxmlformats.org/officeDocument/2006/math" xmlns:v="urn:schemas-microsoft-com:vml" xmlns:wp="http://schemas.openxmlformats.org/drawingml/2006/wordprocessingDrawing" xmlns:w10="urn:schemas-microsoft-com:office:word" xmlns:w="http://schemas.openxmlformats.org/wordprocessingml/2006/main" xmlns:wne="http://schemas.microsoft.com/office/word/2006/wordml">
-  <w:docParts/>
-</w:glossaryDocument>
-</file>
-
-<file path=word/glossary/fontTable.xml><?xml version="1.0" encoding="utf-8"?>
-<w:fonts xmlns:r="http://schemas.openxmlformats.org/officeDocument/2006/relationships" xmlns:w="http://schemas.openxmlformats.org/wordprocessingml/2006/main">
-  <w:font w:name="Symbol">
-    <w:panose1 w:val="05050102010706020507"/>
-    <w:charset w:val="02"/>
-    <w:family w:val="roman"/>
-    <w:pitch w:val="variable"/>
-    <w:sig w:usb0="00000000" w:usb1="10000000" w:usb2="00000000" w:usb3="00000000" w:csb0="80000000" w:csb1="00000000"/>
-  </w:font>
-  <w:font w:name="Times New Roman">
-    <w:panose1 w:val="02020603050405020304"/>
-    <w:charset w:val="00"/>
-    <w:family w:val="roman"/>
-    <w:pitch w:val="variable"/>
-    <w:sig w:usb0="E0002AFF" w:usb1="C0007841" w:usb2="00000009" w:usb3="00000000" w:csb0="000001FF" w:csb1="00000000"/>
-  </w:font>
-  <w:font w:name="Courier New">
-    <w:panose1 w:val="02070309020205020404"/>
-    <w:charset w:val="00"/>
-    <w:family w:val="modern"/>
-    <w:pitch w:val="fixed"/>
-    <w:sig w:usb0="E0002AFF" w:usb1="C0007843" w:usb2="00000009" w:usb3="00000000" w:csb0="000001FF" w:csb1="00000000"/>
-  </w:font>
-  <w:font w:name="Wingdings">
-    <w:panose1 w:val="05000000000000000000"/>
-    <w:charset w:val="02"/>
-    <w:family w:val="auto"/>
-    <w:pitch w:val="variable"/>
-    <w:sig w:usb0="00000000" w:usb1="10000000" w:usb2="00000000" w:usb3="00000000" w:csb0="80000000" w:csb1="00000000"/>
-  </w:font>
-  <w:font w:name="Calibri">
-    <w:panose1 w:val="020F0502020204030204"/>
-    <w:charset w:val="00"/>
-    <w:family w:val="swiss"/>
-    <w:pitch w:val="variable"/>
-    <w:sig w:usb0="E10002FF" w:usb1="4000ACFF" w:usb2="00000009" w:usb3="00000000" w:csb0="0000019F" w:csb1="00000000"/>
-  </w:font>
-  <w:font w:name="Cambria">
-    <w:panose1 w:val="02040503050406030204"/>
-    <w:charset w:val="00"/>
-    <w:family w:val="roman"/>
-    <w:pitch w:val="variable"/>
-    <w:sig w:usb0="E00002FF" w:usb1="400004FF" w:usb2="00000000" w:usb3="00000000" w:csb0="0000019F" w:csb1="00000000"/>
-  </w:font>
-  <w:font w:name="Tahoma">
-    <w:panose1 w:val="020B0604030504040204"/>
-    <w:charset w:val="00"/>
-    <w:family w:val="swiss"/>
-    <w:pitch w:val="variable"/>
-    <w:sig w:usb0="E1002EFF" w:usb1="C000605B" w:usb2="00000029" w:usb3="00000000" w:csb0="000101FF" w:csb1="00000000"/>
-  </w:font>
-  <w:font w:name="Verdana">
-    <w:panose1 w:val="020B0604030504040204"/>
-    <w:charset w:val="00"/>
-    <w:family w:val="swiss"/>
-    <w:pitch w:val="variable"/>
-    <w:sig w:usb0="A10006FF" w:usb1="4000205B" w:usb2="00000010" w:usb3="00000000" w:csb0="0000019F" w:csb1="00000000"/>
-  </w:font>
-  <w:font w:name="TimesNewRomanPS-BoldMT">
-    <w:panose1 w:val="00000000000000000000"/>
-    <w:charset w:val="00"/>
-    <w:family w:val="auto"/>
-    <w:notTrueType/>
-    <w:pitch w:val="default"/>
-    <w:sig w:usb0="00000003" w:usb1="00000000" w:usb2="00000000" w:usb3="00000000" w:csb0="00000001" w:csb1="00000000"/>
-  </w:font>
-  <w:font w:name="TimesNewRomanPSMT">
-    <w:panose1 w:val="00000000000000000000"/>
-    <w:charset w:val="00"/>
-    <w:family w:val="auto"/>
-    <w:notTrueType/>
-    <w:pitch w:val="default"/>
-    <w:sig w:usb0="00000003" w:usb1="00000000" w:usb2="00000000" w:usb3="00000000" w:csb0="00000001" w:csb1="00000000"/>
-  </w:font>
-</w:fonts>
-</file>
-
-<file path=word/glossary/settings.xml><?xml version="1.0" encoding="utf-8"?>
-<w:settings xmlns:o="urn:schemas-microsoft-com:office:office" xmlns:r="http://schemas.openxmlformats.org/officeDocument/2006/relationships" xmlns:m="http://schemas.openxmlformats.org/officeDocument/2006/math" xmlns:v="urn:schemas-microsoft-com:vml" xmlns:w10="urn:schemas-microsoft-com:office:word" xmlns:w="http://schemas.openxmlformats.org/wordprocessingml/2006/main" xmlns:sl="http://schemas.openxmlformats.org/schemaLibrary/2006/main">
-  <w:view w:val="normal"/>
-  <w:defaultTabStop w:val="720"/>
-  <w:characterSpacingControl w:val="doNotCompress"/>
-  <w:compat>
-    <w:useFELayout/>
-  </w:compat>
-  <w:rsids>
-    <w:rsidRoot w:val="006938D0"/>
-    <w:rsid w:val="00525C03"/>
-    <w:rsid w:val="006938D0"/>
-    <w:rsid w:val="008A411B"/>
-    <w:rsid w:val="00934453"/>
-    <w:rsid w:val="00BE4BE2"/>
-    <w:rsid w:val="00F72DF3"/>
-    <w:rsid w:val="00FF2FE0"/>
-  </w:rsids>
-  <m:mathPr>
-    <m:mathFont m:val="Cambria Math"/>
-    <m:brkBin m:val="before"/>
-    <m:brkBinSub m:val="--"/>
-    <m:smallFrac m:val="off"/>
-    <m:dispDef/>
-    <m:lMargin m:val="0"/>
-    <m:rMargin m:val="0"/>
-    <m:defJc m:val="centerGroup"/>
-    <m:wrapIndent m:val="1440"/>
-    <m:intLim m:val="subSup"/>
-    <m:naryLim m:val="undOvr"/>
-  </m:mathPr>
-  <w:themeFontLang w:val="en-CA"/>
-  <w:clrSchemeMapping w:bg1="light1" w:t1="dark1" w:bg2="light2" w:t2="dark2" w:accent1="accent1" w:accent2="accent2" w:accent3="accent3" w:accent4="accent4" w:accent5="accent5" w:accent6="accent6" w:hyperlink="hyperlink" w:followedHyperlink="followedHyperlink"/>
-  <w:decimalSymbol w:val="."/>
-  <w:listSeparator w:val=","/>
-</w:settings>
-</file>
-
-<file path=word/glossary/styles.xml><?xml version="1.0" encoding="utf-8"?>
-<w:styles xmlns:r="http://schemas.openxmlformats.org/officeDocument/2006/relationships" xmlns:w="http://schemas.openxmlformats.org/wordprocessingml/2006/main">
-  <w:docDefaults>
-    <w:rPrDefault>
-      <w:rPr>
-        <w:rFonts w:asciiTheme="minorHAnsi" w:eastAsiaTheme="minorEastAsia" w:hAnsiTheme="minorHAnsi" w:cstheme="minorBidi"/>
-        <w:sz w:val="22"/>
-        <w:szCs w:val="22"/>
-        <w:lang w:val="en-CA" w:eastAsia="en-CA" w:bidi="ar-SA"/>
-      </w:rPr>
-    </w:rPrDefault>
-    <w:pPrDefault>
-      <w:pPr>
-        <w:spacing w:after="200" w:line="276" w:lineRule="auto"/>
-      </w:pPr>
-    </w:pPrDefault>
-  </w:docDefaults>
-  <w:latentStyles w:defLockedState="0" w:defUIPriority="99" w:defSemiHidden="1" w:defUnhideWhenUsed="1" w:defQFormat="0" w:count="267">
-    <w:lsdException w:name="Normal" w:semiHidden="0" w:uiPriority="0" w:unhideWhenUsed="0" w:qFormat="1"/>
-    <w:lsdException w:name="heading 1" w:semiHidden="0" w:uiPriority="9" w:unhideWhenUsed="0" w:qFormat="1"/>
-    <w:lsdException w:name="heading 2" w:uiPriority="9" w:qFormat="1"/>
-    <w:lsdException w:name="heading 3" w:uiPriority="9" w:qFormat="1"/>
-    <w:lsdException w:name="heading 4" w:uiPriority="9" w:qFormat="1"/>
-    <w:lsdException w:name="heading 5" w:uiPriority="9" w:qFormat="1"/>
-    <w:lsdException w:name="heading 6" w:uiPriority="9" w:qFormat="1"/>
-    <w:lsdException w:name="heading 7" w:uiPriority="9" w:qFormat="1"/>
-    <w:lsdException w:name="heading 8" w:uiPriority="9" w:qFormat="1"/>
-    <w:lsdException w:name="heading 9" w:uiPriority="9" w:qFormat="1"/>
-    <w:lsdException w:name="toc 1" w:uiPriority="39"/>
-    <w:lsdException w:name="toc 2" w:uiPriority="39"/>
-    <w:lsdException w:name="toc 3" w:uiPriority="39"/>
-    <w:lsdException w:name="toc 4" w:uiPriority="39"/>
-    <w:lsdException w:name="toc 5" w:uiPriority="39"/>
-    <w:lsdException w:name="toc 6" w:uiPriority="39"/>
-    <w:lsdException w:name="toc 7" w:uiPriority="39"/>
-    <w:lsdException w:name="toc 8" w:uiPriority="39"/>
-    <w:lsdException w:name="toc 9" w:uiPriority="39"/>
-    <w:lsdException w:name="caption" w:uiPriority="35" w:qFormat="1"/>
-    <w:lsdException w:name="Title" w:semiHidden="0" w:uiPriority="10" w:unhideWhenUsed="0" w:qFormat="1"/>
-    <w:lsdException w:name="Default Paragraph Font" w:uiPriority="1"/>
-    <w:lsdException w:name="Subtitle" w:semiHidden="0" w:uiPriority="11" w:unhideWhenUsed="0" w:qFormat="1"/>
-    <w:lsdException w:name="Strong" w:semiHidden="0" w:uiPriority="22" w:unhideWhenUsed="0" w:qFormat="1"/>
-    <w:lsdException w:name="Emphasis" w:semiHidden="0" w:uiPriority="20" w:unhideWhenUsed="0" w:qFormat="1"/>
-    <w:lsdException w:name="Table Grid" w:semiHidden="0" w:uiPriority="59" w:unhideWhenUsed="0"/>
-    <w:lsdException w:name="Placeholder Text" w:unhideWhenUsed="0"/>
-    <w:lsdException w:name="No Spacing" w:semiHidden="0" w:uiPriority="1" w:unhideWhenUsed="0" w:qFormat="1"/>
-    <w:lsdException w:name="Light Shading" w:semiHidden="0" w:uiPriority="60" w:unhideWhenUsed="0"/>
-    <w:lsdException w:name="Light List" w:semiHidden="0" w:uiPriority="61" w:unhideWhenUsed="0"/>
-    <w:lsdException w:name="Light Grid" w:semiHidden="0" w:uiPriority="62" w:unhideWhenUsed="0"/>
-    <w:lsdException w:name="Medium Shading 1" w:semiHidden="0" w:uiPriority="63" w:unhideWhenUsed="0"/>
-    <w:lsdException w:name="Medium Shading 2" w:semiHidden="0" w:uiPriority="64" w:unhideWhenUsed="0"/>
-    <w:lsdException w:name="Medium List 1" w:semiHidden="0" w:uiPriority="65" w:unhideWhenUsed="0"/>
-    <w:lsdException w:name="Medium List 2" w:semiHidden="0" w:uiPriority="66" w:unhideWhenUsed="0"/>
-    <w:lsdException w:name="Medium Grid 1" w:semiHidden="0" w:uiPriority="67" w:unhideWhenUsed="0"/>
-    <w:lsdException w:name="Medium Grid 2" w:semiHidden="0" w:uiPriority="68" w:unhideWhenUsed="0"/>
-    <w:lsdException w:name="Medium Grid 3" w:semiHidden="0" w:uiPriority="69" w:unhideWhenUsed="0"/>
-    <w:lsdException w:name="Dark List" w:semiHidden="0" w:uiPriority="70" w:unhideWhenUsed="0"/>
-    <w:lsdException w:name="Colorful Shading" w:semiHidden="0" w:uiPriority="71" w:unhideWhenUsed="0"/>
-    <w:lsdException w:name="Colorful List" w:semiHidden="0" w:uiPriority="72" w:unhideWhenUsed="0"/>
-    <w:lsdException w:name="Colorful Grid" w:semiHidden="0" w:uiPriority="73" w:unhideWhenUsed="0"/>
-    <w:lsdException w:name="Light Shading Accent 1" w:semiHidden="0" w:uiPriority="60" w:unhideWhenUsed="0"/>
-    <w:lsdException w:name="Light List Accent 1" w:semiHidden="0" w:uiPriority="61" w:unhideWhenUsed="0"/>
-    <w:lsdException w:name="Light Grid Accent 1" w:semiHidden="0" w:uiPriority="62" w:unhideWhenUsed="0"/>
-    <w:lsdException w:name="Medium Shading 1 Accent 1" w:semiHidden="0" w:uiPriority="63" w:unhideWhenUsed="0"/>
-    <w:lsdException w:name="Medium Shading 2 Accent 1" w:semiHidden="0" w:uiPriority="64" w:unhideWhenUsed="0"/>
-    <w:lsdException w:name="Medium List 1 Accent 1" w:semiHidden="0" w:uiPriority="65" w:unhideWhenUsed="0"/>
-    <w:lsdException w:name="Revision" w:unhideWhenUsed="0"/>
-    <w:lsdException w:name="List Paragraph" w:semiHidden="0" w:uiPriority="34" w:unhideWhenUsed="0" w:qFormat="1"/>
-    <w:lsdException w:name="Quote" w:semiHidden="0" w:uiPriority="29" w:unhideWhenUsed="0" w:qFormat="1"/>
-    <w:lsdException w:name="Intense Quote" w:semiHidden="0" w:uiPriority="30" w:unhideWhenUsed="0" w:qFormat="1"/>
-    <w:lsdException w:name="Medium List 2 Accent 1" w:semiHidden="0" w:uiPriority="66" w:unhideWhenUsed="0"/>
-    <w:lsdException w:name="Medium Grid 1 Accent 1" w:semiHidden="0" w:uiPriority="67" w:unhideWhenUsed="0"/>
-    <w:lsdException w:name="Medium Grid 2 Accent 1" w:semiHidden="0" w:uiPriority="68" w:unhideWhenUsed="0"/>
-    <w:lsdException w:name="Medium Grid 3 Accent 1" w:semiHidden="0" w:uiPriority="69" w:unhideWhenUsed="0"/>
-    <w:lsdException w:name="Dark List Accent 1" w:semiHidden="0" w:uiPriority="70" w:unhideWhenUsed="0"/>
-    <w:lsdException w:name="Colorful Shading Accent 1" w:semiHidden="0" w:uiPriority="71" w:unhideWhenUsed="0"/>
-    <w:lsdException w:name="Colorful List Accent 1" w:semiHidden="0" w:uiPriority="72" w:unhideWhenUsed="0"/>
-    <w:lsdException w:name="Colorful Grid Accent 1" w:semiHidden="0" w:uiPriority="73" w:unhideWhenUsed="0"/>
-    <w:lsdException w:name="Light Shading Accent 2" w:semiHidden="0" w:uiPriority="60" w:unhideWhenUsed="0"/>
-    <w:lsdException w:name="Light List Accent 2" w:semiHidden="0" w:uiPriority="61" w:unhideWhenUsed="0"/>
-    <w:lsdException w:name="Light Grid Accent 2" w:semiHidden="0" w:uiPriority="62" w:unhideWhenUsed="0"/>
-    <w:lsdException w:name="Medium Shading 1 Accent 2" w:semiHidden="0" w:uiPriority="63" w:unhideWhenUsed="0"/>
-    <w:lsdException w:name="Medium Shading 2 Accent 2" w:semiHidden="0" w:uiPriority="64" w:unhideWhenUsed="0"/>
-    <w:lsdException w:name="Medium List 1 Accent 2" w:semiHidden="0" w:uiPriority="65" w:unhideWhenUsed="0"/>
-    <w:lsdException w:name="Medium List 2 Accent 2" w:semiHidden="0" w:uiPriority="66" w:unhideWhenUsed="0"/>
-    <w:lsdException w:name="Medium Grid 1 Accent 2" w:semiHidden="0" w:uiPriority="67" w:unhideWhenUsed="0"/>
-    <w:lsdException w:name="Medium Grid 2 Accent 2" w:semiHidden="0" w:uiPriority="68" w:unhideWhenUsed="0"/>
-    <w:lsdException w:name="Medium Grid 3 Accent 2" w:semiHidden="0" w:uiPriority="69" w:unhideWhenUsed="0"/>
-    <w:lsdException w:name="Dark List Accent 2" w:semiHidden="0" w:uiPriority="70" w:unhideWhenUsed="0"/>
-    <w:lsdException w:name="Colorful Shading Accent 2" w:semiHidden="0" w:uiPriority="71" w:unhideWhenUsed="0"/>
-    <w:lsdException w:name="Colorful List Accent 2" w:semiHidden="0" w:uiPriority="72" w:unhideWhenUsed="0"/>
-    <w:lsdException w:name="Colorful Grid Accent 2" w:semiHidden="0" w:uiPriority="73" w:unhideWhenUsed="0"/>
-    <w:lsdException w:name="Light Shading Accent 3" w:semiHidden="0" w:uiPriority="60" w:unhideWhenUsed="0"/>
-    <w:lsdException w:name="Light List Accent 3" w:semiHidden="0" w:uiPriority="61" w:unhideWhenUsed="0"/>
-    <w:lsdException w:name="Light Grid Accent 3" w:semiHidden="0" w:uiPriority="62" w:unhideWhenUsed="0"/>
-    <w:lsdException w:name="Medium Shading 1 Accent 3" w:semiHidden="0" w:uiPriority="63" w:unhideWhenUsed="0"/>
-    <w:lsdException w:name="Medium Shading 2 Accent 3" w:semiHidden="0" w:uiPriority="64" w:unhideWhenUsed="0"/>
-    <w:lsdException w:name="Medium List 1 Accent 3" w:semiHidden="0" w:uiPriority="65" w:unhideWhenUsed="0"/>
-    <w:lsdException w:name="Medium List 2 Accent 3" w:semiHidden="0" w:uiPriority="66" w:unhideWhenUsed="0"/>
-    <w:lsdException w:name="Medium Grid 1 Accent 3" w:semiHidden="0" w:uiPriority="67" w:unhideWhenUsed="0"/>
-    <w:lsdException w:name="Medium Grid 2 Accent 3" w:semiHidden="0" w:uiPriority="68" w:unhideWhenUsed="0"/>
-    <w:lsdException w:name="Medium Grid 3 Accent 3" w:semiHidden="0" w:uiPriority="69" w:unhideWhenUsed="0"/>
-    <w:lsdException w:name="Dark List Accent 3" w:semiHidden="0" w:uiPriority="70" w:unhideWhenUsed="0"/>
-    <w:lsdException w:name="Colorful Shading Accent 3" w:semiHidden="0" w:uiPriority="71" w:unhideWhenUsed="0"/>
-    <w:lsdException w:name="Colorful List Accent 3" w:semiHidden="0" w:uiPriority="72" w:unhideWhenUsed="0"/>
-    <w:lsdException w:name="Colorful Grid Accent 3" w:semiHidden="0" w:uiPriority="73" w:unhideWhenUsed="0"/>
-    <w:lsdException w:name="Light Shading Accent 4" w:semiHidden="0" w:uiPriority="60" w:unhideWhenUsed="0"/>
-    <w:lsdException w:name="Light List Accent 4" w:semiHidden="0" w:uiPriority="61" w:unhideWhenUsed="0"/>
-    <w:lsdException w:name="Light Grid Accent 4" w:semiHidden="0" w:uiPriority="62" w:unhideWhenUsed="0"/>
-    <w:lsdException w:name="Medium Shading 1 Accent 4" w:semiHidden="0" w:uiPriority="63" w:unhideWhenUsed="0"/>
-    <w:lsdException w:name="Medium Shading 2 Accent 4" w:semiHidden="0" w:uiPriority="64" w:unhideWhenUsed="0"/>
-    <w:lsdException w:name="Medium List 1 Accent 4" w:semiHidden="0" w:uiPriority="65" w:unhideWhenUsed="0"/>
-    <w:lsdException w:name="Medium List 2 Accent 4" w:semiHidden="0" w:uiPriority="66" w:unhideWhenUsed="0"/>
-    <w:lsdException w:name="Medium Grid 1 Accent 4" w:semiHidden="0" w:uiPriority="67" w:unhideWhenUsed="0"/>
-    <w:lsdException w:name="Medium Grid 2 Accent 4" w:semiHidden="0" w:uiPriority="68" w:unhideWhenUsed="0"/>
-    <w:lsdException w:name="Medium Grid 3 Accent 4" w:semiHidden="0" w:uiPriority="69" w:unhideWhenUsed="0"/>
-    <w:lsdException w:name="Dark List Accent 4" w:semiHidden="0" w:uiPriority="70" w:unhideWhenUsed="0"/>
-    <w:lsdException w:name="Colorful Shading Accent 4" w:semiHidden="0" w:uiPriority="71" w:unhideWhenUsed="0"/>
-    <w:lsdException w:name="Colorful List Accent 4" w:semiHidden="0" w:uiPriority="72" w:unhideWhenUsed="0"/>
-    <w:lsdException w:name="Colorful Grid Accent 4" w:semiHidden="0" w:uiPriority="73" w:unhideWhenUsed="0"/>
-    <w:lsdException w:name="Light Shading Accent 5" w:semiHidden="0" w:uiPriority="60" w:unhideWhenUsed="0"/>
-    <w:lsdException w:name="Light List Accent 5" w:semiHidden="0" w:uiPriority="61" w:unhideWhenUsed="0"/>
-    <w:lsdException w:name="Light Grid Accent 5" w:semiHidden="0" w:uiPriority="62" w:unhideWhenUsed="0"/>
-    <w:lsdException w:name="Medium Shading 1 Accent 5" w:semiHidden="0" w:uiPriority="63" w:unhideWhenUsed="0"/>
-    <w:lsdException w:name="Medium Shading 2 Accent 5" w:semiHidden="0" w:uiPriority="64" w:unhideWhenUsed="0"/>
-    <w:lsdException w:name="Medium List 1 Accent 5" w:semiHidden="0" w:uiPriority="65" w:unhideWhenUsed="0"/>
-    <w:lsdException w:name="Medium List 2 Accent 5" w:semiHidden="0" w:uiPriority="66" w:unhideWhenUsed="0"/>
-    <w:lsdException w:name="Medium Grid 1 Accent 5" w:semiHidden="0" w:uiPriority="67" w:unhideWhenUsed="0"/>
-    <w:lsdException w:name="Medium Grid 2 Accent 5" w:semiHidden="0" w:uiPriority="68" w:unhideWhenUsed="0"/>
-    <w:lsdException w:name="Medium Grid 3 Accent 5" w:semiHidden="0" w:uiPriority="69" w:unhideWhenUsed="0"/>
-    <w:lsdException w:name="Dark List Accent 5" w:semiHidden="0" w:uiPriority="70" w:unhideWhenUsed="0"/>
-    <w:lsdException w:name="Colorful Shading Accent 5" w:semiHidden="0" w:uiPriority="71" w:unhideWhenUsed="0"/>
-    <w:lsdException w:name="Colorful List Accent 5" w:semiHidden="0" w:uiPriority="72" w:unhideWhenUsed="0"/>
-    <w:lsdException w:name="Colorful Grid Accent 5" w:semiHidden="0" w:uiPriority="73" w:unhideWhenUsed="0"/>
-    <w:lsdException w:name="Light Shading Accent 6" w:semiHidden="0" w:uiPriority="60" w:unhideWhenUsed="0"/>
-    <w:lsdException w:name="Light List Accent 6" w:semiHidden="0" w:uiPriority="61" w:unhideWhenUsed="0"/>
-    <w:lsdException w:name="Light Grid Accent 6" w:semiHidden="0" w:uiPriority="62" w:unhideWhenUsed="0"/>
-    <w:lsdException w:name="Medium Shading 1 Accent 6" w:semiHidden="0" w:uiPriority="63" w:unhideWhenUsed="0"/>
-    <w:lsdException w:name="Medium Shading 2 Accent 6" w:semiHidden="0" w:uiPriority="64" w:unhideWhenUsed="0"/>
-    <w:lsdException w:name="Medium List 1 Accent 6" w:semiHidden="0" w:uiPriority="65" w:unhideWhenUsed="0"/>
-    <w:lsdException w:name="Medium List 2 Accent 6" w:semiHidden="0" w:uiPriority="66" w:unhideWhenUsed="0"/>
-    <w:lsdException w:name="Medium Grid 1 Accent 6" w:semiHidden="0" w:uiPriority="67" w:unhideWhenUsed="0"/>
-    <w:lsdException w:name="Medium Grid 2 Accent 6" w:semiHidden="0" w:uiPriority="68" w:unhideWhenUsed="0"/>
-    <w:lsdException w:name="Medium Grid 3 Accent 6" w:semiHidden="0" w:uiPriority="69" w:unhideWhenUsed="0"/>
-    <w:lsdException w:name="Dark List Accent 6" w:semiHidden="0" w:uiPriority="70" w:unhideWhenUsed="0"/>
-    <w:lsdException w:name="Colorful Shading Accent 6" w:semiHidden="0" w:uiPriority="71" w:unhideWhenUsed="0"/>
-    <w:lsdException w:name="Colorful List Accent 6" w:semiHidden="0" w:uiPriority="72" w:unhideWhenUsed="0"/>
-    <w:lsdException w:name="Colorful Grid Accent 6" w:semiHidden="0" w:uiPriority="73" w:unhideWhenUsed="0"/>
-    <w:lsdException w:name="Subtle Emphasis" w:semiHidden="0" w:uiPriority="19" w:unhideWhenUsed="0" w:qFormat="1"/>
-    <w:lsdException w:name="Intense Emphasis" w:semiHidden="0" w:uiPriority="21" w:unhideWhenUsed="0" w:qFormat="1"/>
-    <w:lsdException w:name="Subtle Reference" w:semiHidden="0" w:uiPriority="31" w:unhideWhenUsed="0" w:qFormat="1"/>
-    <w:lsdException w:name="Intense Reference" w:semiHidden="0" w:uiPriority="32" w:unhideWhenUsed="0" w:qFormat="1"/>
-    <w:lsdException w:name="Book Title" w:semiHidden="0" w:uiPriority="33" w:unhideWhenUsed="0" w:qFormat="1"/>
-    <w:lsdException w:name="Bibliography" w:uiPriority="37"/>
-    <w:lsdException w:name="TOC Heading" w:uiPriority="39" w:qFormat="1"/>
-  </w:latentStyles>
-  <w:style w:type="paragraph" w:default="1" w:styleId="Normal">
-    <w:name w:val="Normal"/>
-    <w:qFormat/>
-    <w:rsid w:val="00F72DF3"/>
-  </w:style>
-  <w:style w:type="character" w:default="1" w:styleId="DefaultParagraphFont">
-    <w:name w:val="Default Paragraph Font"/>
-    <w:uiPriority w:val="1"/>
-    <w:semiHidden/>
-    <w:unhideWhenUsed/>
-  </w:style>
-  <w:style w:type="table" w:default="1" w:styleId="TableNormal">
-    <w:name w:val="Normal Table"/>
-    <w:uiPriority w:val="99"/>
-    <w:semiHidden/>
-    <w:unhideWhenUsed/>
-    <w:qFormat/>
-    <w:tblPr>
-      <w:tblInd w:w="0" w:type="dxa"/>
-      <w:tblCellMar>
-        <w:top w:w="0" w:type="dxa"/>
-        <w:left w:w="108" w:type="dxa"/>
-        <w:bottom w:w="0" w:type="dxa"/>
-        <w:right w:w="108" w:type="dxa"/>
-      </w:tblCellMar>
-    </w:tblPr>
-  </w:style>
-  <w:style w:type="numbering" w:default="1" w:styleId="NoList">
-    <w:name w:val="No List"/>
-    <w:uiPriority w:val="99"/>
-    <w:semiHidden/>
-    <w:unhideWhenUsed/>
-  </w:style>
-  <w:style w:type="paragraph" w:customStyle="1" w:styleId="C0314ACE344D473B92E485C8F89E71F3">
-    <w:name w:val="C0314ACE344D473B92E485C8F89E71F3"/>
-    <w:rsid w:val="006938D0"/>
-  </w:style>
-  <w:style w:type="paragraph" w:customStyle="1" w:styleId="4ACFCAA35D3A4172BED46DB42CB3D6F5">
-    <w:name w:val="4ACFCAA35D3A4172BED46DB42CB3D6F5"/>
-    <w:rsid w:val="006938D0"/>
-  </w:style>
-  <w:style w:type="paragraph" w:customStyle="1" w:styleId="114A51226F744753BA8CBA850B4A2BE2">
-    <w:name w:val="114A51226F744753BA8CBA850B4A2BE2"/>
-    <w:rsid w:val="006938D0"/>
-  </w:style>
-  <w:style w:type="paragraph" w:customStyle="1" w:styleId="210ADAE978344891B6792CBD6BC3F6E7">
-    <w:name w:val="210ADAE978344891B6792CBD6BC3F6E7"/>
-    <w:rsid w:val="006938D0"/>
-  </w:style>
-  <w:style w:type="paragraph" w:customStyle="1" w:styleId="67330EAAE1D042D5AC96B922F35B68AF">
-    <w:name w:val="67330EAAE1D042D5AC96B922F35B68AF"/>
-    <w:rsid w:val="006938D0"/>
-  </w:style>
-  <w:style w:type="paragraph" w:customStyle="1" w:styleId="142523D12FA14E62B854077B04D0BAB9">
-    <w:name w:val="142523D12FA14E62B854077B04D0BAB9"/>
-    <w:rsid w:val="006938D0"/>
-  </w:style>
-</w:styles>
-</file>
-
-<file path=word/glossary/webSettings.xml><?xml version="1.0" encoding="utf-8"?>
-<w:webSettings xmlns:r="http://schemas.openxmlformats.org/officeDocument/2006/relationships" xmlns:w="http://schemas.openxmlformats.org/wordprocessingml/2006/main">
-  <w:optimizeForBrowser/>
-</w:webSettings>
-</file>
-
 <file path=word/theme/theme1.xml><?xml version="1.0" encoding="utf-8"?>
 <a:theme xmlns:a="http://schemas.openxmlformats.org/drawingml/2006/main" name="Office Theme">
   <a:themeElements>
@@ -4013,7 +3676,7 @@
 </file>
 
 <file path=customXml/itemProps2.xml><?xml version="1.0" encoding="utf-8"?>
-<ds:datastoreItem xmlns:ds="http://schemas.openxmlformats.org/officeDocument/2006/customXml" ds:itemID="{0B329CA0-A969-4539-945D-F59794330341}">
+<ds:datastoreItem xmlns:ds="http://schemas.openxmlformats.org/officeDocument/2006/customXml" ds:itemID="{DEC7E2BD-9B40-4928-88C8-471FD01A12C9}">
   <ds:schemaRefs>
     <ds:schemaRef ds:uri="http://schemas.openxmlformats.org/officeDocument/2006/bibliography"/>
   </ds:schemaRefs>

</xml_diff>

<commit_message>
Revert "! small update to the report for Iteration 2"
This reverts commit 31590af8c56822679192c75aca7deb06901ee687.
</commit_message>
<xml_diff>
--- a/docs/supplier/Iteration 2/SENG 403 - Iteration 2.docx
+++ b/docs/supplier/Iteration 2/SENG 403 - Iteration 2.docx
@@ -46,6 +46,9 @@
                 </w:rPr>
                 <w:alias w:val="Company"/>
                 <w:id w:val="15524243"/>
+                <w:placeholder>
+                  <w:docPart w:val="C0314ACE344D473B92E485C8F89E71F3"/>
+                </w:placeholder>
                 <w:dataBinding w:prefixMappings="xmlns:ns0='http://schemas.openxmlformats.org/officeDocument/2006/extended-properties'" w:xpath="/ns0:Properties[1]/ns0:Company[1]" w:storeItemID="{6668398D-A668-4E3E-A5EB-62B293D839F1}"/>
                 <w:text/>
               </w:sdtPr>
@@ -1259,22 +1262,13 @@
     </w:p>
     <w:p>
       <w:r>
-        <w:t xml:space="preserve">During the iteration planning meeting for Iteration 2, several features were selected. </w:t>
-      </w:r>
-      <w:r>
         <w:t xml:space="preserve">The following </w:t>
       </w:r>
       <w:r>
         <w:t>features</w:t>
       </w:r>
       <w:r>
-        <w:t xml:space="preserve"> were completed during Iteration 2 and are ready for user testing</w:t>
-      </w:r>
-      <w:r>
-        <w:t xml:space="preserve"> as was planned</w:t>
-      </w:r>
-      <w:r>
-        <w:t>:</w:t>
+        <w:t xml:space="preserve"> were completed during Iteration 2 and are ready for user testing:</w:t>
       </w:r>
     </w:p>
     <w:p>
@@ -2498,7 +2492,7 @@
             <w:rPr>
               <w:noProof/>
             </w:rPr>
-            <w:t>2</w:t>
+            <w:t>1</w:t>
           </w:r>
         </w:fldSimple>
       </w:p>
@@ -3369,6 +3363,349 @@
 </w:styles>
 </file>
 
+<file path=word/glossary/document.xml><?xml version="1.0" encoding="utf-8"?>
+<w:glossaryDocument xmlns:ve="http://schemas.openxmlformats.org/markup-compatibility/2006" xmlns:o="urn:schemas-microsoft-com:office:office" xmlns:r="http://schemas.openxmlformats.org/officeDocument/2006/relationships" xmlns:m="http://schemas.openxmlformats.org/officeDocument/2006/math" xmlns:v="urn:schemas-microsoft-com:vml" xmlns:wp="http://schemas.openxmlformats.org/drawingml/2006/wordprocessingDrawing" xmlns:w10="urn:schemas-microsoft-com:office:word" xmlns:w="http://schemas.openxmlformats.org/wordprocessingml/2006/main" xmlns:wne="http://schemas.microsoft.com/office/word/2006/wordml">
+  <w:docParts/>
+</w:glossaryDocument>
+</file>
+
+<file path=word/glossary/fontTable.xml><?xml version="1.0" encoding="utf-8"?>
+<w:fonts xmlns:r="http://schemas.openxmlformats.org/officeDocument/2006/relationships" xmlns:w="http://schemas.openxmlformats.org/wordprocessingml/2006/main">
+  <w:font w:name="Symbol">
+    <w:panose1 w:val="05050102010706020507"/>
+    <w:charset w:val="02"/>
+    <w:family w:val="roman"/>
+    <w:pitch w:val="variable"/>
+    <w:sig w:usb0="00000000" w:usb1="10000000" w:usb2="00000000" w:usb3="00000000" w:csb0="80000000" w:csb1="00000000"/>
+  </w:font>
+  <w:font w:name="Times New Roman">
+    <w:panose1 w:val="02020603050405020304"/>
+    <w:charset w:val="00"/>
+    <w:family w:val="roman"/>
+    <w:pitch w:val="variable"/>
+    <w:sig w:usb0="E0002AFF" w:usb1="C0007841" w:usb2="00000009" w:usb3="00000000" w:csb0="000001FF" w:csb1="00000000"/>
+  </w:font>
+  <w:font w:name="Courier New">
+    <w:panose1 w:val="02070309020205020404"/>
+    <w:charset w:val="00"/>
+    <w:family w:val="modern"/>
+    <w:pitch w:val="fixed"/>
+    <w:sig w:usb0="E0002AFF" w:usb1="C0007843" w:usb2="00000009" w:usb3="00000000" w:csb0="000001FF" w:csb1="00000000"/>
+  </w:font>
+  <w:font w:name="Wingdings">
+    <w:panose1 w:val="05000000000000000000"/>
+    <w:charset w:val="02"/>
+    <w:family w:val="auto"/>
+    <w:pitch w:val="variable"/>
+    <w:sig w:usb0="00000000" w:usb1="10000000" w:usb2="00000000" w:usb3="00000000" w:csb0="80000000" w:csb1="00000000"/>
+  </w:font>
+  <w:font w:name="Calibri">
+    <w:panose1 w:val="020F0502020204030204"/>
+    <w:charset w:val="00"/>
+    <w:family w:val="swiss"/>
+    <w:pitch w:val="variable"/>
+    <w:sig w:usb0="E10002FF" w:usb1="4000ACFF" w:usb2="00000009" w:usb3="00000000" w:csb0="0000019F" w:csb1="00000000"/>
+  </w:font>
+  <w:font w:name="Cambria">
+    <w:panose1 w:val="02040503050406030204"/>
+    <w:charset w:val="00"/>
+    <w:family w:val="roman"/>
+    <w:pitch w:val="variable"/>
+    <w:sig w:usb0="E00002FF" w:usb1="400004FF" w:usb2="00000000" w:usb3="00000000" w:csb0="0000019F" w:csb1="00000000"/>
+  </w:font>
+  <w:font w:name="Tahoma">
+    <w:panose1 w:val="020B0604030504040204"/>
+    <w:charset w:val="00"/>
+    <w:family w:val="swiss"/>
+    <w:pitch w:val="variable"/>
+    <w:sig w:usb0="E1002EFF" w:usb1="C000605B" w:usb2="00000029" w:usb3="00000000" w:csb0="000101FF" w:csb1="00000000"/>
+  </w:font>
+  <w:font w:name="Verdana">
+    <w:panose1 w:val="020B0604030504040204"/>
+    <w:charset w:val="00"/>
+    <w:family w:val="swiss"/>
+    <w:pitch w:val="variable"/>
+    <w:sig w:usb0="A10006FF" w:usb1="4000205B" w:usb2="00000010" w:usb3="00000000" w:csb0="0000019F" w:csb1="00000000"/>
+  </w:font>
+  <w:font w:name="TimesNewRomanPS-BoldMT">
+    <w:panose1 w:val="00000000000000000000"/>
+    <w:charset w:val="00"/>
+    <w:family w:val="auto"/>
+    <w:notTrueType/>
+    <w:pitch w:val="default"/>
+    <w:sig w:usb0="00000003" w:usb1="00000000" w:usb2="00000000" w:usb3="00000000" w:csb0="00000001" w:csb1="00000000"/>
+  </w:font>
+  <w:font w:name="TimesNewRomanPSMT">
+    <w:panose1 w:val="00000000000000000000"/>
+    <w:charset w:val="00"/>
+    <w:family w:val="auto"/>
+    <w:notTrueType/>
+    <w:pitch w:val="default"/>
+    <w:sig w:usb0="00000003" w:usb1="00000000" w:usb2="00000000" w:usb3="00000000" w:csb0="00000001" w:csb1="00000000"/>
+  </w:font>
+</w:fonts>
+</file>
+
+<file path=word/glossary/settings.xml><?xml version="1.0" encoding="utf-8"?>
+<w:settings xmlns:o="urn:schemas-microsoft-com:office:office" xmlns:r="http://schemas.openxmlformats.org/officeDocument/2006/relationships" xmlns:m="http://schemas.openxmlformats.org/officeDocument/2006/math" xmlns:v="urn:schemas-microsoft-com:vml" xmlns:w10="urn:schemas-microsoft-com:office:word" xmlns:w="http://schemas.openxmlformats.org/wordprocessingml/2006/main" xmlns:sl="http://schemas.openxmlformats.org/schemaLibrary/2006/main">
+  <w:view w:val="normal"/>
+  <w:defaultTabStop w:val="720"/>
+  <w:characterSpacingControl w:val="doNotCompress"/>
+  <w:compat>
+    <w:useFELayout/>
+  </w:compat>
+  <w:rsids>
+    <w:rsidRoot w:val="006938D0"/>
+    <w:rsid w:val="00525C03"/>
+    <w:rsid w:val="006938D0"/>
+    <w:rsid w:val="008A411B"/>
+    <w:rsid w:val="00934453"/>
+    <w:rsid w:val="00BE4BE2"/>
+    <w:rsid w:val="00F72DF3"/>
+    <w:rsid w:val="00FF2FE0"/>
+  </w:rsids>
+  <m:mathPr>
+    <m:mathFont m:val="Cambria Math"/>
+    <m:brkBin m:val="before"/>
+    <m:brkBinSub m:val="--"/>
+    <m:smallFrac m:val="off"/>
+    <m:dispDef/>
+    <m:lMargin m:val="0"/>
+    <m:rMargin m:val="0"/>
+    <m:defJc m:val="centerGroup"/>
+    <m:wrapIndent m:val="1440"/>
+    <m:intLim m:val="subSup"/>
+    <m:naryLim m:val="undOvr"/>
+  </m:mathPr>
+  <w:themeFontLang w:val="en-CA"/>
+  <w:clrSchemeMapping w:bg1="light1" w:t1="dark1" w:bg2="light2" w:t2="dark2" w:accent1="accent1" w:accent2="accent2" w:accent3="accent3" w:accent4="accent4" w:accent5="accent5" w:accent6="accent6" w:hyperlink="hyperlink" w:followedHyperlink="followedHyperlink"/>
+  <w:decimalSymbol w:val="."/>
+  <w:listSeparator w:val=","/>
+</w:settings>
+</file>
+
+<file path=word/glossary/styles.xml><?xml version="1.0" encoding="utf-8"?>
+<w:styles xmlns:r="http://schemas.openxmlformats.org/officeDocument/2006/relationships" xmlns:w="http://schemas.openxmlformats.org/wordprocessingml/2006/main">
+  <w:docDefaults>
+    <w:rPrDefault>
+      <w:rPr>
+        <w:rFonts w:asciiTheme="minorHAnsi" w:eastAsiaTheme="minorEastAsia" w:hAnsiTheme="minorHAnsi" w:cstheme="minorBidi"/>
+        <w:sz w:val="22"/>
+        <w:szCs w:val="22"/>
+        <w:lang w:val="en-CA" w:eastAsia="en-CA" w:bidi="ar-SA"/>
+      </w:rPr>
+    </w:rPrDefault>
+    <w:pPrDefault>
+      <w:pPr>
+        <w:spacing w:after="200" w:line="276" w:lineRule="auto"/>
+      </w:pPr>
+    </w:pPrDefault>
+  </w:docDefaults>
+  <w:latentStyles w:defLockedState="0" w:defUIPriority="99" w:defSemiHidden="1" w:defUnhideWhenUsed="1" w:defQFormat="0" w:count="267">
+    <w:lsdException w:name="Normal" w:semiHidden="0" w:uiPriority="0" w:unhideWhenUsed="0" w:qFormat="1"/>
+    <w:lsdException w:name="heading 1" w:semiHidden="0" w:uiPriority="9" w:unhideWhenUsed="0" w:qFormat="1"/>
+    <w:lsdException w:name="heading 2" w:uiPriority="9" w:qFormat="1"/>
+    <w:lsdException w:name="heading 3" w:uiPriority="9" w:qFormat="1"/>
+    <w:lsdException w:name="heading 4" w:uiPriority="9" w:qFormat="1"/>
+    <w:lsdException w:name="heading 5" w:uiPriority="9" w:qFormat="1"/>
+    <w:lsdException w:name="heading 6" w:uiPriority="9" w:qFormat="1"/>
+    <w:lsdException w:name="heading 7" w:uiPriority="9" w:qFormat="1"/>
+    <w:lsdException w:name="heading 8" w:uiPriority="9" w:qFormat="1"/>
+    <w:lsdException w:name="heading 9" w:uiPriority="9" w:qFormat="1"/>
+    <w:lsdException w:name="toc 1" w:uiPriority="39"/>
+    <w:lsdException w:name="toc 2" w:uiPriority="39"/>
+    <w:lsdException w:name="toc 3" w:uiPriority="39"/>
+    <w:lsdException w:name="toc 4" w:uiPriority="39"/>
+    <w:lsdException w:name="toc 5" w:uiPriority="39"/>
+    <w:lsdException w:name="toc 6" w:uiPriority="39"/>
+    <w:lsdException w:name="toc 7" w:uiPriority="39"/>
+    <w:lsdException w:name="toc 8" w:uiPriority="39"/>
+    <w:lsdException w:name="toc 9" w:uiPriority="39"/>
+    <w:lsdException w:name="caption" w:uiPriority="35" w:qFormat="1"/>
+    <w:lsdException w:name="Title" w:semiHidden="0" w:uiPriority="10" w:unhideWhenUsed="0" w:qFormat="1"/>
+    <w:lsdException w:name="Default Paragraph Font" w:uiPriority="1"/>
+    <w:lsdException w:name="Subtitle" w:semiHidden="0" w:uiPriority="11" w:unhideWhenUsed="0" w:qFormat="1"/>
+    <w:lsdException w:name="Strong" w:semiHidden="0" w:uiPriority="22" w:unhideWhenUsed="0" w:qFormat="1"/>
+    <w:lsdException w:name="Emphasis" w:semiHidden="0" w:uiPriority="20" w:unhideWhenUsed="0" w:qFormat="1"/>
+    <w:lsdException w:name="Table Grid" w:semiHidden="0" w:uiPriority="59" w:unhideWhenUsed="0"/>
+    <w:lsdException w:name="Placeholder Text" w:unhideWhenUsed="0"/>
+    <w:lsdException w:name="No Spacing" w:semiHidden="0" w:uiPriority="1" w:unhideWhenUsed="0" w:qFormat="1"/>
+    <w:lsdException w:name="Light Shading" w:semiHidden="0" w:uiPriority="60" w:unhideWhenUsed="0"/>
+    <w:lsdException w:name="Light List" w:semiHidden="0" w:uiPriority="61" w:unhideWhenUsed="0"/>
+    <w:lsdException w:name="Light Grid" w:semiHidden="0" w:uiPriority="62" w:unhideWhenUsed="0"/>
+    <w:lsdException w:name="Medium Shading 1" w:semiHidden="0" w:uiPriority="63" w:unhideWhenUsed="0"/>
+    <w:lsdException w:name="Medium Shading 2" w:semiHidden="0" w:uiPriority="64" w:unhideWhenUsed="0"/>
+    <w:lsdException w:name="Medium List 1" w:semiHidden="0" w:uiPriority="65" w:unhideWhenUsed="0"/>
+    <w:lsdException w:name="Medium List 2" w:semiHidden="0" w:uiPriority="66" w:unhideWhenUsed="0"/>
+    <w:lsdException w:name="Medium Grid 1" w:semiHidden="0" w:uiPriority="67" w:unhideWhenUsed="0"/>
+    <w:lsdException w:name="Medium Grid 2" w:semiHidden="0" w:uiPriority="68" w:unhideWhenUsed="0"/>
+    <w:lsdException w:name="Medium Grid 3" w:semiHidden="0" w:uiPriority="69" w:unhideWhenUsed="0"/>
+    <w:lsdException w:name="Dark List" w:semiHidden="0" w:uiPriority="70" w:unhideWhenUsed="0"/>
+    <w:lsdException w:name="Colorful Shading" w:semiHidden="0" w:uiPriority="71" w:unhideWhenUsed="0"/>
+    <w:lsdException w:name="Colorful List" w:semiHidden="0" w:uiPriority="72" w:unhideWhenUsed="0"/>
+    <w:lsdException w:name="Colorful Grid" w:semiHidden="0" w:uiPriority="73" w:unhideWhenUsed="0"/>
+    <w:lsdException w:name="Light Shading Accent 1" w:semiHidden="0" w:uiPriority="60" w:unhideWhenUsed="0"/>
+    <w:lsdException w:name="Light List Accent 1" w:semiHidden="0" w:uiPriority="61" w:unhideWhenUsed="0"/>
+    <w:lsdException w:name="Light Grid Accent 1" w:semiHidden="0" w:uiPriority="62" w:unhideWhenUsed="0"/>
+    <w:lsdException w:name="Medium Shading 1 Accent 1" w:semiHidden="0" w:uiPriority="63" w:unhideWhenUsed="0"/>
+    <w:lsdException w:name="Medium Shading 2 Accent 1" w:semiHidden="0" w:uiPriority="64" w:unhideWhenUsed="0"/>
+    <w:lsdException w:name="Medium List 1 Accent 1" w:semiHidden="0" w:uiPriority="65" w:unhideWhenUsed="0"/>
+    <w:lsdException w:name="Revision" w:unhideWhenUsed="0"/>
+    <w:lsdException w:name="List Paragraph" w:semiHidden="0" w:uiPriority="34" w:unhideWhenUsed="0" w:qFormat="1"/>
+    <w:lsdException w:name="Quote" w:semiHidden="0" w:uiPriority="29" w:unhideWhenUsed="0" w:qFormat="1"/>
+    <w:lsdException w:name="Intense Quote" w:semiHidden="0" w:uiPriority="30" w:unhideWhenUsed="0" w:qFormat="1"/>
+    <w:lsdException w:name="Medium List 2 Accent 1" w:semiHidden="0" w:uiPriority="66" w:unhideWhenUsed="0"/>
+    <w:lsdException w:name="Medium Grid 1 Accent 1" w:semiHidden="0" w:uiPriority="67" w:unhideWhenUsed="0"/>
+    <w:lsdException w:name="Medium Grid 2 Accent 1" w:semiHidden="0" w:uiPriority="68" w:unhideWhenUsed="0"/>
+    <w:lsdException w:name="Medium Grid 3 Accent 1" w:semiHidden="0" w:uiPriority="69" w:unhideWhenUsed="0"/>
+    <w:lsdException w:name="Dark List Accent 1" w:semiHidden="0" w:uiPriority="70" w:unhideWhenUsed="0"/>
+    <w:lsdException w:name="Colorful Shading Accent 1" w:semiHidden="0" w:uiPriority="71" w:unhideWhenUsed="0"/>
+    <w:lsdException w:name="Colorful List Accent 1" w:semiHidden="0" w:uiPriority="72" w:unhideWhenUsed="0"/>
+    <w:lsdException w:name="Colorful Grid Accent 1" w:semiHidden="0" w:uiPriority="73" w:unhideWhenUsed="0"/>
+    <w:lsdException w:name="Light Shading Accent 2" w:semiHidden="0" w:uiPriority="60" w:unhideWhenUsed="0"/>
+    <w:lsdException w:name="Light List Accent 2" w:semiHidden="0" w:uiPriority="61" w:unhideWhenUsed="0"/>
+    <w:lsdException w:name="Light Grid Accent 2" w:semiHidden="0" w:uiPriority="62" w:unhideWhenUsed="0"/>
+    <w:lsdException w:name="Medium Shading 1 Accent 2" w:semiHidden="0" w:uiPriority="63" w:unhideWhenUsed="0"/>
+    <w:lsdException w:name="Medium Shading 2 Accent 2" w:semiHidden="0" w:uiPriority="64" w:unhideWhenUsed="0"/>
+    <w:lsdException w:name="Medium List 1 Accent 2" w:semiHidden="0" w:uiPriority="65" w:unhideWhenUsed="0"/>
+    <w:lsdException w:name="Medium List 2 Accent 2" w:semiHidden="0" w:uiPriority="66" w:unhideWhenUsed="0"/>
+    <w:lsdException w:name="Medium Grid 1 Accent 2" w:semiHidden="0" w:uiPriority="67" w:unhideWhenUsed="0"/>
+    <w:lsdException w:name="Medium Grid 2 Accent 2" w:semiHidden="0" w:uiPriority="68" w:unhideWhenUsed="0"/>
+    <w:lsdException w:name="Medium Grid 3 Accent 2" w:semiHidden="0" w:uiPriority="69" w:unhideWhenUsed="0"/>
+    <w:lsdException w:name="Dark List Accent 2" w:semiHidden="0" w:uiPriority="70" w:unhideWhenUsed="0"/>
+    <w:lsdException w:name="Colorful Shading Accent 2" w:semiHidden="0" w:uiPriority="71" w:unhideWhenUsed="0"/>
+    <w:lsdException w:name="Colorful List Accent 2" w:semiHidden="0" w:uiPriority="72" w:unhideWhenUsed="0"/>
+    <w:lsdException w:name="Colorful Grid Accent 2" w:semiHidden="0" w:uiPriority="73" w:unhideWhenUsed="0"/>
+    <w:lsdException w:name="Light Shading Accent 3" w:semiHidden="0" w:uiPriority="60" w:unhideWhenUsed="0"/>
+    <w:lsdException w:name="Light List Accent 3" w:semiHidden="0" w:uiPriority="61" w:unhideWhenUsed="0"/>
+    <w:lsdException w:name="Light Grid Accent 3" w:semiHidden="0" w:uiPriority="62" w:unhideWhenUsed="0"/>
+    <w:lsdException w:name="Medium Shading 1 Accent 3" w:semiHidden="0" w:uiPriority="63" w:unhideWhenUsed="0"/>
+    <w:lsdException w:name="Medium Shading 2 Accent 3" w:semiHidden="0" w:uiPriority="64" w:unhideWhenUsed="0"/>
+    <w:lsdException w:name="Medium List 1 Accent 3" w:semiHidden="0" w:uiPriority="65" w:unhideWhenUsed="0"/>
+    <w:lsdException w:name="Medium List 2 Accent 3" w:semiHidden="0" w:uiPriority="66" w:unhideWhenUsed="0"/>
+    <w:lsdException w:name="Medium Grid 1 Accent 3" w:semiHidden="0" w:uiPriority="67" w:unhideWhenUsed="0"/>
+    <w:lsdException w:name="Medium Grid 2 Accent 3" w:semiHidden="0" w:uiPriority="68" w:unhideWhenUsed="0"/>
+    <w:lsdException w:name="Medium Grid 3 Accent 3" w:semiHidden="0" w:uiPriority="69" w:unhideWhenUsed="0"/>
+    <w:lsdException w:name="Dark List Accent 3" w:semiHidden="0" w:uiPriority="70" w:unhideWhenUsed="0"/>
+    <w:lsdException w:name="Colorful Shading Accent 3" w:semiHidden="0" w:uiPriority="71" w:unhideWhenUsed="0"/>
+    <w:lsdException w:name="Colorful List Accent 3" w:semiHidden="0" w:uiPriority="72" w:unhideWhenUsed="0"/>
+    <w:lsdException w:name="Colorful Grid Accent 3" w:semiHidden="0" w:uiPriority="73" w:unhideWhenUsed="0"/>
+    <w:lsdException w:name="Light Shading Accent 4" w:semiHidden="0" w:uiPriority="60" w:unhideWhenUsed="0"/>
+    <w:lsdException w:name="Light List Accent 4" w:semiHidden="0" w:uiPriority="61" w:unhideWhenUsed="0"/>
+    <w:lsdException w:name="Light Grid Accent 4" w:semiHidden="0" w:uiPriority="62" w:unhideWhenUsed="0"/>
+    <w:lsdException w:name="Medium Shading 1 Accent 4" w:semiHidden="0" w:uiPriority="63" w:unhideWhenUsed="0"/>
+    <w:lsdException w:name="Medium Shading 2 Accent 4" w:semiHidden="0" w:uiPriority="64" w:unhideWhenUsed="0"/>
+    <w:lsdException w:name="Medium List 1 Accent 4" w:semiHidden="0" w:uiPriority="65" w:unhideWhenUsed="0"/>
+    <w:lsdException w:name="Medium List 2 Accent 4" w:semiHidden="0" w:uiPriority="66" w:unhideWhenUsed="0"/>
+    <w:lsdException w:name="Medium Grid 1 Accent 4" w:semiHidden="0" w:uiPriority="67" w:unhideWhenUsed="0"/>
+    <w:lsdException w:name="Medium Grid 2 Accent 4" w:semiHidden="0" w:uiPriority="68" w:unhideWhenUsed="0"/>
+    <w:lsdException w:name="Medium Grid 3 Accent 4" w:semiHidden="0" w:uiPriority="69" w:unhideWhenUsed="0"/>
+    <w:lsdException w:name="Dark List Accent 4" w:semiHidden="0" w:uiPriority="70" w:unhideWhenUsed="0"/>
+    <w:lsdException w:name="Colorful Shading Accent 4" w:semiHidden="0" w:uiPriority="71" w:unhideWhenUsed="0"/>
+    <w:lsdException w:name="Colorful List Accent 4" w:semiHidden="0" w:uiPriority="72" w:unhideWhenUsed="0"/>
+    <w:lsdException w:name="Colorful Grid Accent 4" w:semiHidden="0" w:uiPriority="73" w:unhideWhenUsed="0"/>
+    <w:lsdException w:name="Light Shading Accent 5" w:semiHidden="0" w:uiPriority="60" w:unhideWhenUsed="0"/>
+    <w:lsdException w:name="Light List Accent 5" w:semiHidden="0" w:uiPriority="61" w:unhideWhenUsed="0"/>
+    <w:lsdException w:name="Light Grid Accent 5" w:semiHidden="0" w:uiPriority="62" w:unhideWhenUsed="0"/>
+    <w:lsdException w:name="Medium Shading 1 Accent 5" w:semiHidden="0" w:uiPriority="63" w:unhideWhenUsed="0"/>
+    <w:lsdException w:name="Medium Shading 2 Accent 5" w:semiHidden="0" w:uiPriority="64" w:unhideWhenUsed="0"/>
+    <w:lsdException w:name="Medium List 1 Accent 5" w:semiHidden="0" w:uiPriority="65" w:unhideWhenUsed="0"/>
+    <w:lsdException w:name="Medium List 2 Accent 5" w:semiHidden="0" w:uiPriority="66" w:unhideWhenUsed="0"/>
+    <w:lsdException w:name="Medium Grid 1 Accent 5" w:semiHidden="0" w:uiPriority="67" w:unhideWhenUsed="0"/>
+    <w:lsdException w:name="Medium Grid 2 Accent 5" w:semiHidden="0" w:uiPriority="68" w:unhideWhenUsed="0"/>
+    <w:lsdException w:name="Medium Grid 3 Accent 5" w:semiHidden="0" w:uiPriority="69" w:unhideWhenUsed="0"/>
+    <w:lsdException w:name="Dark List Accent 5" w:semiHidden="0" w:uiPriority="70" w:unhideWhenUsed="0"/>
+    <w:lsdException w:name="Colorful Shading Accent 5" w:semiHidden="0" w:uiPriority="71" w:unhideWhenUsed="0"/>
+    <w:lsdException w:name="Colorful List Accent 5" w:semiHidden="0" w:uiPriority="72" w:unhideWhenUsed="0"/>
+    <w:lsdException w:name="Colorful Grid Accent 5" w:semiHidden="0" w:uiPriority="73" w:unhideWhenUsed="0"/>
+    <w:lsdException w:name="Light Shading Accent 6" w:semiHidden="0" w:uiPriority="60" w:unhideWhenUsed="0"/>
+    <w:lsdException w:name="Light List Accent 6" w:semiHidden="0" w:uiPriority="61" w:unhideWhenUsed="0"/>
+    <w:lsdException w:name="Light Grid Accent 6" w:semiHidden="0" w:uiPriority="62" w:unhideWhenUsed="0"/>
+    <w:lsdException w:name="Medium Shading 1 Accent 6" w:semiHidden="0" w:uiPriority="63" w:unhideWhenUsed="0"/>
+    <w:lsdException w:name="Medium Shading 2 Accent 6" w:semiHidden="0" w:uiPriority="64" w:unhideWhenUsed="0"/>
+    <w:lsdException w:name="Medium List 1 Accent 6" w:semiHidden="0" w:uiPriority="65" w:unhideWhenUsed="0"/>
+    <w:lsdException w:name="Medium List 2 Accent 6" w:semiHidden="0" w:uiPriority="66" w:unhideWhenUsed="0"/>
+    <w:lsdException w:name="Medium Grid 1 Accent 6" w:semiHidden="0" w:uiPriority="67" w:unhideWhenUsed="0"/>
+    <w:lsdException w:name="Medium Grid 2 Accent 6" w:semiHidden="0" w:uiPriority="68" w:unhideWhenUsed="0"/>
+    <w:lsdException w:name="Medium Grid 3 Accent 6" w:semiHidden="0" w:uiPriority="69" w:unhideWhenUsed="0"/>
+    <w:lsdException w:name="Dark List Accent 6" w:semiHidden="0" w:uiPriority="70" w:unhideWhenUsed="0"/>
+    <w:lsdException w:name="Colorful Shading Accent 6" w:semiHidden="0" w:uiPriority="71" w:unhideWhenUsed="0"/>
+    <w:lsdException w:name="Colorful List Accent 6" w:semiHidden="0" w:uiPriority="72" w:unhideWhenUsed="0"/>
+    <w:lsdException w:name="Colorful Grid Accent 6" w:semiHidden="0" w:uiPriority="73" w:unhideWhenUsed="0"/>
+    <w:lsdException w:name="Subtle Emphasis" w:semiHidden="0" w:uiPriority="19" w:unhideWhenUsed="0" w:qFormat="1"/>
+    <w:lsdException w:name="Intense Emphasis" w:semiHidden="0" w:uiPriority="21" w:unhideWhenUsed="0" w:qFormat="1"/>
+    <w:lsdException w:name="Subtle Reference" w:semiHidden="0" w:uiPriority="31" w:unhideWhenUsed="0" w:qFormat="1"/>
+    <w:lsdException w:name="Intense Reference" w:semiHidden="0" w:uiPriority="32" w:unhideWhenUsed="0" w:qFormat="1"/>
+    <w:lsdException w:name="Book Title" w:semiHidden="0" w:uiPriority="33" w:unhideWhenUsed="0" w:qFormat="1"/>
+    <w:lsdException w:name="Bibliography" w:uiPriority="37"/>
+    <w:lsdException w:name="TOC Heading" w:uiPriority="39" w:qFormat="1"/>
+  </w:latentStyles>
+  <w:style w:type="paragraph" w:default="1" w:styleId="Normal">
+    <w:name w:val="Normal"/>
+    <w:qFormat/>
+    <w:rsid w:val="00F72DF3"/>
+  </w:style>
+  <w:style w:type="character" w:default="1" w:styleId="DefaultParagraphFont">
+    <w:name w:val="Default Paragraph Font"/>
+    <w:uiPriority w:val="1"/>
+    <w:semiHidden/>
+    <w:unhideWhenUsed/>
+  </w:style>
+  <w:style w:type="table" w:default="1" w:styleId="TableNormal">
+    <w:name w:val="Normal Table"/>
+    <w:uiPriority w:val="99"/>
+    <w:semiHidden/>
+    <w:unhideWhenUsed/>
+    <w:qFormat/>
+    <w:tblPr>
+      <w:tblInd w:w="0" w:type="dxa"/>
+      <w:tblCellMar>
+        <w:top w:w="0" w:type="dxa"/>
+        <w:left w:w="108" w:type="dxa"/>
+        <w:bottom w:w="0" w:type="dxa"/>
+        <w:right w:w="108" w:type="dxa"/>
+      </w:tblCellMar>
+    </w:tblPr>
+  </w:style>
+  <w:style w:type="numbering" w:default="1" w:styleId="NoList">
+    <w:name w:val="No List"/>
+    <w:uiPriority w:val="99"/>
+    <w:semiHidden/>
+    <w:unhideWhenUsed/>
+  </w:style>
+  <w:style w:type="paragraph" w:customStyle="1" w:styleId="C0314ACE344D473B92E485C8F89E71F3">
+    <w:name w:val="C0314ACE344D473B92E485C8F89E71F3"/>
+    <w:rsid w:val="006938D0"/>
+  </w:style>
+  <w:style w:type="paragraph" w:customStyle="1" w:styleId="4ACFCAA35D3A4172BED46DB42CB3D6F5">
+    <w:name w:val="4ACFCAA35D3A4172BED46DB42CB3D6F5"/>
+    <w:rsid w:val="006938D0"/>
+  </w:style>
+  <w:style w:type="paragraph" w:customStyle="1" w:styleId="114A51226F744753BA8CBA850B4A2BE2">
+    <w:name w:val="114A51226F744753BA8CBA850B4A2BE2"/>
+    <w:rsid w:val="006938D0"/>
+  </w:style>
+  <w:style w:type="paragraph" w:customStyle="1" w:styleId="210ADAE978344891B6792CBD6BC3F6E7">
+    <w:name w:val="210ADAE978344891B6792CBD6BC3F6E7"/>
+    <w:rsid w:val="006938D0"/>
+  </w:style>
+  <w:style w:type="paragraph" w:customStyle="1" w:styleId="67330EAAE1D042D5AC96B922F35B68AF">
+    <w:name w:val="67330EAAE1D042D5AC96B922F35B68AF"/>
+    <w:rsid w:val="006938D0"/>
+  </w:style>
+  <w:style w:type="paragraph" w:customStyle="1" w:styleId="142523D12FA14E62B854077B04D0BAB9">
+    <w:name w:val="142523D12FA14E62B854077B04D0BAB9"/>
+    <w:rsid w:val="006938D0"/>
+  </w:style>
+</w:styles>
+</file>
+
+<file path=word/glossary/webSettings.xml><?xml version="1.0" encoding="utf-8"?>
+<w:webSettings xmlns:r="http://schemas.openxmlformats.org/officeDocument/2006/relationships" xmlns:w="http://schemas.openxmlformats.org/wordprocessingml/2006/main">
+  <w:optimizeForBrowser/>
+</w:webSettings>
+</file>
+
 <file path=word/theme/theme1.xml><?xml version="1.0" encoding="utf-8"?>
 <a:theme xmlns:a="http://schemas.openxmlformats.org/drawingml/2006/main" name="Office Theme">
   <a:themeElements>
@@ -3676,7 +4013,7 @@
 </file>
 
 <file path=customXml/itemProps2.xml><?xml version="1.0" encoding="utf-8"?>
-<ds:datastoreItem xmlns:ds="http://schemas.openxmlformats.org/officeDocument/2006/customXml" ds:itemID="{DEC7E2BD-9B40-4928-88C8-471FD01A12C9}">
+<ds:datastoreItem xmlns:ds="http://schemas.openxmlformats.org/officeDocument/2006/customXml" ds:itemID="{0B329CA0-A969-4539-945D-F59794330341}">
   <ds:schemaRefs>
     <ds:schemaRef ds:uri="http://schemas.openxmlformats.org/officeDocument/2006/bibliography"/>
   </ds:schemaRefs>

</xml_diff>

<commit_message>
+ added velocity calculations ! added velocity calculation results to the report
</commit_message>
<xml_diff>
--- a/docs/supplier/Iteration 2/SENG 403 - Iteration 2.docx
+++ b/docs/supplier/Iteration 2/SENG 403 - Iteration 2.docx
@@ -46,9 +46,6 @@
                 </w:rPr>
                 <w:alias w:val="Company"/>
                 <w:id w:val="15524243"/>
-                <w:placeholder>
-                  <w:docPart w:val="C0314ACE344D473B92E485C8F89E71F3"/>
-                </w:placeholder>
                 <w:dataBinding w:prefixMappings="xmlns:ns0='http://schemas.openxmlformats.org/officeDocument/2006/extended-properties'" w:xpath="/ns0:Properties[1]/ns0:Company[1]" w:storeItemID="{6668398D-A668-4E3E-A5EB-62B293D839F1}"/>
                 <w:text/>
               </w:sdtPr>
@@ -390,13 +387,13 @@
           <w:r>
             <w:fldChar w:fldCharType="separate"/>
           </w:r>
-          <w:hyperlink w:anchor="_Toc318924951" w:history="1">
+          <w:hyperlink w:anchor="_Toc319347772" w:history="1">
             <w:r>
               <w:rPr>
                 <w:rStyle w:val="Hyperlink"/>
                 <w:noProof/>
               </w:rPr>
-              <w:t>Figures</w:t>
+              <w:t>Summary</w:t>
             </w:r>
             <w:r>
               <w:rPr>
@@ -417,7 +414,7 @@
                 <w:noProof/>
                 <w:webHidden/>
               </w:rPr>
-              <w:instrText xml:space="preserve"> PAGEREF _Toc318924951 \h </w:instrText>
+              <w:instrText xml:space="preserve"> PAGEREF _Toc319347772 \h </w:instrText>
             </w:r>
             <w:r>
               <w:rPr>
@@ -437,7 +434,7 @@
                 <w:noProof/>
                 <w:webHidden/>
               </w:rPr>
-              <w:t>1</w:t>
+              <w:t>2</w:t>
             </w:r>
             <w:r>
               <w:rPr>
@@ -460,13 +457,13 @@
               <w:lang w:eastAsia="en-CA"/>
             </w:rPr>
           </w:pPr>
-          <w:hyperlink w:anchor="_Toc318924952" w:history="1">
+          <w:hyperlink w:anchor="_Toc319347773" w:history="1">
             <w:r>
               <w:rPr>
                 <w:rStyle w:val="Hyperlink"/>
                 <w:noProof/>
               </w:rPr>
-              <w:t>Summary</w:t>
+              <w:t>Progress during Iteration 2</w:t>
             </w:r>
             <w:r>
               <w:rPr>
@@ -487,7 +484,7 @@
                 <w:noProof/>
                 <w:webHidden/>
               </w:rPr>
-              <w:instrText xml:space="preserve"> PAGEREF _Toc318924952 \h </w:instrText>
+              <w:instrText xml:space="preserve"> PAGEREF _Toc319347773 \h </w:instrText>
             </w:r>
             <w:r>
               <w:rPr>
@@ -508,6 +505,76 @@
                 <w:webHidden/>
               </w:rPr>
               <w:t>2</w:t>
+            </w:r>
+            <w:r>
+              <w:rPr>
+                <w:noProof/>
+                <w:webHidden/>
+              </w:rPr>
+              <w:fldChar w:fldCharType="end"/>
+            </w:r>
+          </w:hyperlink>
+        </w:p>
+        <w:p>
+          <w:pPr>
+            <w:pStyle w:val="TOC2"/>
+            <w:tabs>
+              <w:tab w:val="right" w:leader="dot" w:pos="9350"/>
+            </w:tabs>
+            <w:rPr>
+              <w:rFonts w:eastAsiaTheme="minorEastAsia"/>
+              <w:noProof/>
+              <w:lang w:eastAsia="en-CA"/>
+            </w:rPr>
+          </w:pPr>
+          <w:hyperlink w:anchor="_Toc319347774" w:history="1">
+            <w:r>
+              <w:rPr>
+                <w:rStyle w:val="Hyperlink"/>
+                <w:noProof/>
+              </w:rPr>
+              <w:t>Weekly Snapshot of the Storyboard</w:t>
+            </w:r>
+            <w:r>
+              <w:rPr>
+                <w:noProof/>
+                <w:webHidden/>
+              </w:rPr>
+              <w:tab/>
+            </w:r>
+            <w:r>
+              <w:rPr>
+                <w:noProof/>
+                <w:webHidden/>
+              </w:rPr>
+              <w:fldChar w:fldCharType="begin"/>
+            </w:r>
+            <w:r>
+              <w:rPr>
+                <w:noProof/>
+                <w:webHidden/>
+              </w:rPr>
+              <w:instrText xml:space="preserve"> PAGEREF _Toc319347774 \h </w:instrText>
+            </w:r>
+            <w:r>
+              <w:rPr>
+                <w:noProof/>
+                <w:webHidden/>
+              </w:rPr>
+            </w:r>
+            <w:r>
+              <w:rPr>
+                <w:noProof/>
+                <w:webHidden/>
+              </w:rPr>
+              <w:fldChar w:fldCharType="separate"/>
+            </w:r>
+            <w:r>
+              <w:rPr>
+                <w:noProof/>
+                <w:webHidden/>
+              </w:rPr>
+              <w:t>3</w:t>
             </w:r>
             <w:r>
               <w:rPr>
@@ -530,13 +597,13 @@
               <w:lang w:eastAsia="en-CA"/>
             </w:rPr>
           </w:pPr>
-          <w:hyperlink w:anchor="_Toc318924953" w:history="1">
+          <w:hyperlink w:anchor="_Toc319347775" w:history="1">
             <w:r>
               <w:rPr>
                 <w:rStyle w:val="Hyperlink"/>
                 <w:noProof/>
               </w:rPr>
-              <w:t>Progress during Iteration 2</w:t>
+              <w:t>Plan for Iteration 3</w:t>
             </w:r>
             <w:r>
               <w:rPr>
@@ -557,7 +624,7 @@
                 <w:noProof/>
                 <w:webHidden/>
               </w:rPr>
-              <w:instrText xml:space="preserve"> PAGEREF _Toc318924953 \h </w:instrText>
+              <w:instrText xml:space="preserve"> PAGEREF _Toc319347775 \h </w:instrText>
             </w:r>
             <w:r>
               <w:rPr>
@@ -577,77 +644,7 @@
                 <w:noProof/>
                 <w:webHidden/>
               </w:rPr>
-              <w:t>2</w:t>
-            </w:r>
-            <w:r>
-              <w:rPr>
-                <w:noProof/>
-                <w:webHidden/>
-              </w:rPr>
-              <w:fldChar w:fldCharType="end"/>
-            </w:r>
-          </w:hyperlink>
-        </w:p>
-        <w:p>
-          <w:pPr>
-            <w:pStyle w:val="TOC2"/>
-            <w:tabs>
-              <w:tab w:val="right" w:leader="dot" w:pos="9350"/>
-            </w:tabs>
-            <w:rPr>
-              <w:rFonts w:eastAsiaTheme="minorEastAsia"/>
-              <w:noProof/>
-              <w:lang w:eastAsia="en-CA"/>
-            </w:rPr>
-          </w:pPr>
-          <w:hyperlink w:anchor="_Toc318924954" w:history="1">
-            <w:r>
-              <w:rPr>
-                <w:rStyle w:val="Hyperlink"/>
-                <w:noProof/>
-              </w:rPr>
-              <w:t>Weekly Snapshot of the Storyboard</w:t>
-            </w:r>
-            <w:r>
-              <w:rPr>
-                <w:noProof/>
-                <w:webHidden/>
-              </w:rPr>
-              <w:tab/>
-            </w:r>
-            <w:r>
-              <w:rPr>
-                <w:noProof/>
-                <w:webHidden/>
-              </w:rPr>
-              <w:fldChar w:fldCharType="begin"/>
-            </w:r>
-            <w:r>
-              <w:rPr>
-                <w:noProof/>
-                <w:webHidden/>
-              </w:rPr>
-              <w:instrText xml:space="preserve"> PAGEREF _Toc318924954 \h </w:instrText>
-            </w:r>
-            <w:r>
-              <w:rPr>
-                <w:noProof/>
-                <w:webHidden/>
-              </w:rPr>
-            </w:r>
-            <w:r>
-              <w:rPr>
-                <w:noProof/>
-                <w:webHidden/>
-              </w:rPr>
-              <w:fldChar w:fldCharType="separate"/>
-            </w:r>
-            <w:r>
-              <w:rPr>
-                <w:noProof/>
-                <w:webHidden/>
-              </w:rPr>
-              <w:t>2</w:t>
+              <w:t>5</w:t>
             </w:r>
             <w:r>
               <w:rPr>
@@ -670,13 +667,13 @@
               <w:lang w:eastAsia="en-CA"/>
             </w:rPr>
           </w:pPr>
-          <w:hyperlink w:anchor="_Toc318924955" w:history="1">
+          <w:hyperlink w:anchor="_Toc319347776" w:history="1">
             <w:r>
               <w:rPr>
                 <w:rStyle w:val="Hyperlink"/>
                 <w:noProof/>
               </w:rPr>
-              <w:t>Plan for Iteration 3</w:t>
+              <w:t>Work Distribution</w:t>
             </w:r>
             <w:r>
               <w:rPr>
@@ -697,7 +694,7 @@
                 <w:noProof/>
                 <w:webHidden/>
               </w:rPr>
-              <w:instrText xml:space="preserve"> PAGEREF _Toc318924955 \h </w:instrText>
+              <w:instrText xml:space="preserve"> PAGEREF _Toc319347776 \h </w:instrText>
             </w:r>
             <w:r>
               <w:rPr>
@@ -717,7 +714,7 @@
                 <w:noProof/>
                 <w:webHidden/>
               </w:rPr>
-              <w:t>5</w:t>
+              <w:t>6</w:t>
             </w:r>
             <w:r>
               <w:rPr>
@@ -740,13 +737,13 @@
               <w:lang w:eastAsia="en-CA"/>
             </w:rPr>
           </w:pPr>
-          <w:hyperlink w:anchor="_Toc318924956" w:history="1">
+          <w:hyperlink w:anchor="_Toc319347777" w:history="1">
             <w:r>
               <w:rPr>
                 <w:rStyle w:val="Hyperlink"/>
                 <w:noProof/>
               </w:rPr>
-              <w:t>Work Distribution</w:t>
+              <w:t>Appendix A – Stories</w:t>
             </w:r>
             <w:r>
               <w:rPr>
@@ -767,7 +764,7 @@
                 <w:noProof/>
                 <w:webHidden/>
               </w:rPr>
-              <w:instrText xml:space="preserve"> PAGEREF _Toc318924956 \h </w:instrText>
+              <w:instrText xml:space="preserve"> PAGEREF _Toc319347777 \h </w:instrText>
             </w:r>
             <w:r>
               <w:rPr>
@@ -787,77 +784,7 @@
                 <w:noProof/>
                 <w:webHidden/>
               </w:rPr>
-              <w:t>5</w:t>
-            </w:r>
-            <w:r>
-              <w:rPr>
-                <w:noProof/>
-                <w:webHidden/>
-              </w:rPr>
-              <w:fldChar w:fldCharType="end"/>
-            </w:r>
-          </w:hyperlink>
-        </w:p>
-        <w:p>
-          <w:pPr>
-            <w:pStyle w:val="TOC1"/>
-            <w:tabs>
-              <w:tab w:val="right" w:leader="dot" w:pos="9350"/>
-            </w:tabs>
-            <w:rPr>
-              <w:rFonts w:eastAsiaTheme="minorEastAsia"/>
-              <w:noProof/>
-              <w:lang w:eastAsia="en-CA"/>
-            </w:rPr>
-          </w:pPr>
-          <w:hyperlink w:anchor="_Toc318924957" w:history="1">
-            <w:r>
-              <w:rPr>
-                <w:rStyle w:val="Hyperlink"/>
-                <w:noProof/>
-              </w:rPr>
-              <w:t>Appendix A - Stories</w:t>
-            </w:r>
-            <w:r>
-              <w:rPr>
-                <w:noProof/>
-                <w:webHidden/>
-              </w:rPr>
-              <w:tab/>
-            </w:r>
-            <w:r>
-              <w:rPr>
-                <w:noProof/>
-                <w:webHidden/>
-              </w:rPr>
-              <w:fldChar w:fldCharType="begin"/>
-            </w:r>
-            <w:r>
-              <w:rPr>
-                <w:noProof/>
-                <w:webHidden/>
-              </w:rPr>
-              <w:instrText xml:space="preserve"> PAGEREF _Toc318924957 \h </w:instrText>
-            </w:r>
-            <w:r>
-              <w:rPr>
-                <w:noProof/>
-                <w:webHidden/>
-              </w:rPr>
-            </w:r>
-            <w:r>
-              <w:rPr>
-                <w:noProof/>
-                <w:webHidden/>
-              </w:rPr>
-              <w:fldChar w:fldCharType="separate"/>
-            </w:r>
-            <w:r>
-              <w:rPr>
-                <w:noProof/>
-                <w:webHidden/>
-              </w:rPr>
-              <w:t>6</w:t>
+              <w:t>7</w:t>
             </w:r>
             <w:r>
               <w:rPr>
@@ -879,11 +806,9 @@
       <w:pPr>
         <w:pStyle w:val="Heading1"/>
       </w:pPr>
-      <w:bookmarkStart w:id="0" w:name="_Toc318924951"/>
       <w:r>
         <w:t>Figures</w:t>
       </w:r>
-      <w:bookmarkEnd w:id="0"/>
     </w:p>
     <w:p>
       <w:pPr>
@@ -906,13 +831,13 @@
       <w:r>
         <w:fldChar w:fldCharType="separate"/>
       </w:r>
-      <w:hyperlink w:anchor="_Toc318925044" w:history="1">
+      <w:hyperlink w:anchor="_Toc319347844" w:history="1">
         <w:r>
           <w:rPr>
             <w:rStyle w:val="Hyperlink"/>
             <w:noProof/>
           </w:rPr>
-          <w:t>Figure 1. Storyboard snapshot at the beginning of week 1 in Iteration 2</w:t>
+          <w:t>Figure 1. Velocity during iteration 1, 2 and 3</w:t>
         </w:r>
         <w:r>
           <w:rPr>
@@ -933,7 +858,7 @@
             <w:noProof/>
             <w:webHidden/>
           </w:rPr>
-          <w:instrText xml:space="preserve"> PAGEREF _Toc318925044 \h </w:instrText>
+          <w:instrText xml:space="preserve"> PAGEREF _Toc319347844 \h </w:instrText>
         </w:r>
         <w:r>
           <w:rPr>
@@ -953,7 +878,7 @@
             <w:noProof/>
             <w:webHidden/>
           </w:rPr>
-          <w:t>3</w:t>
+          <w:t>2</w:t>
         </w:r>
         <w:r>
           <w:rPr>
@@ -976,13 +901,13 @@
           <w:lang w:eastAsia="en-CA"/>
         </w:rPr>
       </w:pPr>
-      <w:hyperlink w:anchor="_Toc318925045" w:history="1">
+      <w:hyperlink w:anchor="_Toc319347845" w:history="1">
         <w:r>
           <w:rPr>
             <w:rStyle w:val="Hyperlink"/>
             <w:noProof/>
           </w:rPr>
-          <w:t>Figure 2. Storyboard snapshot at the beginning of week 2 in Iteration 2</w:t>
+          <w:t>Figure 2. Storyboard snapshot at the beginning of week 1 in Iteration 2</w:t>
         </w:r>
         <w:r>
           <w:rPr>
@@ -1003,7 +928,7 @@
             <w:noProof/>
             <w:webHidden/>
           </w:rPr>
-          <w:instrText xml:space="preserve"> PAGEREF _Toc318925045 \h </w:instrText>
+          <w:instrText xml:space="preserve"> PAGEREF _Toc319347845 \h </w:instrText>
         </w:r>
         <w:r>
           <w:rPr>
@@ -1046,13 +971,13 @@
           <w:lang w:eastAsia="en-CA"/>
         </w:rPr>
       </w:pPr>
-      <w:hyperlink w:anchor="_Toc318925046" w:history="1">
+      <w:hyperlink w:anchor="_Toc319347846" w:history="1">
         <w:r>
           <w:rPr>
             <w:rStyle w:val="Hyperlink"/>
             <w:noProof/>
           </w:rPr>
-          <w:t>Figure 3. Storyboard snapshot at the beginning of week 3 in Iteration 2</w:t>
+          <w:t>Figure 3. Storyboard snapshot at the beginning of week 2 in Iteration 2</w:t>
         </w:r>
         <w:r>
           <w:rPr>
@@ -1073,7 +998,7 @@
             <w:noProof/>
             <w:webHidden/>
           </w:rPr>
-          <w:instrText xml:space="preserve"> PAGEREF _Toc318925046 \h </w:instrText>
+          <w:instrText xml:space="preserve"> PAGEREF _Toc319347846 \h </w:instrText>
         </w:r>
         <w:r>
           <w:rPr>
@@ -1116,13 +1041,13 @@
           <w:lang w:eastAsia="en-CA"/>
         </w:rPr>
       </w:pPr>
-      <w:hyperlink w:anchor="_Toc318925047" w:history="1">
+      <w:hyperlink w:anchor="_Toc319347847" w:history="1">
         <w:r>
           <w:rPr>
             <w:rStyle w:val="Hyperlink"/>
             <w:noProof/>
           </w:rPr>
-          <w:t>Figure 4. Storyboard snapshot at the beginning of week 4 in Iteration 2</w:t>
+          <w:t>Figure 4. Storyboard snapshot at the beginning of week 3 in Iteration 2</w:t>
         </w:r>
         <w:r>
           <w:rPr>
@@ -1143,7 +1068,7 @@
             <w:noProof/>
             <w:webHidden/>
           </w:rPr>
-          <w:instrText xml:space="preserve"> PAGEREF _Toc318925047 \h </w:instrText>
+          <w:instrText xml:space="preserve"> PAGEREF _Toc319347847 \h </w:instrText>
         </w:r>
         <w:r>
           <w:rPr>
@@ -1175,9 +1100,173 @@
       </w:hyperlink>
     </w:p>
     <w:p>
+      <w:pPr>
+        <w:pStyle w:val="TableofFigures"/>
+        <w:tabs>
+          <w:tab w:val="right" w:leader="dot" w:pos="9350"/>
+        </w:tabs>
+        <w:rPr>
+          <w:rFonts w:eastAsiaTheme="minorEastAsia"/>
+          <w:noProof/>
+          <w:lang w:eastAsia="en-CA"/>
+        </w:rPr>
+      </w:pPr>
+      <w:hyperlink w:anchor="_Toc319347848" w:history="1">
+        <w:r>
+          <w:rPr>
+            <w:rStyle w:val="Hyperlink"/>
+            <w:noProof/>
+          </w:rPr>
+          <w:t>Figure 5. Storyboard snapshot at the beginning of week 4 in Iteration 2</w:t>
+        </w:r>
+        <w:r>
+          <w:rPr>
+            <w:noProof/>
+            <w:webHidden/>
+          </w:rPr>
+          <w:tab/>
+        </w:r>
+        <w:r>
+          <w:rPr>
+            <w:noProof/>
+            <w:webHidden/>
+          </w:rPr>
+          <w:fldChar w:fldCharType="begin"/>
+        </w:r>
+        <w:r>
+          <w:rPr>
+            <w:noProof/>
+            <w:webHidden/>
+          </w:rPr>
+          <w:instrText xml:space="preserve"> PAGEREF _Toc319347848 \h </w:instrText>
+        </w:r>
+        <w:r>
+          <w:rPr>
+            <w:noProof/>
+            <w:webHidden/>
+          </w:rPr>
+        </w:r>
+        <w:r>
+          <w:rPr>
+            <w:noProof/>
+            <w:webHidden/>
+          </w:rPr>
+          <w:fldChar w:fldCharType="separate"/>
+        </w:r>
+        <w:r>
+          <w:rPr>
+            <w:noProof/>
+            <w:webHidden/>
+          </w:rPr>
+          <w:t>5</w:t>
+        </w:r>
+        <w:r>
+          <w:rPr>
+            <w:noProof/>
+            <w:webHidden/>
+          </w:rPr>
+          <w:fldChar w:fldCharType="end"/>
+        </w:r>
+      </w:hyperlink>
+    </w:p>
+    <w:p>
       <w:r>
         <w:fldChar w:fldCharType="end"/>
       </w:r>
+    </w:p>
+    <w:p>
+      <w:pPr>
+        <w:pStyle w:val="Heading1"/>
+      </w:pPr>
+      <w:r>
+        <w:t>Tables</w:t>
+      </w:r>
+    </w:p>
+    <w:p>
+      <w:pPr>
+        <w:pStyle w:val="TableofFigures"/>
+        <w:tabs>
+          <w:tab w:val="right" w:leader="dot" w:pos="9350"/>
+        </w:tabs>
+        <w:rPr>
+          <w:rFonts w:eastAsiaTheme="minorEastAsia"/>
+          <w:noProof/>
+          <w:lang w:eastAsia="en-CA"/>
+        </w:rPr>
+      </w:pPr>
+      <w:r>
+        <w:fldChar w:fldCharType="begin"/>
+      </w:r>
+      <w:r>
+        <w:instrText xml:space="preserve"> TOC \h \z \c "Table" </w:instrText>
+      </w:r>
+      <w:r>
+        <w:fldChar w:fldCharType="separate"/>
+      </w:r>
+      <w:hyperlink w:anchor="_Toc319347849" w:history="1">
+        <w:r>
+          <w:rPr>
+            <w:rStyle w:val="Hyperlink"/>
+            <w:noProof/>
+          </w:rPr>
+          <w:t>Table 1. Stories with their priority and points</w:t>
+        </w:r>
+        <w:r>
+          <w:rPr>
+            <w:noProof/>
+            <w:webHidden/>
+          </w:rPr>
+          <w:tab/>
+        </w:r>
+        <w:r>
+          <w:rPr>
+            <w:noProof/>
+            <w:webHidden/>
+          </w:rPr>
+          <w:fldChar w:fldCharType="begin"/>
+        </w:r>
+        <w:r>
+          <w:rPr>
+            <w:noProof/>
+            <w:webHidden/>
+          </w:rPr>
+          <w:instrText xml:space="preserve"> PAGEREF _Toc319347849 \h </w:instrText>
+        </w:r>
+        <w:r>
+          <w:rPr>
+            <w:noProof/>
+            <w:webHidden/>
+          </w:rPr>
+        </w:r>
+        <w:r>
+          <w:rPr>
+            <w:noProof/>
+            <w:webHidden/>
+          </w:rPr>
+          <w:fldChar w:fldCharType="separate"/>
+        </w:r>
+        <w:r>
+          <w:rPr>
+            <w:noProof/>
+            <w:webHidden/>
+          </w:rPr>
+          <w:t>7</w:t>
+        </w:r>
+        <w:r>
+          <w:rPr>
+            <w:noProof/>
+            <w:webHidden/>
+          </w:rPr>
+          <w:fldChar w:fldCharType="end"/>
+        </w:r>
+      </w:hyperlink>
+    </w:p>
+    <w:p>
+      <w:r>
+        <w:fldChar w:fldCharType="end"/>
+      </w:r>
+    </w:p>
+    <w:p>
       <w:r>
         <w:br w:type="page"/>
       </w:r>
@@ -1186,63 +1275,63 @@
       <w:pPr>
         <w:pStyle w:val="Heading1"/>
       </w:pPr>
-      <w:bookmarkStart w:id="1" w:name="_Toc318924952"/>
+      <w:bookmarkStart w:id="0" w:name="_Toc319347772"/>
       <w:r>
         <w:lastRenderedPageBreak/>
         <w:t>Summary</w:t>
       </w:r>
+      <w:bookmarkEnd w:id="0"/>
+    </w:p>
+    <w:p>
+      <w:r>
+        <w:t>The report presents the deliverables of Iteration 2 and planned work for Iteration 3</w:t>
+      </w:r>
+      <w:r>
+        <w:t>. The work progress during Iteration 2 is present</w:t>
+      </w:r>
+      <w:r>
+        <w:t xml:space="preserve"> </w:t>
+      </w:r>
+      <w:r>
+        <w:t xml:space="preserve">in </w:t>
+      </w:r>
+      <w:r>
+        <w:t xml:space="preserve">the </w:t>
+      </w:r>
+      <w:r>
+        <w:t>Weekly Snapshot of the Storyboard section.</w:t>
+      </w:r>
+      <w:r>
+        <w:t xml:space="preserve"> After discussions among the group and with the customers, the plan for Iteration 3 was developed, and it is presented in this report. The tasks were managed in a fair manner and appropriate feedback was provided to the group members.</w:t>
+      </w:r>
+      <w:r>
+        <w:t xml:space="preserve"> Also, we focused on improving group communications by being more responsive and notif</w:t>
+      </w:r>
+      <w:r>
+        <w:t>ying</w:t>
+      </w:r>
+      <w:r>
+        <w:t xml:space="preserve"> others </w:t>
+      </w:r>
+      <w:r>
+        <w:t xml:space="preserve">more efficiently </w:t>
+      </w:r>
+      <w:r>
+        <w:t xml:space="preserve">of the </w:t>
+      </w:r>
+      <w:r>
+        <w:t>tasks that are in progress and are completed.</w:t>
+      </w:r>
+    </w:p>
+    <w:p>
+      <w:pPr>
+        <w:pStyle w:val="Heading1"/>
+      </w:pPr>
+      <w:bookmarkStart w:id="1" w:name="_Toc319347773"/>
+      <w:r>
+        <w:t>Progress during Iteration 2</w:t>
+      </w:r>
       <w:bookmarkEnd w:id="1"/>
-    </w:p>
-    <w:p>
-      <w:r>
-        <w:t>The report presents the deliverables of Iteration 2 and planned work for Iteration 3</w:t>
-      </w:r>
-      <w:r>
-        <w:t>. The work progress during Iteration 2 is present</w:t>
-      </w:r>
-      <w:r>
-        <w:t xml:space="preserve"> </w:t>
-      </w:r>
-      <w:r>
-        <w:t xml:space="preserve">in </w:t>
-      </w:r>
-      <w:r>
-        <w:t xml:space="preserve">the </w:t>
-      </w:r>
-      <w:r>
-        <w:t>Weekly Snapshot of the Storyboard section.</w:t>
-      </w:r>
-      <w:r>
-        <w:t xml:space="preserve"> After discussions among the group and with the customers, the plan for Iteration 3 was developed, and it is presented in this report. The tasks were managed in a fair manner and appropriate feedback was provided to the group members.</w:t>
-      </w:r>
-      <w:r>
-        <w:t xml:space="preserve"> Also, we focused on improving group communications by being more responsive and notif</w:t>
-      </w:r>
-      <w:r>
-        <w:t>ying</w:t>
-      </w:r>
-      <w:r>
-        <w:t xml:space="preserve"> others </w:t>
-      </w:r>
-      <w:r>
-        <w:t xml:space="preserve">more efficiently </w:t>
-      </w:r>
-      <w:r>
-        <w:t xml:space="preserve">of the </w:t>
-      </w:r>
-      <w:r>
-        <w:t>tasks that are in progress and are completed.</w:t>
-      </w:r>
-    </w:p>
-    <w:p>
-      <w:pPr>
-        <w:pStyle w:val="Heading1"/>
-      </w:pPr>
-      <w:bookmarkStart w:id="2" w:name="_Toc318924953"/>
-      <w:r>
-        <w:t>Progress during Iteration 2</w:t>
-      </w:r>
-      <w:bookmarkEnd w:id="2"/>
     </w:p>
     <w:p>
       <w:pPr>
@@ -1377,55 +1466,185 @@
       </w:r>
     </w:p>
     <w:p>
-      <w:r>
+      <w:pPr>
         <w:rPr>
           <w:rFonts w:ascii="TimesNewRomanPSMT" w:hAnsi="TimesNewRomanPSMT" w:cs="TimesNewRomanPSMT"/>
         </w:rPr>
+      </w:pPr>
+      <w:r>
+        <w:rPr>
+          <w:rFonts w:ascii="TimesNewRomanPSMT" w:hAnsi="TimesNewRomanPSMT" w:cs="TimesNewRomanPSMT"/>
+        </w:rPr>
         <w:t>Additional information on stories is provided in Appendix A.</w:t>
       </w:r>
     </w:p>
     <w:p>
       <w:pPr>
-        <w:pStyle w:val="Heading2"/>
-      </w:pPr>
-      <w:bookmarkStart w:id="3" w:name="_Toc318924954"/>
-      <w:r>
-        <w:t>Weekly Snapshot of the Storyboard</w:t>
+        <w:rPr>
+          <w:rFonts w:ascii="TimesNewRomanPSMT" w:hAnsi="TimesNewRomanPSMT" w:cs="TimesNewRomanPSMT"/>
+        </w:rPr>
+      </w:pPr>
+      <w:r>
+        <w:rPr>
+          <w:rFonts w:ascii="TimesNewRomanPSMT" w:hAnsi="TimesNewRomanPSMT" w:cs="TimesNewRomanPSMT"/>
+        </w:rPr>
+        <w:t>Each story has points which are represented in terms of days (1 average</w:t>
+      </w:r>
+      <w:r>
+        <w:rPr>
+          <w:rFonts w:ascii="TimesNewRomanPSMT" w:hAnsi="TimesNewRomanPSMT" w:cs="TimesNewRomanPSMT"/>
+        </w:rPr>
+        <w:t xml:space="preserve"> SENG403</w:t>
+      </w:r>
+      <w:r>
+        <w:rPr>
+          <w:rFonts w:ascii="TimesNewRomanPSMT" w:hAnsi="TimesNewRomanPSMT" w:cs="TimesNewRomanPSMT"/>
+        </w:rPr>
+        <w:t xml:space="preserve"> work day).</w:t>
+      </w:r>
+      <w:r>
+        <w:rPr>
+          <w:rFonts w:ascii="TimesNewRomanPSMT" w:hAnsi="TimesNewRomanPSMT" w:cs="TimesNewRomanPSMT"/>
+        </w:rPr>
+        <w:t xml:space="preserve"> </w:t>
+      </w:r>
+      <w:r>
+        <w:rPr>
+          <w:rFonts w:ascii="TimesNewRomanPSMT" w:hAnsi="TimesNewRomanPSMT" w:cs="TimesNewRomanPSMT"/>
+        </w:rPr>
+        <w:fldChar w:fldCharType="begin"/>
+      </w:r>
+      <w:r>
+        <w:rPr>
+          <w:rFonts w:ascii="TimesNewRomanPSMT" w:hAnsi="TimesNewRomanPSMT" w:cs="TimesNewRomanPSMT"/>
+        </w:rPr>
+        <w:instrText xml:space="preserve"> REF _Ref319346918 \h </w:instrText>
+      </w:r>
+      <w:r>
+        <w:rPr>
+          <w:rFonts w:ascii="TimesNewRomanPSMT" w:hAnsi="TimesNewRomanPSMT" w:cs="TimesNewRomanPSMT"/>
+        </w:rPr>
+      </w:r>
+      <w:r>
+        <w:rPr>
+          <w:rFonts w:ascii="TimesNewRomanPSMT" w:hAnsi="TimesNewRomanPSMT" w:cs="TimesNewRomanPSMT"/>
+        </w:rPr>
+        <w:fldChar w:fldCharType="separate"/>
+      </w:r>
+      <w:r>
+        <w:t xml:space="preserve">Figure </w:t>
+      </w:r>
+      <w:r>
+        <w:rPr>
+          <w:noProof/>
+        </w:rPr>
+        <w:t>1</w:t>
+      </w:r>
+      <w:r>
+        <w:rPr>
+          <w:rFonts w:ascii="TimesNewRomanPSMT" w:hAnsi="TimesNewRomanPSMT" w:cs="TimesNewRomanPSMT"/>
+        </w:rPr>
+        <w:fldChar w:fldCharType="end"/>
+      </w:r>
+      <w:r>
+        <w:rPr>
+          <w:rFonts w:ascii="TimesNewRomanPSMT" w:hAnsi="TimesNewRomanPSMT" w:cs="TimesNewRomanPSMT"/>
+        </w:rPr>
+        <w:t xml:space="preserve"> illustrates the graph with the velocity during iteration 1, 2 and 3. The velocity for iteration 3 was estimated and it is an average velocity of iteration 1 and 2.</w:t>
+      </w:r>
+    </w:p>
+    <w:p>
+      <w:pPr>
+        <w:pStyle w:val="Caption"/>
+        <w:rPr>
+          <w:rFonts w:ascii="TimesNewRomanPSMT" w:hAnsi="TimesNewRomanPSMT" w:cs="TimesNewRomanPSMT"/>
+        </w:rPr>
+      </w:pPr>
+      <w:bookmarkStart w:id="2" w:name="_Ref319346918"/>
+      <w:bookmarkStart w:id="3" w:name="_Toc319347844"/>
+      <w:proofErr w:type="gramStart"/>
+      <w:r>
+        <w:t xml:space="preserve">Figure </w:t>
+      </w:r>
+      <w:fldSimple w:instr=" SEQ Figure \* ARABIC ">
+        <w:r>
+          <w:rPr>
+            <w:noProof/>
+          </w:rPr>
+          <w:t>1</w:t>
+        </w:r>
+      </w:fldSimple>
+      <w:bookmarkEnd w:id="2"/>
+      <w:r>
+        <w:t>.</w:t>
+      </w:r>
+      <w:proofErr w:type="gramEnd"/>
+      <w:r>
+        <w:t xml:space="preserve"> Velocity during iteration 1, 2 and 3</w:t>
       </w:r>
       <w:bookmarkEnd w:id="3"/>
     </w:p>
     <w:p>
       <w:r>
-        <w:t>During Iteration 2, different tasks were assigned to group members. We discussed those tasks and upon completion, we provided each other with the feedback for further improvements. The following snapshots of the storyboard illustrate how the project was progressing during Iteration2.</w:t>
-      </w:r>
-      <w:r>
-        <w:t xml:space="preserve"> The snapshots were taken at the beginning of each week.</w:t>
+        <w:drawing>
+          <wp:inline distT="0" distB="0" distL="0" distR="0">
+            <wp:extent cx="4572000" cy="2743200"/>
+            <wp:effectExtent l="38100" t="19050" r="19050" b="0"/>
+            <wp:docPr id="1" name="Chart 1"/>
+            <wp:cNvGraphicFramePr/>
+            <a:graphic xmlns:a="http://schemas.openxmlformats.org/drawingml/2006/main">
+              <a:graphicData uri="http://schemas.openxmlformats.org/drawingml/2006/chart">
+                <c:chart xmlns:c="http://schemas.openxmlformats.org/drawingml/2006/chart" xmlns:r="http://schemas.openxmlformats.org/officeDocument/2006/relationships" r:id="rId9"/>
+              </a:graphicData>
+            </a:graphic>
+          </wp:inline>
+        </w:drawing>
       </w:r>
     </w:p>
     <w:p>
       <w:pPr>
         <w:spacing w:after="200"/>
         <w:rPr>
+          <w:rFonts w:asciiTheme="majorHAnsi" w:eastAsiaTheme="majorEastAsia" w:hAnsiTheme="majorHAnsi" w:cstheme="majorBidi"/>
           <w:b/>
           <w:bCs/>
           <w:color w:val="4F81BD" w:themeColor="accent1"/>
-          <w:sz w:val="18"/>
-          <w:szCs w:val="18"/>
-        </w:rPr>
-      </w:pPr>
-      <w:bookmarkStart w:id="4" w:name="_Toc318736480"/>
+          <w:sz w:val="26"/>
+          <w:szCs w:val="26"/>
+        </w:rPr>
+      </w:pPr>
       <w:r>
         <w:br w:type="page"/>
       </w:r>
     </w:p>
     <w:p>
       <w:pPr>
+        <w:pStyle w:val="Heading2"/>
+      </w:pPr>
+      <w:bookmarkStart w:id="4" w:name="_Toc319347774"/>
+      <w:r>
+        <w:lastRenderedPageBreak/>
+        <w:t>Weekly Snapshot of the Storyboard</w:t>
+      </w:r>
+      <w:bookmarkEnd w:id="4"/>
+    </w:p>
+    <w:p>
+      <w:r>
+        <w:t>During Iteration 2, different tasks were assigned to group members. We discussed those tasks and upon completion, we provided each other with the feedback for further improvements. The following snapshots of the storyboard illustrate how the project was progressing during Iteration2.</w:t>
+      </w:r>
+      <w:r>
+        <w:t xml:space="preserve"> The snapshots were taken at the beginning of each week.</w:t>
+      </w:r>
+      <w:bookmarkStart w:id="5" w:name="_Toc318736480"/>
+    </w:p>
+    <w:p>
+      <w:pPr>
         <w:pStyle w:val="Caption"/>
       </w:pPr>
-      <w:bookmarkStart w:id="5" w:name="_Toc318925044"/>
+      <w:bookmarkStart w:id="6" w:name="_Toc318925044"/>
+      <w:bookmarkStart w:id="7" w:name="_Toc319347845"/>
       <w:proofErr w:type="gramStart"/>
       <w:r>
-        <w:lastRenderedPageBreak/>
         <w:t xml:space="preserve">Figure </w:t>
       </w:r>
       <w:fldSimple w:instr=" SEQ Figure \* ARABIC ">
@@ -1433,7 +1652,7 @@
           <w:rPr>
             <w:noProof/>
           </w:rPr>
-          <w:t>1</w:t>
+          <w:t>2</w:t>
         </w:r>
       </w:fldSimple>
       <w:r>
@@ -1441,21 +1660,12 @@
       </w:r>
       <w:proofErr w:type="gramEnd"/>
       <w:r>
-        <w:t xml:space="preserve"> Storyboard snapshot at the </w:t>
-      </w:r>
-      <w:r>
-        <w:t xml:space="preserve">beginning </w:t>
-      </w:r>
-      <w:r>
-        <w:t>of week 1 in Iteration 2</w:t>
-      </w:r>
-      <w:bookmarkEnd w:id="4"/>
-      <w:bookmarkEnd w:id="5"/>
-    </w:p>
-    <w:p>
-      <w:pPr>
-        <w:pStyle w:val="Caption"/>
-      </w:pPr>
+        <w:t xml:space="preserve"> Storyboard snapshot at the beginning of week 1 in Iteration 2</w:t>
+      </w:r>
+      <w:bookmarkEnd w:id="6"/>
+      <w:bookmarkEnd w:id="7"/>
+    </w:p>
+    <w:p>
       <w:r>
         <w:rPr>
           <w:noProof/>
@@ -1465,7 +1675,7 @@
           <wp:inline distT="0" distB="0" distL="0" distR="0">
             <wp:extent cx="5400000" cy="3903162"/>
             <wp:effectExtent l="19050" t="0" r="0" b="0"/>
-            <wp:docPr id="18" name="Picture 18" descr="IMG_0069"/>
+            <wp:docPr id="3" name="Picture 18" descr="IMG_0069"/>
             <wp:cNvGraphicFramePr>
               <a:graphicFrameLocks xmlns:a="http://schemas.openxmlformats.org/drawingml/2006/main" noChangeAspect="1"/>
             </wp:cNvGraphicFramePr>
@@ -1479,7 +1689,7 @@
                     </pic:cNvPicPr>
                   </pic:nvPicPr>
                   <pic:blipFill>
-                    <a:blip r:embed="rId9" cstate="print"/>
+                    <a:blip r:embed="rId10" cstate="print"/>
                     <a:srcRect l="1768" t="4068" r="2090" b="3426"/>
                     <a:stretch>
                       <a:fillRect/>
@@ -1510,9 +1720,66 @@
     </w:p>
     <w:p>
       <w:pPr>
+        <w:rPr>
+          <w:b/>
+          <w:bCs/>
+          <w:color w:val="4F81BD" w:themeColor="accent1"/>
+          <w:sz w:val="18"/>
+          <w:szCs w:val="18"/>
+        </w:rPr>
+      </w:pPr>
+      <w:r>
+        <w:br w:type="page"/>
+      </w:r>
+    </w:p>
+    <w:p>
+      <w:pPr>
         <w:pStyle w:val="Caption"/>
       </w:pPr>
-      <w:bookmarkStart w:id="6" w:name="_Toc318736481"/>
+      <w:bookmarkStart w:id="8" w:name="_Toc318736481"/>
+      <w:bookmarkStart w:id="9" w:name="_Toc318925045"/>
+      <w:bookmarkStart w:id="10" w:name="_Toc319347846"/>
+      <w:bookmarkEnd w:id="5"/>
+      <w:proofErr w:type="gramStart"/>
+      <w:r>
+        <w:lastRenderedPageBreak/>
+        <w:t xml:space="preserve">Figure </w:t>
+      </w:r>
+      <w:fldSimple w:instr=" SEQ Figure \* ARABIC ">
+        <w:r>
+          <w:rPr>
+            <w:noProof/>
+          </w:rPr>
+          <w:t>3</w:t>
+        </w:r>
+      </w:fldSimple>
+      <w:r>
+        <w:t>.</w:t>
+      </w:r>
+      <w:proofErr w:type="gramEnd"/>
+      <w:r>
+        <w:t xml:space="preserve"> Storyboa</w:t>
+      </w:r>
+      <w:r>
+        <w:t xml:space="preserve">rd snapshot at the </w:t>
+      </w:r>
+      <w:r>
+        <w:t xml:space="preserve">beginning </w:t>
+      </w:r>
+      <w:r>
+        <w:t>of week 2</w:t>
+      </w:r>
+      <w:r>
+        <w:t xml:space="preserve"> in Iteration 2</w:t>
+      </w:r>
+      <w:bookmarkEnd w:id="8"/>
+      <w:bookmarkEnd w:id="9"/>
+      <w:bookmarkEnd w:id="10"/>
+    </w:p>
+    <w:p>
+      <w:pPr>
+        <w:pStyle w:val="Caption"/>
+      </w:pPr>
       <w:r>
         <w:rPr>
           <w:noProof/>
@@ -1522,13 +1789,13 @@
           <wp:anchor distT="0" distB="0" distL="114300" distR="114300" simplePos="0" relativeHeight="251658240" behindDoc="0" locked="0" layoutInCell="1" allowOverlap="1">
             <wp:simplePos x="0" y="0"/>
             <wp:positionH relativeFrom="margin">
-              <wp:posOffset>19050</wp:posOffset>
+              <wp:posOffset>5080</wp:posOffset>
             </wp:positionH>
             <wp:positionV relativeFrom="margin">
-              <wp:posOffset>4610100</wp:posOffset>
+              <wp:posOffset>286385</wp:posOffset>
             </wp:positionV>
-            <wp:extent cx="5400675" cy="3705225"/>
-            <wp:effectExtent l="19050" t="0" r="9525" b="0"/>
+            <wp:extent cx="5316855" cy="3639185"/>
+            <wp:effectExtent l="19050" t="0" r="0" b="0"/>
             <wp:wrapSquare wrapText="bothSides"/>
             <wp:docPr id="2" name="Picture 14" descr="C:\Users\Owner\AppData\Local\Microsoft\Windows\Temporary Internet Files\Content.Word\IMG_0072.jpg"/>
             <wp:cNvGraphicFramePr>
@@ -1544,7 +1811,7 @@
                     </pic:cNvPicPr>
                   </pic:nvPicPr>
                   <pic:blipFill>
-                    <a:blip r:embed="rId10" cstate="print"/>
+                    <a:blip r:embed="rId11" cstate="print"/>
                     <a:srcRect l="4019" t="8994" r="4662" b="7495"/>
                     <a:stretch>
                       <a:fillRect/>
@@ -1553,7 +1820,7 @@
                   <pic:spPr bwMode="auto">
                     <a:xfrm>
                       <a:off x="0" y="0"/>
-                      <a:ext cx="5400675" cy="3705225"/>
+                      <a:ext cx="5316855" cy="3639185"/>
                     </a:xfrm>
                     <a:prstGeom prst="rect">
                       <a:avLst/>
@@ -1572,45 +1839,6 @@
           </wp:anchor>
         </w:drawing>
       </w:r>
-      <w:bookmarkStart w:id="7" w:name="_Toc318925045"/>
-      <w:proofErr w:type="gramStart"/>
-      <w:r>
-        <w:t xml:space="preserve">Figure </w:t>
-      </w:r>
-      <w:fldSimple w:instr=" SEQ Figure \* ARABIC ">
-        <w:r>
-          <w:rPr>
-            <w:noProof/>
-          </w:rPr>
-          <w:t>2</w:t>
-        </w:r>
-      </w:fldSimple>
-      <w:r>
-        <w:t>.</w:t>
-      </w:r>
-      <w:proofErr w:type="gramEnd"/>
-      <w:r>
-        <w:t xml:space="preserve"> Storyboa</w:t>
-      </w:r>
-      <w:r>
-        <w:t xml:space="preserve">rd snapshot at the </w:t>
-      </w:r>
-      <w:r>
-        <w:t xml:space="preserve">beginning </w:t>
-      </w:r>
-      <w:r>
-        <w:t>of week 2</w:t>
-      </w:r>
-      <w:r>
-        <w:t xml:space="preserve"> in Iteration 2</w:t>
-      </w:r>
-      <w:bookmarkEnd w:id="6"/>
-      <w:bookmarkEnd w:id="7"/>
-    </w:p>
-    <w:p>
-      <w:pPr>
-        <w:pStyle w:val="Caption"/>
-      </w:pPr>
     </w:p>
     <w:p>
       <w:pPr>
@@ -1623,19 +1851,148 @@
           <w:szCs w:val="18"/>
         </w:rPr>
       </w:pPr>
-      <w:bookmarkStart w:id="8" w:name="_Toc318736482"/>
-      <w:r>
-        <w:br w:type="page"/>
-      </w:r>
+      <w:bookmarkStart w:id="11" w:name="_Toc318736482"/>
+    </w:p>
+    <w:p>
+      <w:pPr>
+        <w:spacing w:after="200"/>
+        <w:rPr>
+          <w:b/>
+          <w:bCs/>
+          <w:color w:val="4F81BD" w:themeColor="accent1"/>
+          <w:sz w:val="18"/>
+          <w:szCs w:val="18"/>
+        </w:rPr>
+      </w:pPr>
+    </w:p>
+    <w:p>
+      <w:pPr>
+        <w:spacing w:after="200"/>
+        <w:rPr>
+          <w:b/>
+          <w:bCs/>
+          <w:color w:val="4F81BD" w:themeColor="accent1"/>
+          <w:sz w:val="18"/>
+          <w:szCs w:val="18"/>
+        </w:rPr>
+      </w:pPr>
+    </w:p>
+    <w:p>
+      <w:pPr>
+        <w:spacing w:after="200"/>
+        <w:rPr>
+          <w:b/>
+          <w:bCs/>
+          <w:color w:val="4F81BD" w:themeColor="accent1"/>
+          <w:sz w:val="18"/>
+          <w:szCs w:val="18"/>
+        </w:rPr>
+      </w:pPr>
+    </w:p>
+    <w:p>
+      <w:pPr>
+        <w:spacing w:after="200"/>
+        <w:rPr>
+          <w:b/>
+          <w:bCs/>
+          <w:color w:val="4F81BD" w:themeColor="accent1"/>
+          <w:sz w:val="18"/>
+          <w:szCs w:val="18"/>
+        </w:rPr>
+      </w:pPr>
+    </w:p>
+    <w:p>
+      <w:pPr>
+        <w:spacing w:after="200"/>
+        <w:rPr>
+          <w:b/>
+          <w:bCs/>
+          <w:color w:val="4F81BD" w:themeColor="accent1"/>
+          <w:sz w:val="18"/>
+          <w:szCs w:val="18"/>
+        </w:rPr>
+      </w:pPr>
+    </w:p>
+    <w:p>
+      <w:pPr>
+        <w:spacing w:after="200"/>
+        <w:rPr>
+          <w:b/>
+          <w:bCs/>
+          <w:color w:val="4F81BD" w:themeColor="accent1"/>
+          <w:sz w:val="18"/>
+          <w:szCs w:val="18"/>
+        </w:rPr>
+      </w:pPr>
+    </w:p>
+    <w:p>
+      <w:pPr>
+        <w:spacing w:after="200"/>
+        <w:rPr>
+          <w:b/>
+          <w:bCs/>
+          <w:color w:val="4F81BD" w:themeColor="accent1"/>
+          <w:sz w:val="18"/>
+          <w:szCs w:val="18"/>
+        </w:rPr>
+      </w:pPr>
+    </w:p>
+    <w:p>
+      <w:pPr>
+        <w:spacing w:after="200"/>
+        <w:rPr>
+          <w:b/>
+          <w:bCs/>
+          <w:color w:val="4F81BD" w:themeColor="accent1"/>
+          <w:sz w:val="18"/>
+          <w:szCs w:val="18"/>
+        </w:rPr>
+      </w:pPr>
+    </w:p>
+    <w:p>
+      <w:pPr>
+        <w:spacing w:after="200"/>
+        <w:rPr>
+          <w:b/>
+          <w:bCs/>
+          <w:color w:val="4F81BD" w:themeColor="accent1"/>
+          <w:sz w:val="18"/>
+          <w:szCs w:val="18"/>
+        </w:rPr>
+      </w:pPr>
+    </w:p>
+    <w:p>
+      <w:pPr>
+        <w:spacing w:after="200"/>
+        <w:rPr>
+          <w:b/>
+          <w:bCs/>
+          <w:color w:val="4F81BD" w:themeColor="accent1"/>
+          <w:sz w:val="18"/>
+          <w:szCs w:val="18"/>
+        </w:rPr>
+      </w:pPr>
+    </w:p>
+    <w:p>
+      <w:pPr>
+        <w:spacing w:after="200"/>
+        <w:rPr>
+          <w:b/>
+          <w:bCs/>
+          <w:color w:val="4F81BD" w:themeColor="accent1"/>
+          <w:sz w:val="18"/>
+          <w:szCs w:val="18"/>
+        </w:rPr>
+      </w:pPr>
     </w:p>
     <w:p>
       <w:pPr>
         <w:pStyle w:val="Caption"/>
       </w:pPr>
-      <w:bookmarkStart w:id="9" w:name="_Toc318925046"/>
+      <w:bookmarkStart w:id="12" w:name="_Toc318925046"/>
+      <w:bookmarkStart w:id="13" w:name="_Toc319347847"/>
       <w:proofErr w:type="gramStart"/>
       <w:r>
-        <w:lastRenderedPageBreak/>
         <w:t xml:space="preserve">Figure </w:t>
       </w:r>
       <w:fldSimple w:instr=" SEQ Figure \* ARABIC ">
@@ -1643,7 +2000,7 @@
           <w:rPr>
             <w:noProof/>
           </w:rPr>
-          <w:t>3</w:t>
+          <w:t>4</w:t>
         </w:r>
       </w:fldSimple>
       <w:r>
@@ -1665,8 +2022,9 @@
       <w:r>
         <w:t xml:space="preserve"> in Iteration 2</w:t>
       </w:r>
-      <w:bookmarkEnd w:id="8"/>
-      <w:bookmarkEnd w:id="9"/>
+      <w:bookmarkEnd w:id="11"/>
+      <w:bookmarkEnd w:id="12"/>
+      <w:bookmarkEnd w:id="13"/>
     </w:p>
     <w:p>
       <w:pPr>
@@ -1679,9 +2037,9 @@
         </w:rPr>
         <w:drawing>
           <wp:inline distT="0" distB="0" distL="0" distR="0">
-            <wp:extent cx="5400000" cy="3947979"/>
-            <wp:effectExtent l="19050" t="0" r="0" b="0"/>
-            <wp:docPr id="6" name="Picture 6" descr="C:\Users\Owner\AppData\Local\Microsoft\Windows\Temporary Internet Files\Content.Word\IMG_0067.jpg"/>
+            <wp:extent cx="5197717" cy="3800090"/>
+            <wp:effectExtent l="19050" t="0" r="2933" b="0"/>
+            <wp:docPr id="10" name="Picture 6" descr="C:\Users\Owner\AppData\Local\Microsoft\Windows\Temporary Internet Files\Content.Word\IMG_0067.jpg"/>
             <wp:cNvGraphicFramePr>
               <a:graphicFrameLocks xmlns:a="http://schemas.openxmlformats.org/drawingml/2006/main" noChangeAspect="1"/>
             </wp:cNvGraphicFramePr>
@@ -1695,7 +2053,7 @@
                     </pic:cNvPicPr>
                   </pic:nvPicPr>
                   <pic:blipFill>
-                    <a:blip r:embed="rId11" cstate="print"/>
+                    <a:blip r:embed="rId12" cstate="print"/>
                     <a:srcRect l="2412" t="1713" r="1286" b="4497"/>
                     <a:stretch>
                       <a:fillRect/>
@@ -1704,7 +2062,7 @@
                   <pic:spPr bwMode="auto">
                     <a:xfrm>
                       <a:off x="0" y="0"/>
-                      <a:ext cx="5400000" cy="3947979"/>
+                      <a:ext cx="5197717" cy="3800090"/>
                     </a:xfrm>
                     <a:prstGeom prst="rect">
                       <a:avLst/>
@@ -1728,7 +2086,49 @@
       <w:pPr>
         <w:pStyle w:val="Caption"/>
       </w:pPr>
-      <w:bookmarkStart w:id="10" w:name="_Toc318736483"/>
+      <w:bookmarkStart w:id="14" w:name="_Toc318736483"/>
+      <w:bookmarkStart w:id="15" w:name="_Toc318925047"/>
+      <w:bookmarkStart w:id="16" w:name="_Toc319347848"/>
+      <w:proofErr w:type="gramStart"/>
+      <w:r>
+        <w:lastRenderedPageBreak/>
+        <w:t xml:space="preserve">Figure </w:t>
+      </w:r>
+      <w:fldSimple w:instr=" SEQ Figure \* ARABIC ">
+        <w:r>
+          <w:rPr>
+            <w:noProof/>
+          </w:rPr>
+          <w:t>5</w:t>
+        </w:r>
+      </w:fldSimple>
+      <w:r>
+        <w:t>.</w:t>
+      </w:r>
+      <w:proofErr w:type="gramEnd"/>
+      <w:r>
+        <w:t xml:space="preserve"> Storyboard snapshot at the </w:t>
+      </w:r>
+      <w:r>
+        <w:t xml:space="preserve">beginning </w:t>
+      </w:r>
+      <w:r>
+        <w:t xml:space="preserve">of week </w:t>
+      </w:r>
+      <w:r>
+        <w:t>4</w:t>
+      </w:r>
+      <w:r>
+        <w:t xml:space="preserve"> in Iteration 2</w:t>
+      </w:r>
+      <w:bookmarkEnd w:id="14"/>
+      <w:bookmarkEnd w:id="15"/>
+      <w:bookmarkEnd w:id="16"/>
+    </w:p>
+    <w:p>
+      <w:pPr>
+        <w:pStyle w:val="Caption"/>
+      </w:pPr>
       <w:r>
         <w:rPr>
           <w:noProof/>
@@ -1738,13 +2138,13 @@
           <wp:anchor distT="0" distB="0" distL="114300" distR="114300" simplePos="0" relativeHeight="251659264" behindDoc="0" locked="0" layoutInCell="1" allowOverlap="1">
             <wp:simplePos x="0" y="0"/>
             <wp:positionH relativeFrom="margin">
-              <wp:posOffset>0</wp:posOffset>
+              <wp:posOffset>5080</wp:posOffset>
             </wp:positionH>
             <wp:positionV relativeFrom="margin">
-              <wp:posOffset>4610100</wp:posOffset>
+              <wp:posOffset>286385</wp:posOffset>
             </wp:positionV>
-            <wp:extent cx="5400675" cy="3857625"/>
-            <wp:effectExtent l="19050" t="0" r="9525" b="0"/>
+            <wp:extent cx="5403215" cy="3862070"/>
+            <wp:effectExtent l="19050" t="0" r="6985" b="0"/>
             <wp:wrapSquare wrapText="bothSides"/>
             <wp:docPr id="9" name="Picture 9" descr="C:\Users\Owner\AppData\Local\Microsoft\Windows\Temporary Internet Files\Content.Word\IMG_0070.jpg"/>
             <wp:cNvGraphicFramePr>
@@ -1760,7 +2160,7 @@
                     </pic:cNvPicPr>
                   </pic:nvPicPr>
                   <pic:blipFill>
-                    <a:blip r:embed="rId12" cstate="print"/>
+                    <a:blip r:embed="rId13" cstate="print"/>
                     <a:srcRect l="4180" t="7495" b="1285"/>
                     <a:stretch>
                       <a:fillRect/>
@@ -1769,7 +2169,7 @@
                   <pic:spPr bwMode="auto">
                     <a:xfrm>
                       <a:off x="0" y="0"/>
-                      <a:ext cx="5400675" cy="3857625"/>
+                      <a:ext cx="5403215" cy="3862070"/>
                     </a:xfrm>
                     <a:prstGeom prst="rect">
                       <a:avLst/>
@@ -1788,45 +2188,167 @@
           </wp:anchor>
         </w:drawing>
       </w:r>
-      <w:bookmarkStart w:id="11" w:name="_Toc318925047"/>
-      <w:proofErr w:type="gramStart"/>
-      <w:r>
-        <w:t xml:space="preserve">Figure </w:t>
-      </w:r>
-      <w:fldSimple w:instr=" SEQ Figure \* ARABIC ">
-        <w:r>
-          <w:rPr>
-            <w:noProof/>
-          </w:rPr>
-          <w:t>4</w:t>
-        </w:r>
-      </w:fldSimple>
-      <w:r>
-        <w:t>.</w:t>
-      </w:r>
-      <w:proofErr w:type="gramEnd"/>
-      <w:r>
-        <w:t xml:space="preserve"> Storyboard snapshot at the </w:t>
-      </w:r>
-      <w:r>
-        <w:t xml:space="preserve">beginning </w:t>
-      </w:r>
-      <w:r>
-        <w:t xml:space="preserve">of week </w:t>
-      </w:r>
-      <w:r>
-        <w:t>4</w:t>
-      </w:r>
-      <w:r>
-        <w:t xml:space="preserve"> in Iteration 2</w:t>
-      </w:r>
-      <w:bookmarkEnd w:id="10"/>
-      <w:bookmarkEnd w:id="11"/>
-    </w:p>
-    <w:p>
-      <w:pPr>
-        <w:pStyle w:val="Caption"/>
-      </w:pPr>
+    </w:p>
+    <w:p>
+      <w:pPr>
+        <w:spacing w:after="200"/>
+      </w:pPr>
+    </w:p>
+    <w:p>
+      <w:pPr>
+        <w:spacing w:after="200"/>
+      </w:pPr>
+    </w:p>
+    <w:p>
+      <w:pPr>
+        <w:spacing w:after="200"/>
+      </w:pPr>
+    </w:p>
+    <w:p>
+      <w:pPr>
+        <w:spacing w:after="200"/>
+      </w:pPr>
+    </w:p>
+    <w:p>
+      <w:pPr>
+        <w:spacing w:after="200"/>
+      </w:pPr>
+    </w:p>
+    <w:p>
+      <w:pPr>
+        <w:spacing w:after="200"/>
+      </w:pPr>
+    </w:p>
+    <w:p>
+      <w:pPr>
+        <w:spacing w:after="200"/>
+      </w:pPr>
+    </w:p>
+    <w:p>
+      <w:pPr>
+        <w:spacing w:after="200"/>
+      </w:pPr>
+    </w:p>
+    <w:p>
+      <w:pPr>
+        <w:spacing w:after="200"/>
+      </w:pPr>
+    </w:p>
+    <w:p>
+      <w:pPr>
+        <w:spacing w:after="200"/>
+      </w:pPr>
+    </w:p>
+    <w:p>
+      <w:pPr>
+        <w:spacing w:after="200"/>
+      </w:pPr>
+    </w:p>
+    <w:p>
+      <w:pPr>
+        <w:spacing w:after="200"/>
+      </w:pPr>
+    </w:p>
+    <w:p>
+      <w:pPr>
+        <w:pStyle w:val="Heading1"/>
+      </w:pPr>
+      <w:bookmarkStart w:id="17" w:name="_Toc319347775"/>
+      <w:r>
+        <w:t>Plan for Iteration 3</w:t>
+      </w:r>
+      <w:bookmarkEnd w:id="17"/>
+    </w:p>
+    <w:p>
+      <w:r>
+        <w:t>During the iteration planning meeting</w:t>
+      </w:r>
+      <w:r>
+        <w:t>, which</w:t>
+      </w:r>
+      <w:r>
+        <w:t xml:space="preserve"> was conducted prior to the end of Iteration 2, </w:t>
+      </w:r>
+      <w:r>
+        <w:t>we determined the plan for Iteration 3.</w:t>
+      </w:r>
+      <w:r>
+        <w:t xml:space="preserve"> The plan was confirmed with the customers.</w:t>
+      </w:r>
+      <w:r>
+        <w:t xml:space="preserve"> </w:t>
+      </w:r>
+      <w:r>
+        <w:t xml:space="preserve">Also, we considered the estimated velocity for the Iteration 3. </w:t>
+      </w:r>
+      <w:r>
+        <w:t>Below is t</w:t>
+      </w:r>
+      <w:r>
+        <w:t xml:space="preserve">he </w:t>
+      </w:r>
+      <w:r>
+        <w:t>developed plan</w:t>
+      </w:r>
+      <w:r>
+        <w:t>:</w:t>
+      </w:r>
+    </w:p>
+    <w:p>
+      <w:pPr>
+        <w:pStyle w:val="ListParagraph"/>
+        <w:numPr>
+          <w:ilvl w:val="0"/>
+          <w:numId w:val="2"/>
+        </w:numPr>
+      </w:pPr>
+      <w:r>
+        <w:t>Resolve defects identified in Iteration 2</w:t>
+      </w:r>
+    </w:p>
+    <w:p>
+      <w:pPr>
+        <w:pStyle w:val="ListParagraph"/>
+        <w:numPr>
+          <w:ilvl w:val="0"/>
+          <w:numId w:val="2"/>
+        </w:numPr>
+      </w:pPr>
+      <w:r>
+        <w:t>Implement feature 1.5</w:t>
+      </w:r>
+    </w:p>
+    <w:p>
+      <w:pPr>
+        <w:pStyle w:val="ListParagraph"/>
+        <w:numPr>
+          <w:ilvl w:val="0"/>
+          <w:numId w:val="2"/>
+        </w:numPr>
+      </w:pPr>
+      <w:r>
+        <w:t>Implement feature 4.1</w:t>
+      </w:r>
+    </w:p>
+    <w:p>
+      <w:pPr>
+        <w:pStyle w:val="ListParagraph"/>
+        <w:numPr>
+          <w:ilvl w:val="0"/>
+          <w:numId w:val="2"/>
+        </w:numPr>
+      </w:pPr>
+      <w:r>
+        <w:t>Implement feature 5.1</w:t>
+      </w:r>
+    </w:p>
+    <w:p>
+      <w:r>
+        <w:rPr>
+          <w:rFonts w:ascii="TimesNewRomanPSMT" w:hAnsi="TimesNewRomanPSMT" w:cs="TimesNewRomanPSMT"/>
+        </w:rPr>
+        <w:t>Additional information on stories is provided in Appendix A.</w:t>
+      </w:r>
     </w:p>
     <w:p>
       <w:pPr>
@@ -1840,7 +2362,6 @@
           <w:szCs w:val="28"/>
         </w:rPr>
       </w:pPr>
-      <w:bookmarkStart w:id="12" w:name="_Toc318924955"/>
       <w:r>
         <w:br w:type="page"/>
       </w:r>
@@ -1849,220 +2370,123 @@
       <w:pPr>
         <w:pStyle w:val="Heading1"/>
       </w:pPr>
+      <w:bookmarkStart w:id="18" w:name="_Toc319347776"/>
       <w:r>
         <w:lastRenderedPageBreak/>
-        <w:t>Plan for Iteration 3</w:t>
-      </w:r>
-      <w:bookmarkEnd w:id="12"/>
-    </w:p>
-    <w:p>
-      <w:r>
-        <w:t>During the iteration planning meeting</w:t>
-      </w:r>
-      <w:r>
-        <w:t>, which</w:t>
-      </w:r>
-      <w:r>
-        <w:t xml:space="preserve"> was conducted prior to the end of Iteration 2, </w:t>
-      </w:r>
-      <w:r>
-        <w:t>we determined the plan for Iteration 3.</w:t>
-      </w:r>
-      <w:r>
-        <w:t xml:space="preserve"> The plan was confirmed with the customers.</w:t>
+        <w:t>Work Distribution</w:t>
+      </w:r>
+      <w:bookmarkEnd w:id="18"/>
+    </w:p>
+    <w:p>
+      <w:pPr>
+        <w:rPr>
+          <w:b/>
+        </w:rPr>
+      </w:pPr>
+      <w:r>
+        <w:rPr>
+          <w:b/>
+        </w:rPr>
+        <w:t>Thomas</w:t>
+      </w:r>
+    </w:p>
+    <w:p>
+      <w:r>
+        <w:tab/>
+      </w:r>
+      <w:r>
+        <w:t>Task</w:t>
       </w:r>
       <w:r>
         <w:t xml:space="preserve"> </w:t>
       </w:r>
       <w:r>
-        <w:t>Below is t</w:t>
-      </w:r>
-      <w:r>
-        <w:t xml:space="preserve">he </w:t>
-      </w:r>
-      <w:r>
-        <w:t>developed plan</w:t>
-      </w:r>
-      <w:r>
-        <w:t>:</w:t>
-      </w:r>
-    </w:p>
-    <w:p>
-      <w:pPr>
-        <w:pStyle w:val="ListParagraph"/>
-        <w:numPr>
-          <w:ilvl w:val="0"/>
-          <w:numId w:val="2"/>
-        </w:numPr>
-      </w:pPr>
-      <w:r>
-        <w:t>Resolve defects identified in Iteration 2</w:t>
-      </w:r>
-    </w:p>
-    <w:p>
-      <w:pPr>
-        <w:pStyle w:val="ListParagraph"/>
-        <w:numPr>
-          <w:ilvl w:val="0"/>
-          <w:numId w:val="2"/>
-        </w:numPr>
-      </w:pPr>
-      <w:r>
-        <w:t>Implement feature 1.5</w:t>
-      </w:r>
-    </w:p>
-    <w:p>
-      <w:pPr>
-        <w:pStyle w:val="ListParagraph"/>
-        <w:numPr>
-          <w:ilvl w:val="0"/>
-          <w:numId w:val="2"/>
-        </w:numPr>
-      </w:pPr>
-      <w:r>
-        <w:t>Implement feature 4.1</w:t>
-      </w:r>
-    </w:p>
-    <w:p>
-      <w:pPr>
-        <w:pStyle w:val="ListParagraph"/>
-        <w:numPr>
-          <w:ilvl w:val="0"/>
-          <w:numId w:val="2"/>
-        </w:numPr>
-      </w:pPr>
-      <w:r>
-        <w:t>Implement feature 5.1</w:t>
-      </w:r>
-    </w:p>
-    <w:p>
-      <w:r>
-        <w:rPr>
-          <w:rFonts w:ascii="TimesNewRomanPSMT" w:hAnsi="TimesNewRomanPSMT" w:cs="TimesNewRomanPSMT"/>
-        </w:rPr>
-        <w:t>Additional information on stories is provided in Appendix A.</w:t>
+        <w:t>1</w:t>
+      </w:r>
+    </w:p>
+    <w:p>
+      <w:pPr>
+        <w:rPr>
+          <w:b/>
+        </w:rPr>
+      </w:pPr>
+      <w:r>
+        <w:rPr>
+          <w:b/>
+        </w:rPr>
+        <w:t>Mark</w:t>
+      </w:r>
+    </w:p>
+    <w:p>
+      <w:pPr>
+        <w:rPr>
+          <w:b/>
+        </w:rPr>
+      </w:pPr>
+      <w:r>
+        <w:rPr>
+          <w:b/>
+        </w:rPr>
+        <w:t>Andrew</w:t>
+      </w:r>
+    </w:p>
+    <w:p>
+      <w:pPr>
+        <w:rPr>
+          <w:b/>
+        </w:rPr>
+      </w:pPr>
+      <w:r>
+        <w:rPr>
+          <w:b/>
+        </w:rPr>
+        <w:t>Matthew</w:t>
+      </w:r>
+    </w:p>
+    <w:p>
+      <w:pPr>
+        <w:rPr>
+          <w:b/>
+        </w:rPr>
+      </w:pPr>
+      <w:r>
+        <w:rPr>
+          <w:b/>
+        </w:rPr>
+        <w:t>Ekaterina</w:t>
+      </w:r>
+    </w:p>
+    <w:p>
+      <w:pPr>
+        <w:rPr>
+          <w:b/>
+        </w:rPr>
+      </w:pPr>
+      <w:r>
+        <w:rPr>
+          <w:b/>
+        </w:rPr>
+        <w:t>James</w:t>
+      </w:r>
+    </w:p>
+    <w:p>
+      <w:pPr>
+        <w:rPr>
+          <w:b/>
+        </w:rPr>
+      </w:pPr>
+      <w:r>
+        <w:rPr>
+          <w:b/>
+        </w:rPr>
+        <w:br w:type="page"/>
       </w:r>
     </w:p>
     <w:p>
       <w:pPr>
         <w:pStyle w:val="Heading1"/>
       </w:pPr>
-      <w:bookmarkStart w:id="13" w:name="_Toc318924956"/>
-      <w:r>
-        <w:t>Work Distribution</w:t>
-      </w:r>
-      <w:bookmarkEnd w:id="13"/>
-    </w:p>
-    <w:p>
-      <w:pPr>
-        <w:rPr>
-          <w:b/>
-        </w:rPr>
-      </w:pPr>
-      <w:r>
-        <w:rPr>
-          <w:b/>
-        </w:rPr>
-        <w:t>Thomas</w:t>
-      </w:r>
-    </w:p>
-    <w:p>
-      <w:r>
-        <w:tab/>
-      </w:r>
-      <w:r>
-        <w:t>Task</w:t>
-      </w:r>
-      <w:r>
-        <w:t xml:space="preserve"> </w:t>
-      </w:r>
-      <w:r>
-        <w:t>1</w:t>
-      </w:r>
-    </w:p>
-    <w:p>
-      <w:pPr>
-        <w:rPr>
-          <w:b/>
-        </w:rPr>
-      </w:pPr>
-      <w:r>
-        <w:rPr>
-          <w:b/>
-        </w:rPr>
-        <w:t>Mark</w:t>
-      </w:r>
-    </w:p>
-    <w:p>
-      <w:pPr>
-        <w:rPr>
-          <w:b/>
-        </w:rPr>
-      </w:pPr>
-      <w:r>
-        <w:rPr>
-          <w:b/>
-        </w:rPr>
-        <w:t>Andrew</w:t>
-      </w:r>
-    </w:p>
-    <w:p>
-      <w:pPr>
-        <w:rPr>
-          <w:b/>
-        </w:rPr>
-      </w:pPr>
-      <w:r>
-        <w:rPr>
-          <w:b/>
-        </w:rPr>
-        <w:t>Matthew</w:t>
-      </w:r>
-    </w:p>
-    <w:p>
-      <w:pPr>
-        <w:rPr>
-          <w:b/>
-        </w:rPr>
-      </w:pPr>
-      <w:r>
-        <w:rPr>
-          <w:b/>
-        </w:rPr>
-        <w:t>Ekaterina</w:t>
-      </w:r>
-    </w:p>
-    <w:p>
-      <w:pPr>
-        <w:rPr>
-          <w:b/>
-        </w:rPr>
-      </w:pPr>
-      <w:r>
-        <w:rPr>
-          <w:b/>
-        </w:rPr>
-        <w:t>James</w:t>
-      </w:r>
-    </w:p>
-    <w:p>
-      <w:pPr>
-        <w:rPr>
-          <w:b/>
-        </w:rPr>
-      </w:pPr>
-      <w:r>
-        <w:rPr>
-          <w:b/>
-        </w:rPr>
-        <w:br w:type="page"/>
-      </w:r>
-    </w:p>
-    <w:p>
-      <w:pPr>
-        <w:pStyle w:val="Heading1"/>
-      </w:pPr>
-      <w:bookmarkStart w:id="14" w:name="_Toc318924957"/>
+      <w:bookmarkStart w:id="19" w:name="_Toc319347777"/>
       <w:r>
         <w:lastRenderedPageBreak/>
         <w:t xml:space="preserve">Appendix </w:t>
@@ -2073,367 +2497,809 @@
       </w:r>
       <w:proofErr w:type="gramEnd"/>
       <w:r>
-        <w:t xml:space="preserve"> - Stories</w:t>
-      </w:r>
-      <w:bookmarkEnd w:id="14"/>
-    </w:p>
-    <w:p>
-      <w:pPr>
-        <w:rPr>
-          <w:b/>
-        </w:rPr>
-      </w:pPr>
-      <w:r>
-        <w:rPr>
-          <w:b/>
-        </w:rPr>
-        <w:t>Priority 1:</w:t>
-      </w:r>
-    </w:p>
-    <w:p>
-      <w:pPr>
+        <w:t xml:space="preserve"> </w:t>
+      </w:r>
+      <w:r>
+        <w:t>–</w:t>
+      </w:r>
+      <w:r>
+        <w:t xml:space="preserve"> Stories</w:t>
+      </w:r>
+      <w:bookmarkEnd w:id="19"/>
+    </w:p>
+    <w:p>
+      <w:pPr>
+        <w:pStyle w:val="Caption"/>
+      </w:pPr>
+      <w:bookmarkStart w:id="20" w:name="_Toc319347849"/>
+      <w:proofErr w:type="gramStart"/>
+      <w:r>
+        <w:t xml:space="preserve">Table </w:t>
+      </w:r>
+      <w:fldSimple w:instr=" SEQ Table \* ARABIC ">
+        <w:r>
+          <w:rPr>
+            <w:noProof/>
+          </w:rPr>
+          <w:t>1</w:t>
+        </w:r>
+      </w:fldSimple>
+      <w:r>
+        <w:t>.</w:t>
+      </w:r>
+      <w:proofErr w:type="gramEnd"/>
+      <w:r>
+        <w:t xml:space="preserve"> Stories</w:t>
+      </w:r>
+      <w:r>
+        <w:rPr>
+          <w:noProof/>
+        </w:rPr>
+        <w:t xml:space="preserve"> with their priority and points</w:t>
+      </w:r>
+      <w:bookmarkEnd w:id="20"/>
+    </w:p>
+    <w:tbl>
+      <w:tblPr>
+        <w:tblStyle w:val="TableGrid"/>
+        <w:tblW w:w="9820" w:type="dxa"/>
+        <w:tblLook w:val="04A0"/>
+      </w:tblPr>
+      <w:tblGrid>
+        <w:gridCol w:w="965"/>
+        <w:gridCol w:w="6940"/>
+        <w:gridCol w:w="897"/>
+        <w:gridCol w:w="1018"/>
+      </w:tblGrid>
+      <w:tr>
+        <w:tc>
+          <w:tcPr>
+            <w:tcW w:w="965" w:type="dxa"/>
+          </w:tcPr>
+          <w:p>
+            <w:pPr>
+              <w:rPr>
+                <w:b/>
+              </w:rPr>
+            </w:pPr>
+            <w:r>
+              <w:rPr>
+                <w:b/>
+              </w:rPr>
+              <w:t>Number</w:t>
+            </w:r>
+          </w:p>
+        </w:tc>
+        <w:tc>
+          <w:tcPr>
+            <w:tcW w:w="6940" w:type="dxa"/>
+          </w:tcPr>
+          <w:p>
+            <w:pPr>
+              <w:rPr>
+                <w:b/>
+              </w:rPr>
+            </w:pPr>
+            <w:r>
+              <w:rPr>
+                <w:b/>
+              </w:rPr>
+              <w:t>Story</w:t>
+            </w:r>
+          </w:p>
+        </w:tc>
+        <w:tc>
+          <w:tcPr>
+            <w:tcW w:w="897" w:type="dxa"/>
+          </w:tcPr>
+          <w:p>
+            <w:pPr>
+              <w:rPr>
+                <w:b/>
+              </w:rPr>
+            </w:pPr>
+            <w:r>
+              <w:rPr>
+                <w:b/>
+              </w:rPr>
+              <w:t>Priority</w:t>
+            </w:r>
+          </w:p>
+        </w:tc>
+        <w:tc>
+          <w:tcPr>
+            <w:tcW w:w="1018" w:type="dxa"/>
+          </w:tcPr>
+          <w:p>
+            <w:pPr>
+              <w:rPr>
+                <w:b/>
+              </w:rPr>
+            </w:pPr>
+            <w:r>
+              <w:rPr>
+                <w:b/>
+              </w:rPr>
+              <w:t>Points</w:t>
+            </w:r>
+          </w:p>
+        </w:tc>
+      </w:tr>
+      <w:tr>
+        <w:tc>
+          <w:tcPr>
+            <w:tcW w:w="965" w:type="dxa"/>
+          </w:tcPr>
+          <w:p>
+            <w:pPr>
+              <w:rPr>
+                <w:b/>
+              </w:rPr>
+            </w:pPr>
+            <w:r>
+              <w:rPr>
+                <w:b/>
+              </w:rPr>
+              <w:t>1.1</w:t>
+            </w:r>
+          </w:p>
+        </w:tc>
+        <w:tc>
+          <w:tcPr>
+            <w:tcW w:w="6940" w:type="dxa"/>
+          </w:tcPr>
+          <w:p>
+            <w:pPr>
+              <w:rPr>
+                <w:rFonts w:ascii="TimesNewRomanPSMT" w:hAnsi="TimesNewRomanPSMT" w:cs="TimesNewRomanPSMT"/>
+              </w:rPr>
+            </w:pPr>
+            <w:r>
+              <w:rPr>
+                <w:rFonts w:ascii="TimesNewRomanPSMT" w:hAnsi="TimesNewRomanPSMT" w:cs="TimesNewRomanPSMT"/>
+              </w:rPr>
+              <w:t>Assigning patients to rooms (This feature allows nurses or administrators to assign patients to specific rooms.)</w:t>
+            </w:r>
+          </w:p>
+        </w:tc>
+        <w:tc>
+          <w:tcPr>
+            <w:tcW w:w="897" w:type="dxa"/>
+          </w:tcPr>
+          <w:p>
+            <w:pPr>
+              <w:rPr>
+                <w:b/>
+              </w:rPr>
+            </w:pPr>
+            <w:r>
+              <w:rPr>
+                <w:b/>
+              </w:rPr>
+              <w:t>1</w:t>
+            </w:r>
+          </w:p>
+        </w:tc>
+        <w:tc>
+          <w:tcPr>
+            <w:tcW w:w="1018" w:type="dxa"/>
+          </w:tcPr>
+          <w:p>
+            <w:pPr>
+              <w:rPr>
+                <w:b/>
+              </w:rPr>
+            </w:pPr>
+            <w:r>
+              <w:rPr>
+                <w:b/>
+              </w:rPr>
+              <w:t>3</w:t>
+            </w:r>
+          </w:p>
+        </w:tc>
+      </w:tr>
+      <w:tr>
+        <w:tc>
+          <w:tcPr>
+            <w:tcW w:w="965" w:type="dxa"/>
+          </w:tcPr>
+          <w:p>
+            <w:pPr>
+              <w:rPr>
+                <w:b/>
+              </w:rPr>
+            </w:pPr>
+            <w:r>
+              <w:rPr>
+                <w:b/>
+              </w:rPr>
+              <w:t>1.2</w:t>
+            </w:r>
+          </w:p>
+        </w:tc>
+        <w:tc>
+          <w:tcPr>
+            <w:tcW w:w="6940" w:type="dxa"/>
+          </w:tcPr>
+          <w:p>
+            <w:pPr>
+              <w:rPr>
+                <w:rFonts w:ascii="TimesNewRomanPSMT" w:hAnsi="TimesNewRomanPSMT" w:cs="TimesNewRomanPSMT"/>
+              </w:rPr>
+            </w:pPr>
+            <w:r>
+              <w:rPr>
+                <w:rFonts w:ascii="TimesNewRomanPSMT" w:hAnsi="TimesNewRomanPSMT" w:cs="TimesNewRomanPSMT"/>
+              </w:rPr>
+              <w:t>Tracking Patient Information (This feature allows administrators to enter, edit, and view information about patients.)</w:t>
+            </w:r>
+          </w:p>
+        </w:tc>
+        <w:tc>
+          <w:tcPr>
+            <w:tcW w:w="897" w:type="dxa"/>
+          </w:tcPr>
+          <w:p>
+            <w:pPr>
+              <w:rPr>
+                <w:b/>
+              </w:rPr>
+            </w:pPr>
+            <w:r>
+              <w:rPr>
+                <w:b/>
+              </w:rPr>
+              <w:t>1</w:t>
+            </w:r>
+          </w:p>
+        </w:tc>
+        <w:tc>
+          <w:tcPr>
+            <w:tcW w:w="1018" w:type="dxa"/>
+          </w:tcPr>
+          <w:p>
+            <w:pPr>
+              <w:rPr>
+                <w:b/>
+              </w:rPr>
+            </w:pPr>
+            <w:r>
+              <w:rPr>
+                <w:b/>
+              </w:rPr>
+              <w:t>4</w:t>
+            </w:r>
+          </w:p>
+        </w:tc>
+      </w:tr>
+      <w:tr>
+        <w:tc>
+          <w:tcPr>
+            <w:tcW w:w="965" w:type="dxa"/>
+          </w:tcPr>
+          <w:p>
+            <w:pPr>
+              <w:rPr>
+                <w:b/>
+              </w:rPr>
+            </w:pPr>
+            <w:r>
+              <w:rPr>
+                <w:b/>
+              </w:rPr>
+              <w:t>1.3</w:t>
+            </w:r>
+          </w:p>
+        </w:tc>
+        <w:tc>
+          <w:tcPr>
+            <w:tcW w:w="6940" w:type="dxa"/>
+          </w:tcPr>
+          <w:p>
+            <w:pPr>
+              <w:rPr>
+                <w:rFonts w:ascii="TimesNewRomanPSMT" w:hAnsi="TimesNewRomanPSMT" w:cs="TimesNewRomanPSMT"/>
+              </w:rPr>
+            </w:pPr>
+            <w:r>
+              <w:rPr>
+                <w:rFonts w:ascii="TimesNewRomanPSMT" w:hAnsi="TimesNewRomanPSMT" w:cs="TimesNewRomanPSMT"/>
+              </w:rPr>
+              <w:t>Tracking Bed/Room availability (This feature keeps track of which beds and rooms are currently available, and which are currently occupied.)</w:t>
+            </w:r>
+          </w:p>
+        </w:tc>
+        <w:tc>
+          <w:tcPr>
+            <w:tcW w:w="897" w:type="dxa"/>
+          </w:tcPr>
+          <w:p>
+            <w:pPr>
+              <w:rPr>
+                <w:b/>
+              </w:rPr>
+            </w:pPr>
+            <w:r>
+              <w:rPr>
+                <w:b/>
+              </w:rPr>
+              <w:t>1</w:t>
+            </w:r>
+          </w:p>
+        </w:tc>
+        <w:tc>
+          <w:tcPr>
+            <w:tcW w:w="1018" w:type="dxa"/>
+          </w:tcPr>
+          <w:p>
+            <w:pPr>
+              <w:rPr>
+                <w:b/>
+              </w:rPr>
+            </w:pPr>
+            <w:r>
+              <w:rPr>
+                <w:b/>
+              </w:rPr>
+              <w:t>5</w:t>
+            </w:r>
+          </w:p>
+        </w:tc>
+      </w:tr>
+      <w:tr>
+        <w:tc>
+          <w:tcPr>
+            <w:tcW w:w="965" w:type="dxa"/>
+          </w:tcPr>
+          <w:p>
+            <w:pPr>
+              <w:rPr>
+                <w:b/>
+              </w:rPr>
+            </w:pPr>
+            <w:r>
+              <w:rPr>
+                <w:b/>
+              </w:rPr>
+              <w:t>1.4</w:t>
+            </w:r>
+          </w:p>
+        </w:tc>
+        <w:tc>
+          <w:tcPr>
+            <w:tcW w:w="6940" w:type="dxa"/>
+          </w:tcPr>
+          <w:p>
+            <w:pPr>
+              <w:rPr>
+                <w:rFonts w:ascii="TimesNewRomanPSMT" w:hAnsi="TimesNewRomanPSMT" w:cs="TimesNewRomanPSMT"/>
+              </w:rPr>
+            </w:pPr>
+            <w:r>
+              <w:rPr>
+                <w:rFonts w:ascii="TimesNewRomanPSMT" w:hAnsi="TimesNewRomanPSMT" w:cs="TimesNewRomanPSMT"/>
+              </w:rPr>
+              <w:t>Assigning Nurses to Wards (This feature allows administrators to assign nurses to wards.)</w:t>
+            </w:r>
+          </w:p>
+        </w:tc>
+        <w:tc>
+          <w:tcPr>
+            <w:tcW w:w="897" w:type="dxa"/>
+          </w:tcPr>
+          <w:p>
+            <w:pPr>
+              <w:rPr>
+                <w:b/>
+              </w:rPr>
+            </w:pPr>
+            <w:r>
+              <w:rPr>
+                <w:b/>
+              </w:rPr>
+              <w:t>1</w:t>
+            </w:r>
+          </w:p>
+        </w:tc>
+        <w:tc>
+          <w:tcPr>
+            <w:tcW w:w="1018" w:type="dxa"/>
+          </w:tcPr>
+          <w:p>
+            <w:pPr>
+              <w:rPr>
+                <w:b/>
+              </w:rPr>
+            </w:pPr>
+            <w:r>
+              <w:rPr>
+                <w:b/>
+              </w:rPr>
+              <w:t>3</w:t>
+            </w:r>
+          </w:p>
+        </w:tc>
+      </w:tr>
+      <w:tr>
+        <w:tc>
+          <w:tcPr>
+            <w:tcW w:w="965" w:type="dxa"/>
+          </w:tcPr>
+          <w:p>
+            <w:pPr>
+              <w:rPr>
+                <w:b/>
+              </w:rPr>
+            </w:pPr>
+            <w:r>
+              <w:rPr>
+                <w:b/>
+              </w:rPr>
+              <w:t>1.5</w:t>
+            </w:r>
+          </w:p>
+        </w:tc>
+        <w:tc>
+          <w:tcPr>
+            <w:tcW w:w="6940" w:type="dxa"/>
+          </w:tcPr>
+          <w:p>
+            <w:pPr>
+              <w:rPr>
+                <w:rFonts w:ascii="TimesNewRomanPSMT" w:hAnsi="TimesNewRomanPSMT" w:cs="TimesNewRomanPSMT"/>
+              </w:rPr>
+            </w:pPr>
+            <w:r>
+              <w:rPr>
+                <w:rFonts w:ascii="TimesNewRomanPSMT" w:hAnsi="TimesNewRomanPSMT" w:cs="TimesNewRomanPSMT"/>
+              </w:rPr>
+              <w:t>Encrypting of Patient Information (Patient information will be encrypted for security.)</w:t>
+            </w:r>
+          </w:p>
+        </w:tc>
+        <w:tc>
+          <w:tcPr>
+            <w:tcW w:w="897" w:type="dxa"/>
+          </w:tcPr>
+          <w:p>
+            <w:pPr>
+              <w:rPr>
+                <w:b/>
+              </w:rPr>
+            </w:pPr>
+            <w:r>
+              <w:rPr>
+                <w:b/>
+              </w:rPr>
+              <w:t>1</w:t>
+            </w:r>
+          </w:p>
+        </w:tc>
+        <w:tc>
+          <w:tcPr>
+            <w:tcW w:w="1018" w:type="dxa"/>
+          </w:tcPr>
+          <w:p>
+            <w:pPr>
+              <w:rPr>
+                <w:b/>
+              </w:rPr>
+            </w:pPr>
+            <w:r>
+              <w:rPr>
+                <w:b/>
+              </w:rPr>
+              <w:t>1</w:t>
+            </w:r>
+          </w:p>
+        </w:tc>
+      </w:tr>
+      <w:tr>
+        <w:tc>
+          <w:tcPr>
+            <w:tcW w:w="965" w:type="dxa"/>
+          </w:tcPr>
+          <w:p>
+            <w:pPr>
+              <w:rPr>
+                <w:b/>
+              </w:rPr>
+            </w:pPr>
+            <w:r>
+              <w:rPr>
+                <w:b/>
+              </w:rPr>
+              <w:t>2.1</w:t>
+            </w:r>
+          </w:p>
+        </w:tc>
+        <w:tc>
+          <w:tcPr>
+            <w:tcW w:w="6940" w:type="dxa"/>
+          </w:tcPr>
+          <w:p>
+            <w:pPr>
+              <w:rPr>
+                <w:rFonts w:ascii="TimesNewRomanPSMT" w:hAnsi="TimesNewRomanPSMT" w:cs="TimesNewRomanPSMT"/>
+              </w:rPr>
+            </w:pPr>
+            <w:r>
+              <w:rPr>
+                <w:rFonts w:ascii="TimesNewRomanPSMT" w:hAnsi="TimesNewRomanPSMT" w:cs="TimesNewRomanPSMT"/>
+              </w:rPr>
+              <w:t>Tracking Nurse Information (Doctors and head nurses can enter, edit nurses' information.)</w:t>
+            </w:r>
+          </w:p>
+        </w:tc>
+        <w:tc>
+          <w:tcPr>
+            <w:tcW w:w="897" w:type="dxa"/>
+          </w:tcPr>
+          <w:p>
+            <w:pPr>
+              <w:rPr>
+                <w:b/>
+              </w:rPr>
+            </w:pPr>
+            <w:r>
+              <w:rPr>
+                <w:b/>
+              </w:rPr>
+              <w:t>2</w:t>
+            </w:r>
+          </w:p>
+        </w:tc>
+        <w:tc>
+          <w:tcPr>
+            <w:tcW w:w="1018" w:type="dxa"/>
+          </w:tcPr>
+          <w:p>
+            <w:pPr>
+              <w:rPr>
+                <w:b/>
+              </w:rPr>
+            </w:pPr>
+            <w:r>
+              <w:rPr>
+                <w:b/>
+              </w:rPr>
+              <w:t>4</w:t>
+            </w:r>
+          </w:p>
+        </w:tc>
+      </w:tr>
+      <w:tr>
+        <w:tc>
+          <w:tcPr>
+            <w:tcW w:w="965" w:type="dxa"/>
+          </w:tcPr>
+          <w:p>
+            <w:pPr>
+              <w:rPr>
+                <w:b/>
+              </w:rPr>
+            </w:pPr>
+            <w:r>
+              <w:rPr>
+                <w:b/>
+              </w:rPr>
+              <w:t>3.1</w:t>
+            </w:r>
+          </w:p>
+        </w:tc>
+        <w:tc>
+          <w:tcPr>
+            <w:tcW w:w="6940" w:type="dxa"/>
+          </w:tcPr>
+          <w:p>
+            <w:pPr>
+              <w:rPr>
+                <w:b/>
+              </w:rPr>
+            </w:pPr>
+            <w:r>
+              <w:rPr>
+                <w:rFonts w:ascii="TimesNewRomanPSMT" w:hAnsi="TimesNewRomanPSMT" w:cs="TimesNewRomanPSMT"/>
+              </w:rPr>
+              <w:t>Placing Patients in a Priority Queue (Patients will be placed in a priority queue to order them by the severity of their illness or injury.)</w:t>
+            </w:r>
+          </w:p>
+        </w:tc>
+        <w:tc>
+          <w:tcPr>
+            <w:tcW w:w="897" w:type="dxa"/>
+          </w:tcPr>
+          <w:p>
+            <w:pPr>
+              <w:rPr>
+                <w:b/>
+              </w:rPr>
+            </w:pPr>
+            <w:r>
+              <w:rPr>
+                <w:b/>
+              </w:rPr>
+              <w:t>3</w:t>
+            </w:r>
+          </w:p>
+        </w:tc>
+        <w:tc>
+          <w:tcPr>
+            <w:tcW w:w="1018" w:type="dxa"/>
+          </w:tcPr>
+          <w:p>
+            <w:pPr>
+              <w:rPr>
+                <w:b/>
+              </w:rPr>
+            </w:pPr>
+            <w:r>
+              <w:rPr>
+                <w:b/>
+              </w:rPr>
+              <w:t>5</w:t>
+            </w:r>
+          </w:p>
+        </w:tc>
+      </w:tr>
+      <w:tr>
+        <w:tc>
+          <w:tcPr>
+            <w:tcW w:w="965" w:type="dxa"/>
+          </w:tcPr>
+          <w:p>
+            <w:pPr>
+              <w:rPr>
+                <w:b/>
+              </w:rPr>
+            </w:pPr>
+            <w:r>
+              <w:rPr>
+                <w:b/>
+              </w:rPr>
+              <w:t>4.1</w:t>
+            </w:r>
+          </w:p>
+        </w:tc>
+        <w:tc>
+          <w:tcPr>
+            <w:tcW w:w="6940" w:type="dxa"/>
+          </w:tcPr>
+          <w:p>
+            <w:pPr>
+              <w:rPr>
+                <w:rFonts w:ascii="TimesNewRomanPSMT" w:hAnsi="TimesNewRomanPSMT" w:cs="TimesNewRomanPSMT"/>
+              </w:rPr>
+            </w:pPr>
+            <w:r>
+              <w:rPr>
+                <w:rFonts w:ascii="TimesNewRomanPSMT" w:hAnsi="TimesNewRomanPSMT" w:cs="TimesNewRomanPSMT"/>
+              </w:rPr>
+              <w:t>Searching for Patients (Nurses and Doctors can search for information about a specific patient.)</w:t>
+            </w:r>
+          </w:p>
+        </w:tc>
+        <w:tc>
+          <w:tcPr>
+            <w:tcW w:w="897" w:type="dxa"/>
+          </w:tcPr>
+          <w:p>
+            <w:pPr>
+              <w:rPr>
+                <w:b/>
+              </w:rPr>
+            </w:pPr>
+            <w:r>
+              <w:rPr>
+                <w:b/>
+              </w:rPr>
+              <w:t>4</w:t>
+            </w:r>
+          </w:p>
+        </w:tc>
+        <w:tc>
+          <w:tcPr>
+            <w:tcW w:w="1018" w:type="dxa"/>
+          </w:tcPr>
+          <w:p>
+            <w:pPr>
+              <w:rPr>
+                <w:b/>
+              </w:rPr>
+            </w:pPr>
+            <w:r>
+              <w:rPr>
+                <w:b/>
+              </w:rPr>
+              <w:t>3</w:t>
+            </w:r>
+          </w:p>
+        </w:tc>
+      </w:tr>
+      <w:tr>
+        <w:tc>
+          <w:tcPr>
+            <w:tcW w:w="965" w:type="dxa"/>
+          </w:tcPr>
+          <w:p>
+            <w:pPr>
+              <w:rPr>
+                <w:b/>
+              </w:rPr>
+            </w:pPr>
+            <w:r>
+              <w:rPr>
+                <w:b/>
+              </w:rPr>
+              <w:t>5.1</w:t>
+            </w:r>
+          </w:p>
+        </w:tc>
+        <w:tc>
+          <w:tcPr>
+            <w:tcW w:w="6940" w:type="dxa"/>
+          </w:tcPr>
+          <w:p>
+            <w:r>
+              <w:rPr>
+                <w:rFonts w:ascii="TimesNewRomanPSMT" w:hAnsi="TimesNewRomanPSMT" w:cs="TimesNewRomanPSMT"/>
+              </w:rPr>
+              <w:t>Scheduling Nurses (Administrators can create schedules to assign nurses to shifts.</w:t>
+            </w:r>
+            <w:r>
+              <w:t>)</w:t>
+            </w:r>
+          </w:p>
+        </w:tc>
+        <w:tc>
+          <w:tcPr>
+            <w:tcW w:w="897" w:type="dxa"/>
+          </w:tcPr>
+          <w:p>
+            <w:pPr>
+              <w:rPr>
+                <w:b/>
+              </w:rPr>
+            </w:pPr>
+            <w:r>
+              <w:rPr>
+                <w:b/>
+              </w:rPr>
+              <w:t>5</w:t>
+            </w:r>
+          </w:p>
+        </w:tc>
+        <w:tc>
+          <w:tcPr>
+            <w:tcW w:w="1018" w:type="dxa"/>
+          </w:tcPr>
+          <w:p>
+            <w:pPr>
+              <w:rPr>
+                <w:b/>
+              </w:rPr>
+            </w:pPr>
+            <w:r>
+              <w:rPr>
+                <w:b/>
+              </w:rPr>
+              <w:t>5</w:t>
+            </w:r>
+          </w:p>
+        </w:tc>
+      </w:tr>
+    </w:tbl>
+    <w:p>
+      <w:r>
         <w:rPr>
           <w:rFonts w:ascii="TimesNewRomanPSMT" w:hAnsi="TimesNewRomanPSMT" w:cs="TimesNewRomanPSMT"/>
         </w:rPr>
-      </w:pPr>
-      <w:r>
-        <w:rPr>
-          <w:rFonts w:ascii="TimesNewRomanPSMT" w:hAnsi="TimesNewRomanPSMT" w:cs="TimesNewRomanPSMT"/>
-        </w:rPr>
-        <w:t>1.1: Assigning patients to rooms:</w:t>
-      </w:r>
-    </w:p>
-    <w:p>
-      <w:pPr>
-        <w:rPr>
-          <w:rFonts w:ascii="TimesNewRomanPSMT" w:hAnsi="TimesNewRomanPSMT" w:cs="TimesNewRomanPSMT"/>
-        </w:rPr>
-      </w:pPr>
-      <w:r>
-        <w:rPr>
-          <w:rFonts w:ascii="TimesNewRomanPSMT" w:hAnsi="TimesNewRomanPSMT" w:cs="TimesNewRomanPSMT"/>
-        </w:rPr>
-        <w:t>This feature allows nurses or administrators to assign patients to specific rooms.</w:t>
-      </w:r>
-    </w:p>
-    <w:p>
-      <w:pPr>
-        <w:rPr>
-          <w:rFonts w:ascii="TimesNewRomanPSMT" w:hAnsi="TimesNewRomanPSMT" w:cs="TimesNewRomanPSMT"/>
-        </w:rPr>
-      </w:pPr>
-      <w:r>
-        <w:rPr>
-          <w:rFonts w:ascii="TimesNewRomanPSMT" w:hAnsi="TimesNewRomanPSMT" w:cs="TimesNewRomanPSMT"/>
-        </w:rPr>
-        <w:t>1.2: Tracking Patient Information:</w:t>
-      </w:r>
-    </w:p>
-    <w:p>
-      <w:pPr>
-        <w:rPr>
-          <w:rFonts w:ascii="TimesNewRomanPSMT" w:hAnsi="TimesNewRomanPSMT" w:cs="TimesNewRomanPSMT"/>
-        </w:rPr>
-      </w:pPr>
-      <w:r>
-        <w:rPr>
-          <w:rFonts w:ascii="TimesNewRomanPSMT" w:hAnsi="TimesNewRomanPSMT" w:cs="TimesNewRomanPSMT"/>
-        </w:rPr>
-        <w:t>This feature allows administrators to enter, edit, and view information about patients.</w:t>
-      </w:r>
-    </w:p>
-    <w:p>
-      <w:pPr>
-        <w:rPr>
-          <w:rFonts w:ascii="TimesNewRomanPSMT" w:hAnsi="TimesNewRomanPSMT" w:cs="TimesNewRomanPSMT"/>
-        </w:rPr>
-      </w:pPr>
-      <w:r>
-        <w:rPr>
-          <w:rFonts w:ascii="TimesNewRomanPSMT" w:hAnsi="TimesNewRomanPSMT" w:cs="TimesNewRomanPSMT"/>
-        </w:rPr>
-        <w:t>1.3: Tracking Bed/Room availability:</w:t>
-      </w:r>
-    </w:p>
-    <w:p>
-      <w:pPr>
-        <w:rPr>
-          <w:rFonts w:ascii="TimesNewRomanPSMT" w:hAnsi="TimesNewRomanPSMT" w:cs="TimesNewRomanPSMT"/>
-        </w:rPr>
-      </w:pPr>
-      <w:r>
-        <w:rPr>
-          <w:rFonts w:ascii="TimesNewRomanPSMT" w:hAnsi="TimesNewRomanPSMT" w:cs="TimesNewRomanPSMT"/>
-        </w:rPr>
-        <w:t>This feature keeps track of which beds and rooms are currently available, and which are</w:t>
-      </w:r>
-    </w:p>
-    <w:p>
-      <w:pPr>
-        <w:rPr>
-          <w:rFonts w:ascii="TimesNewRomanPSMT" w:hAnsi="TimesNewRomanPSMT" w:cs="TimesNewRomanPSMT"/>
-        </w:rPr>
-      </w:pPr>
-      <w:proofErr w:type="gramStart"/>
-      <w:r>
-        <w:rPr>
-          <w:rFonts w:ascii="TimesNewRomanPSMT" w:hAnsi="TimesNewRomanPSMT" w:cs="TimesNewRomanPSMT"/>
-        </w:rPr>
-        <w:t>currently</w:t>
-      </w:r>
-      <w:proofErr w:type="gramEnd"/>
-      <w:r>
-        <w:rPr>
-          <w:rFonts w:ascii="TimesNewRomanPSMT" w:hAnsi="TimesNewRomanPSMT" w:cs="TimesNewRomanPSMT"/>
-        </w:rPr>
-        <w:t xml:space="preserve"> occupied.</w:t>
-      </w:r>
-    </w:p>
-    <w:p>
-      <w:pPr>
-        <w:rPr>
-          <w:rFonts w:ascii="TimesNewRomanPSMT" w:hAnsi="TimesNewRomanPSMT" w:cs="TimesNewRomanPSMT"/>
-        </w:rPr>
-      </w:pPr>
-      <w:r>
-        <w:rPr>
-          <w:rFonts w:ascii="TimesNewRomanPSMT" w:hAnsi="TimesNewRomanPSMT" w:cs="TimesNewRomanPSMT"/>
-        </w:rPr>
-        <w:t>1.4: Assigning Nurses to Wards:</w:t>
-      </w:r>
-    </w:p>
-    <w:p>
-      <w:pPr>
-        <w:rPr>
-          <w:rFonts w:ascii="TimesNewRomanPSMT" w:hAnsi="TimesNewRomanPSMT" w:cs="TimesNewRomanPSMT"/>
-        </w:rPr>
-      </w:pPr>
-      <w:r>
-        <w:rPr>
-          <w:rFonts w:ascii="TimesNewRomanPSMT" w:hAnsi="TimesNewRomanPSMT" w:cs="TimesNewRomanPSMT"/>
-        </w:rPr>
-        <w:t>This feature allows administrators to assign nurses to wards.</w:t>
-      </w:r>
-    </w:p>
-    <w:p>
-      <w:pPr>
-        <w:rPr>
-          <w:rFonts w:ascii="TimesNewRomanPSMT" w:hAnsi="TimesNewRomanPSMT" w:cs="TimesNewRomanPSMT"/>
-        </w:rPr>
-      </w:pPr>
-      <w:r>
-        <w:rPr>
-          <w:rFonts w:ascii="TimesNewRomanPSMT" w:hAnsi="TimesNewRomanPSMT" w:cs="TimesNewRomanPSMT"/>
-        </w:rPr>
-        <w:t>1.5: Encrypting of Patient Information:</w:t>
-      </w:r>
-    </w:p>
-    <w:p>
-      <w:pPr>
-        <w:rPr>
-          <w:rFonts w:ascii="TimesNewRomanPSMT" w:hAnsi="TimesNewRomanPSMT" w:cs="TimesNewRomanPSMT"/>
-        </w:rPr>
-      </w:pPr>
-      <w:r>
-        <w:rPr>
-          <w:rFonts w:ascii="TimesNewRomanPSMT" w:hAnsi="TimesNewRomanPSMT" w:cs="TimesNewRomanPSMT"/>
-        </w:rPr>
-        <w:t>Patient information will be encrypted for security.</w:t>
-      </w:r>
-    </w:p>
-    <w:p>
-      <w:pPr>
-        <w:rPr>
-          <w:rFonts w:ascii="TimesNewRomanPSMT" w:hAnsi="TimesNewRomanPSMT" w:cs="TimesNewRomanPSMT"/>
-        </w:rPr>
-      </w:pPr>
-    </w:p>
-    <w:p>
-      <w:pPr>
-        <w:rPr>
-          <w:b/>
-        </w:rPr>
-      </w:pPr>
-      <w:r>
-        <w:rPr>
-          <w:b/>
-        </w:rPr>
-        <w:t>Priority 2:</w:t>
-      </w:r>
-    </w:p>
-    <w:p>
-      <w:pPr>
-        <w:rPr>
-          <w:rFonts w:ascii="TimesNewRomanPSMT" w:hAnsi="TimesNewRomanPSMT" w:cs="TimesNewRomanPSMT"/>
-        </w:rPr>
-      </w:pPr>
-      <w:r>
-        <w:rPr>
-          <w:rFonts w:ascii="TimesNewRomanPSMT" w:hAnsi="TimesNewRomanPSMT" w:cs="TimesNewRomanPSMT"/>
-        </w:rPr>
-        <w:t>2.1: Tracking Nurse Information:</w:t>
-      </w:r>
-    </w:p>
-    <w:p>
-      <w:pPr>
-        <w:rPr>
-          <w:rFonts w:ascii="TimesNewRomanPSMT" w:hAnsi="TimesNewRomanPSMT" w:cs="TimesNewRomanPSMT"/>
-        </w:rPr>
-      </w:pPr>
-      <w:r>
-        <w:rPr>
-          <w:rFonts w:ascii="TimesNewRomanPSMT" w:hAnsi="TimesNewRomanPSMT" w:cs="TimesNewRomanPSMT"/>
-        </w:rPr>
-        <w:t>Doctors and head nurses can enter, edit nurses' information.</w:t>
-      </w:r>
-    </w:p>
-    <w:p>
-      <w:pPr>
-        <w:rPr>
-          <w:rFonts w:ascii="TimesNewRomanPSMT" w:hAnsi="TimesNewRomanPSMT" w:cs="TimesNewRomanPSMT"/>
-        </w:rPr>
-      </w:pPr>
-    </w:p>
-    <w:p>
-      <w:pPr>
-        <w:rPr>
-          <w:b/>
-        </w:rPr>
-      </w:pPr>
-      <w:r>
-        <w:rPr>
-          <w:b/>
-        </w:rPr>
-        <w:t>Priority 3:</w:t>
-      </w:r>
-    </w:p>
-    <w:p>
-      <w:pPr>
-        <w:rPr>
-          <w:rFonts w:ascii="TimesNewRomanPSMT" w:hAnsi="TimesNewRomanPSMT" w:cs="TimesNewRomanPSMT"/>
-        </w:rPr>
-      </w:pPr>
-      <w:r>
-        <w:rPr>
-          <w:rFonts w:ascii="TimesNewRomanPSMT" w:hAnsi="TimesNewRomanPSMT" w:cs="TimesNewRomanPSMT"/>
-        </w:rPr>
-        <w:t>3.1: Placing Patients in a Priority Queue:</w:t>
-      </w:r>
-    </w:p>
-    <w:p>
-      <w:pPr>
-        <w:rPr>
-          <w:rFonts w:ascii="TimesNewRomanPSMT" w:hAnsi="TimesNewRomanPSMT" w:cs="TimesNewRomanPSMT"/>
-        </w:rPr>
-      </w:pPr>
-      <w:r>
-        <w:rPr>
-          <w:rFonts w:ascii="TimesNewRomanPSMT" w:hAnsi="TimesNewRomanPSMT" w:cs="TimesNewRomanPSMT"/>
-        </w:rPr>
-        <w:t>Patients will be placed in a priority queue to order them by the severity of their illness or</w:t>
-      </w:r>
-      <w:r>
-        <w:rPr>
-          <w:rFonts w:ascii="TimesNewRomanPSMT" w:hAnsi="TimesNewRomanPSMT" w:cs="TimesNewRomanPSMT"/>
-        </w:rPr>
         <w:t xml:space="preserve"> </w:t>
       </w:r>
-      <w:r>
-        <w:rPr>
-          <w:rFonts w:ascii="TimesNewRomanPSMT" w:hAnsi="TimesNewRomanPSMT" w:cs="TimesNewRomanPSMT"/>
-        </w:rPr>
-        <w:t>injury.</w:t>
-      </w:r>
-    </w:p>
-    <w:p>
-      <w:pPr>
-        <w:rPr>
-          <w:rFonts w:ascii="TimesNewRomanPSMT" w:hAnsi="TimesNewRomanPSMT" w:cs="TimesNewRomanPSMT"/>
-        </w:rPr>
-      </w:pPr>
-    </w:p>
-    <w:p>
-      <w:pPr>
-        <w:rPr>
-          <w:b/>
-        </w:rPr>
-      </w:pPr>
-      <w:r>
-        <w:rPr>
-          <w:b/>
-        </w:rPr>
-        <w:t>Priority 4:</w:t>
-      </w:r>
-    </w:p>
-    <w:p>
-      <w:pPr>
-        <w:rPr>
-          <w:rFonts w:ascii="TimesNewRomanPSMT" w:hAnsi="TimesNewRomanPSMT" w:cs="TimesNewRomanPSMT"/>
-        </w:rPr>
-      </w:pPr>
-      <w:r>
-        <w:rPr>
-          <w:rFonts w:ascii="TimesNewRomanPSMT" w:hAnsi="TimesNewRomanPSMT" w:cs="TimesNewRomanPSMT"/>
-        </w:rPr>
-        <w:t>4.1: Searching for Patients:</w:t>
-      </w:r>
-    </w:p>
-    <w:p>
-      <w:pPr>
-        <w:rPr>
-          <w:rFonts w:ascii="TimesNewRomanPSMT" w:hAnsi="TimesNewRomanPSMT" w:cs="TimesNewRomanPSMT"/>
-        </w:rPr>
-      </w:pPr>
-      <w:r>
-        <w:rPr>
-          <w:rFonts w:ascii="TimesNewRomanPSMT" w:hAnsi="TimesNewRomanPSMT" w:cs="TimesNewRomanPSMT"/>
-        </w:rPr>
-        <w:t>Nurses and Doctors can search for information about a specific patient.</w:t>
-      </w:r>
-    </w:p>
-    <w:p>
-      <w:pPr>
-        <w:rPr>
-          <w:rFonts w:ascii="TimesNewRomanPSMT" w:hAnsi="TimesNewRomanPSMT" w:cs="TimesNewRomanPSMT"/>
-        </w:rPr>
-      </w:pPr>
-    </w:p>
-    <w:p>
-      <w:pPr>
-        <w:rPr>
-          <w:b/>
-        </w:rPr>
-      </w:pPr>
-      <w:r>
-        <w:rPr>
-          <w:b/>
-        </w:rPr>
-        <w:t>Priority 5:</w:t>
-      </w:r>
-    </w:p>
-    <w:p>
-      <w:pPr>
-        <w:rPr>
-          <w:rFonts w:ascii="TimesNewRomanPSMT" w:hAnsi="TimesNewRomanPSMT" w:cs="TimesNewRomanPSMT"/>
-        </w:rPr>
-      </w:pPr>
-      <w:r>
-        <w:rPr>
-          <w:rFonts w:ascii="TimesNewRomanPSMT" w:hAnsi="TimesNewRomanPSMT" w:cs="TimesNewRomanPSMT"/>
-        </w:rPr>
-        <w:t>5.1: Scheduling Nurses:</w:t>
-      </w:r>
-    </w:p>
-    <w:p>
-      <w:r>
-        <w:rPr>
-          <w:rFonts w:ascii="TimesNewRomanPSMT" w:hAnsi="TimesNewRomanPSMT" w:cs="TimesNewRomanPSMT"/>
-        </w:rPr>
-        <w:t>Administrators can create schedules to assign nurses to shifts.</w:t>
-      </w:r>
     </w:p>
     <w:sectPr>
-      <w:footerReference w:type="default" r:id="rId13"/>
+      <w:footerReference w:type="default" r:id="rId14"/>
       <w:type w:val="continuous"/>
       <w:pgSz w:w="12240" w:h="15840"/>
       <w:pgMar w:top="1440" w:right="1440" w:bottom="1440" w:left="1440" w:header="708" w:footer="708" w:gutter="0"/>
@@ -3360,305 +4226,24 @@
       <w:ind w:left="220"/>
     </w:pPr>
   </w:style>
-</w:styles>
-</file>
-
-<file path=word/glossary/document.xml><?xml version="1.0" encoding="utf-8"?>
-<w:glossaryDocument xmlns:ve="http://schemas.openxmlformats.org/markup-compatibility/2006" xmlns:o="urn:schemas-microsoft-com:office:office" xmlns:r="http://schemas.openxmlformats.org/officeDocument/2006/relationships" xmlns:m="http://schemas.openxmlformats.org/officeDocument/2006/math" xmlns:v="urn:schemas-microsoft-com:vml" xmlns:wp="http://schemas.openxmlformats.org/drawingml/2006/wordprocessingDrawing" xmlns:w10="urn:schemas-microsoft-com:office:word" xmlns:w="http://schemas.openxmlformats.org/wordprocessingml/2006/main" xmlns:wne="http://schemas.microsoft.com/office/word/2006/wordml">
-  <w:docParts/>
-</w:glossaryDocument>
-</file>
-
-<file path=word/glossary/fontTable.xml><?xml version="1.0" encoding="utf-8"?>
-<w:fonts xmlns:r="http://schemas.openxmlformats.org/officeDocument/2006/relationships" xmlns:w="http://schemas.openxmlformats.org/wordprocessingml/2006/main">
-  <w:font w:name="Symbol">
-    <w:panose1 w:val="05050102010706020507"/>
-    <w:charset w:val="02"/>
-    <w:family w:val="roman"/>
-    <w:pitch w:val="variable"/>
-    <w:sig w:usb0="00000000" w:usb1="10000000" w:usb2="00000000" w:usb3="00000000" w:csb0="80000000" w:csb1="00000000"/>
-  </w:font>
-  <w:font w:name="Times New Roman">
-    <w:panose1 w:val="02020603050405020304"/>
-    <w:charset w:val="00"/>
-    <w:family w:val="roman"/>
-    <w:pitch w:val="variable"/>
-    <w:sig w:usb0="E0002AFF" w:usb1="C0007841" w:usb2="00000009" w:usb3="00000000" w:csb0="000001FF" w:csb1="00000000"/>
-  </w:font>
-  <w:font w:name="Courier New">
-    <w:panose1 w:val="02070309020205020404"/>
-    <w:charset w:val="00"/>
-    <w:family w:val="modern"/>
-    <w:pitch w:val="fixed"/>
-    <w:sig w:usb0="E0002AFF" w:usb1="C0007843" w:usb2="00000009" w:usb3="00000000" w:csb0="000001FF" w:csb1="00000000"/>
-  </w:font>
-  <w:font w:name="Wingdings">
-    <w:panose1 w:val="05000000000000000000"/>
-    <w:charset w:val="02"/>
-    <w:family w:val="auto"/>
-    <w:pitch w:val="variable"/>
-    <w:sig w:usb0="00000000" w:usb1="10000000" w:usb2="00000000" w:usb3="00000000" w:csb0="80000000" w:csb1="00000000"/>
-  </w:font>
-  <w:font w:name="Calibri">
-    <w:panose1 w:val="020F0502020204030204"/>
-    <w:charset w:val="00"/>
-    <w:family w:val="swiss"/>
-    <w:pitch w:val="variable"/>
-    <w:sig w:usb0="E10002FF" w:usb1="4000ACFF" w:usb2="00000009" w:usb3="00000000" w:csb0="0000019F" w:csb1="00000000"/>
-  </w:font>
-  <w:font w:name="Cambria">
-    <w:panose1 w:val="02040503050406030204"/>
-    <w:charset w:val="00"/>
-    <w:family w:val="roman"/>
-    <w:pitch w:val="variable"/>
-    <w:sig w:usb0="E00002FF" w:usb1="400004FF" w:usb2="00000000" w:usb3="00000000" w:csb0="0000019F" w:csb1="00000000"/>
-  </w:font>
-  <w:font w:name="Tahoma">
-    <w:panose1 w:val="020B0604030504040204"/>
-    <w:charset w:val="00"/>
-    <w:family w:val="swiss"/>
-    <w:pitch w:val="variable"/>
-    <w:sig w:usb0="E1002EFF" w:usb1="C000605B" w:usb2="00000029" w:usb3="00000000" w:csb0="000101FF" w:csb1="00000000"/>
-  </w:font>
-  <w:font w:name="Verdana">
-    <w:panose1 w:val="020B0604030504040204"/>
-    <w:charset w:val="00"/>
-    <w:family w:val="swiss"/>
-    <w:pitch w:val="variable"/>
-    <w:sig w:usb0="A10006FF" w:usb1="4000205B" w:usb2="00000010" w:usb3="00000000" w:csb0="0000019F" w:csb1="00000000"/>
-  </w:font>
-  <w:font w:name="TimesNewRomanPS-BoldMT">
-    <w:panose1 w:val="00000000000000000000"/>
-    <w:charset w:val="00"/>
-    <w:family w:val="auto"/>
-    <w:notTrueType/>
-    <w:pitch w:val="default"/>
-    <w:sig w:usb0="00000003" w:usb1="00000000" w:usb2="00000000" w:usb3="00000000" w:csb0="00000001" w:csb1="00000000"/>
-  </w:font>
-  <w:font w:name="TimesNewRomanPSMT">
-    <w:panose1 w:val="00000000000000000000"/>
-    <w:charset w:val="00"/>
-    <w:family w:val="auto"/>
-    <w:notTrueType/>
-    <w:pitch w:val="default"/>
-    <w:sig w:usb0="00000003" w:usb1="00000000" w:usb2="00000000" w:usb3="00000000" w:csb0="00000001" w:csb1="00000000"/>
-  </w:font>
-</w:fonts>
-</file>
-
-<file path=word/glossary/settings.xml><?xml version="1.0" encoding="utf-8"?>
-<w:settings xmlns:o="urn:schemas-microsoft-com:office:office" xmlns:r="http://schemas.openxmlformats.org/officeDocument/2006/relationships" xmlns:m="http://schemas.openxmlformats.org/officeDocument/2006/math" xmlns:v="urn:schemas-microsoft-com:vml" xmlns:w10="urn:schemas-microsoft-com:office:word" xmlns:w="http://schemas.openxmlformats.org/wordprocessingml/2006/main" xmlns:sl="http://schemas.openxmlformats.org/schemaLibrary/2006/main">
-  <w:view w:val="normal"/>
-  <w:defaultTabStop w:val="720"/>
-  <w:characterSpacingControl w:val="doNotCompress"/>
-  <w:compat>
-    <w:useFELayout/>
-  </w:compat>
-  <w:rsids>
-    <w:rsidRoot w:val="006938D0"/>
-    <w:rsid w:val="00525C03"/>
-    <w:rsid w:val="006938D0"/>
-    <w:rsid w:val="008A411B"/>
-    <w:rsid w:val="00934453"/>
-    <w:rsid w:val="00BE4BE2"/>
-    <w:rsid w:val="00F72DF3"/>
-    <w:rsid w:val="00FF2FE0"/>
-  </w:rsids>
-  <m:mathPr>
-    <m:mathFont m:val="Cambria Math"/>
-    <m:brkBin m:val="before"/>
-    <m:brkBinSub m:val="--"/>
-    <m:smallFrac m:val="off"/>
-    <m:dispDef/>
-    <m:lMargin m:val="0"/>
-    <m:rMargin m:val="0"/>
-    <m:defJc m:val="centerGroup"/>
-    <m:wrapIndent m:val="1440"/>
-    <m:intLim m:val="subSup"/>
-    <m:naryLim m:val="undOvr"/>
-  </m:mathPr>
-  <w:themeFontLang w:val="en-CA"/>
-  <w:clrSchemeMapping w:bg1="light1" w:t1="dark1" w:bg2="light2" w:t2="dark2" w:accent1="accent1" w:accent2="accent2" w:accent3="accent3" w:accent4="accent4" w:accent5="accent5" w:accent6="accent6" w:hyperlink="hyperlink" w:followedHyperlink="followedHyperlink"/>
-  <w:decimalSymbol w:val="."/>
-  <w:listSeparator w:val=","/>
-</w:settings>
-</file>
-
-<file path=word/glossary/styles.xml><?xml version="1.0" encoding="utf-8"?>
-<w:styles xmlns:r="http://schemas.openxmlformats.org/officeDocument/2006/relationships" xmlns:w="http://schemas.openxmlformats.org/wordprocessingml/2006/main">
-  <w:docDefaults>
-    <w:rPrDefault>
-      <w:rPr>
-        <w:rFonts w:asciiTheme="minorHAnsi" w:eastAsiaTheme="minorEastAsia" w:hAnsiTheme="minorHAnsi" w:cstheme="minorBidi"/>
-        <w:sz w:val="22"/>
-        <w:szCs w:val="22"/>
-        <w:lang w:val="en-CA" w:eastAsia="en-CA" w:bidi="ar-SA"/>
-      </w:rPr>
-    </w:rPrDefault>
-    <w:pPrDefault>
-      <w:pPr>
-        <w:spacing w:after="200" w:line="276" w:lineRule="auto"/>
-      </w:pPr>
-    </w:pPrDefault>
-  </w:docDefaults>
-  <w:latentStyles w:defLockedState="0" w:defUIPriority="99" w:defSemiHidden="1" w:defUnhideWhenUsed="1" w:defQFormat="0" w:count="267">
-    <w:lsdException w:name="Normal" w:semiHidden="0" w:uiPriority="0" w:unhideWhenUsed="0" w:qFormat="1"/>
-    <w:lsdException w:name="heading 1" w:semiHidden="0" w:uiPriority="9" w:unhideWhenUsed="0" w:qFormat="1"/>
-    <w:lsdException w:name="heading 2" w:uiPriority="9" w:qFormat="1"/>
-    <w:lsdException w:name="heading 3" w:uiPriority="9" w:qFormat="1"/>
-    <w:lsdException w:name="heading 4" w:uiPriority="9" w:qFormat="1"/>
-    <w:lsdException w:name="heading 5" w:uiPriority="9" w:qFormat="1"/>
-    <w:lsdException w:name="heading 6" w:uiPriority="9" w:qFormat="1"/>
-    <w:lsdException w:name="heading 7" w:uiPriority="9" w:qFormat="1"/>
-    <w:lsdException w:name="heading 8" w:uiPriority="9" w:qFormat="1"/>
-    <w:lsdException w:name="heading 9" w:uiPriority="9" w:qFormat="1"/>
-    <w:lsdException w:name="toc 1" w:uiPriority="39"/>
-    <w:lsdException w:name="toc 2" w:uiPriority="39"/>
-    <w:lsdException w:name="toc 3" w:uiPriority="39"/>
-    <w:lsdException w:name="toc 4" w:uiPriority="39"/>
-    <w:lsdException w:name="toc 5" w:uiPriority="39"/>
-    <w:lsdException w:name="toc 6" w:uiPriority="39"/>
-    <w:lsdException w:name="toc 7" w:uiPriority="39"/>
-    <w:lsdException w:name="toc 8" w:uiPriority="39"/>
-    <w:lsdException w:name="toc 9" w:uiPriority="39"/>
-    <w:lsdException w:name="caption" w:uiPriority="35" w:qFormat="1"/>
-    <w:lsdException w:name="Title" w:semiHidden="0" w:uiPriority="10" w:unhideWhenUsed="0" w:qFormat="1"/>
-    <w:lsdException w:name="Default Paragraph Font" w:uiPriority="1"/>
-    <w:lsdException w:name="Subtitle" w:semiHidden="0" w:uiPriority="11" w:unhideWhenUsed="0" w:qFormat="1"/>
-    <w:lsdException w:name="Strong" w:semiHidden="0" w:uiPriority="22" w:unhideWhenUsed="0" w:qFormat="1"/>
-    <w:lsdException w:name="Emphasis" w:semiHidden="0" w:uiPriority="20" w:unhideWhenUsed="0" w:qFormat="1"/>
-    <w:lsdException w:name="Table Grid" w:semiHidden="0" w:uiPriority="59" w:unhideWhenUsed="0"/>
-    <w:lsdException w:name="Placeholder Text" w:unhideWhenUsed="0"/>
-    <w:lsdException w:name="No Spacing" w:semiHidden="0" w:uiPriority="1" w:unhideWhenUsed="0" w:qFormat="1"/>
-    <w:lsdException w:name="Light Shading" w:semiHidden="0" w:uiPriority="60" w:unhideWhenUsed="0"/>
-    <w:lsdException w:name="Light List" w:semiHidden="0" w:uiPriority="61" w:unhideWhenUsed="0"/>
-    <w:lsdException w:name="Light Grid" w:semiHidden="0" w:uiPriority="62" w:unhideWhenUsed="0"/>
-    <w:lsdException w:name="Medium Shading 1" w:semiHidden="0" w:uiPriority="63" w:unhideWhenUsed="0"/>
-    <w:lsdException w:name="Medium Shading 2" w:semiHidden="0" w:uiPriority="64" w:unhideWhenUsed="0"/>
-    <w:lsdException w:name="Medium List 1" w:semiHidden="0" w:uiPriority="65" w:unhideWhenUsed="0"/>
-    <w:lsdException w:name="Medium List 2" w:semiHidden="0" w:uiPriority="66" w:unhideWhenUsed="0"/>
-    <w:lsdException w:name="Medium Grid 1" w:semiHidden="0" w:uiPriority="67" w:unhideWhenUsed="0"/>
-    <w:lsdException w:name="Medium Grid 2" w:semiHidden="0" w:uiPriority="68" w:unhideWhenUsed="0"/>
-    <w:lsdException w:name="Medium Grid 3" w:semiHidden="0" w:uiPriority="69" w:unhideWhenUsed="0"/>
-    <w:lsdException w:name="Dark List" w:semiHidden="0" w:uiPriority="70" w:unhideWhenUsed="0"/>
-    <w:lsdException w:name="Colorful Shading" w:semiHidden="0" w:uiPriority="71" w:unhideWhenUsed="0"/>
-    <w:lsdException w:name="Colorful List" w:semiHidden="0" w:uiPriority="72" w:unhideWhenUsed="0"/>
-    <w:lsdException w:name="Colorful Grid" w:semiHidden="0" w:uiPriority="73" w:unhideWhenUsed="0"/>
-    <w:lsdException w:name="Light Shading Accent 1" w:semiHidden="0" w:uiPriority="60" w:unhideWhenUsed="0"/>
-    <w:lsdException w:name="Light List Accent 1" w:semiHidden="0" w:uiPriority="61" w:unhideWhenUsed="0"/>
-    <w:lsdException w:name="Light Grid Accent 1" w:semiHidden="0" w:uiPriority="62" w:unhideWhenUsed="0"/>
-    <w:lsdException w:name="Medium Shading 1 Accent 1" w:semiHidden="0" w:uiPriority="63" w:unhideWhenUsed="0"/>
-    <w:lsdException w:name="Medium Shading 2 Accent 1" w:semiHidden="0" w:uiPriority="64" w:unhideWhenUsed="0"/>
-    <w:lsdException w:name="Medium List 1 Accent 1" w:semiHidden="0" w:uiPriority="65" w:unhideWhenUsed="0"/>
-    <w:lsdException w:name="Revision" w:unhideWhenUsed="0"/>
-    <w:lsdException w:name="List Paragraph" w:semiHidden="0" w:uiPriority="34" w:unhideWhenUsed="0" w:qFormat="1"/>
-    <w:lsdException w:name="Quote" w:semiHidden="0" w:uiPriority="29" w:unhideWhenUsed="0" w:qFormat="1"/>
-    <w:lsdException w:name="Intense Quote" w:semiHidden="0" w:uiPriority="30" w:unhideWhenUsed="0" w:qFormat="1"/>
-    <w:lsdException w:name="Medium List 2 Accent 1" w:semiHidden="0" w:uiPriority="66" w:unhideWhenUsed="0"/>
-    <w:lsdException w:name="Medium Grid 1 Accent 1" w:semiHidden="0" w:uiPriority="67" w:unhideWhenUsed="0"/>
-    <w:lsdException w:name="Medium Grid 2 Accent 1" w:semiHidden="0" w:uiPriority="68" w:unhideWhenUsed="0"/>
-    <w:lsdException w:name="Medium Grid 3 Accent 1" w:semiHidden="0" w:uiPriority="69" w:unhideWhenUsed="0"/>
-    <w:lsdException w:name="Dark List Accent 1" w:semiHidden="0" w:uiPriority="70" w:unhideWhenUsed="0"/>
-    <w:lsdException w:name="Colorful Shading Accent 1" w:semiHidden="0" w:uiPriority="71" w:unhideWhenUsed="0"/>
-    <w:lsdException w:name="Colorful List Accent 1" w:semiHidden="0" w:uiPriority="72" w:unhideWhenUsed="0"/>
-    <w:lsdException w:name="Colorful Grid Accent 1" w:semiHidden="0" w:uiPriority="73" w:unhideWhenUsed="0"/>
-    <w:lsdException w:name="Light Shading Accent 2" w:semiHidden="0" w:uiPriority="60" w:unhideWhenUsed="0"/>
-    <w:lsdException w:name="Light List Accent 2" w:semiHidden="0" w:uiPriority="61" w:unhideWhenUsed="0"/>
-    <w:lsdException w:name="Light Grid Accent 2" w:semiHidden="0" w:uiPriority="62" w:unhideWhenUsed="0"/>
-    <w:lsdException w:name="Medium Shading 1 Accent 2" w:semiHidden="0" w:uiPriority="63" w:unhideWhenUsed="0"/>
-    <w:lsdException w:name="Medium Shading 2 Accent 2" w:semiHidden="0" w:uiPriority="64" w:unhideWhenUsed="0"/>
-    <w:lsdException w:name="Medium List 1 Accent 2" w:semiHidden="0" w:uiPriority="65" w:unhideWhenUsed="0"/>
-    <w:lsdException w:name="Medium List 2 Accent 2" w:semiHidden="0" w:uiPriority="66" w:unhideWhenUsed="0"/>
-    <w:lsdException w:name="Medium Grid 1 Accent 2" w:semiHidden="0" w:uiPriority="67" w:unhideWhenUsed="0"/>
-    <w:lsdException w:name="Medium Grid 2 Accent 2" w:semiHidden="0" w:uiPriority="68" w:unhideWhenUsed="0"/>
-    <w:lsdException w:name="Medium Grid 3 Accent 2" w:semiHidden="0" w:uiPriority="69" w:unhideWhenUsed="0"/>
-    <w:lsdException w:name="Dark List Accent 2" w:semiHidden="0" w:uiPriority="70" w:unhideWhenUsed="0"/>
-    <w:lsdException w:name="Colorful Shading Accent 2" w:semiHidden="0" w:uiPriority="71" w:unhideWhenUsed="0"/>
-    <w:lsdException w:name="Colorful List Accent 2" w:semiHidden="0" w:uiPriority="72" w:unhideWhenUsed="0"/>
-    <w:lsdException w:name="Colorful Grid Accent 2" w:semiHidden="0" w:uiPriority="73" w:unhideWhenUsed="0"/>
-    <w:lsdException w:name="Light Shading Accent 3" w:semiHidden="0" w:uiPriority="60" w:unhideWhenUsed="0"/>
-    <w:lsdException w:name="Light List Accent 3" w:semiHidden="0" w:uiPriority="61" w:unhideWhenUsed="0"/>
-    <w:lsdException w:name="Light Grid Accent 3" w:semiHidden="0" w:uiPriority="62" w:unhideWhenUsed="0"/>
-    <w:lsdException w:name="Medium Shading 1 Accent 3" w:semiHidden="0" w:uiPriority="63" w:unhideWhenUsed="0"/>
-    <w:lsdException w:name="Medium Shading 2 Accent 3" w:semiHidden="0" w:uiPriority="64" w:unhideWhenUsed="0"/>
-    <w:lsdException w:name="Medium List 1 Accent 3" w:semiHidden="0" w:uiPriority="65" w:unhideWhenUsed="0"/>
-    <w:lsdException w:name="Medium List 2 Accent 3" w:semiHidden="0" w:uiPriority="66" w:unhideWhenUsed="0"/>
-    <w:lsdException w:name="Medium Grid 1 Accent 3" w:semiHidden="0" w:uiPriority="67" w:unhideWhenUsed="0"/>
-    <w:lsdException w:name="Medium Grid 2 Accent 3" w:semiHidden="0" w:uiPriority="68" w:unhideWhenUsed="0"/>
-    <w:lsdException w:name="Medium Grid 3 Accent 3" w:semiHidden="0" w:uiPriority="69" w:unhideWhenUsed="0"/>
-    <w:lsdException w:name="Dark List Accent 3" w:semiHidden="0" w:uiPriority="70" w:unhideWhenUsed="0"/>
-    <w:lsdException w:name="Colorful Shading Accent 3" w:semiHidden="0" w:uiPriority="71" w:unhideWhenUsed="0"/>
-    <w:lsdException w:name="Colorful List Accent 3" w:semiHidden="0" w:uiPriority="72" w:unhideWhenUsed="0"/>
-    <w:lsdException w:name="Colorful Grid Accent 3" w:semiHidden="0" w:uiPriority="73" w:unhideWhenUsed="0"/>
-    <w:lsdException w:name="Light Shading Accent 4" w:semiHidden="0" w:uiPriority="60" w:unhideWhenUsed="0"/>
-    <w:lsdException w:name="Light List Accent 4" w:semiHidden="0" w:uiPriority="61" w:unhideWhenUsed="0"/>
-    <w:lsdException w:name="Light Grid Accent 4" w:semiHidden="0" w:uiPriority="62" w:unhideWhenUsed="0"/>
-    <w:lsdException w:name="Medium Shading 1 Accent 4" w:semiHidden="0" w:uiPriority="63" w:unhideWhenUsed="0"/>
-    <w:lsdException w:name="Medium Shading 2 Accent 4" w:semiHidden="0" w:uiPriority="64" w:unhideWhenUsed="0"/>
-    <w:lsdException w:name="Medium List 1 Accent 4" w:semiHidden="0" w:uiPriority="65" w:unhideWhenUsed="0"/>
-    <w:lsdException w:name="Medium List 2 Accent 4" w:semiHidden="0" w:uiPriority="66" w:unhideWhenUsed="0"/>
-    <w:lsdException w:name="Medium Grid 1 Accent 4" w:semiHidden="0" w:uiPriority="67" w:unhideWhenUsed="0"/>
-    <w:lsdException w:name="Medium Grid 2 Accent 4" w:semiHidden="0" w:uiPriority="68" w:unhideWhenUsed="0"/>
-    <w:lsdException w:name="Medium Grid 3 Accent 4" w:semiHidden="0" w:uiPriority="69" w:unhideWhenUsed="0"/>
-    <w:lsdException w:name="Dark List Accent 4" w:semiHidden="0" w:uiPriority="70" w:unhideWhenUsed="0"/>
-    <w:lsdException w:name="Colorful Shading Accent 4" w:semiHidden="0" w:uiPriority="71" w:unhideWhenUsed="0"/>
-    <w:lsdException w:name="Colorful List Accent 4" w:semiHidden="0" w:uiPriority="72" w:unhideWhenUsed="0"/>
-    <w:lsdException w:name="Colorful Grid Accent 4" w:semiHidden="0" w:uiPriority="73" w:unhideWhenUsed="0"/>
-    <w:lsdException w:name="Light Shading Accent 5" w:semiHidden="0" w:uiPriority="60" w:unhideWhenUsed="0"/>
-    <w:lsdException w:name="Light List Accent 5" w:semiHidden="0" w:uiPriority="61" w:unhideWhenUsed="0"/>
-    <w:lsdException w:name="Light Grid Accent 5" w:semiHidden="0" w:uiPriority="62" w:unhideWhenUsed="0"/>
-    <w:lsdException w:name="Medium Shading 1 Accent 5" w:semiHidden="0" w:uiPriority="63" w:unhideWhenUsed="0"/>
-    <w:lsdException w:name="Medium Shading 2 Accent 5" w:semiHidden="0" w:uiPriority="64" w:unhideWhenUsed="0"/>
-    <w:lsdException w:name="Medium List 1 Accent 5" w:semiHidden="0" w:uiPriority="65" w:unhideWhenUsed="0"/>
-    <w:lsdException w:name="Medium List 2 Accent 5" w:semiHidden="0" w:uiPriority="66" w:unhideWhenUsed="0"/>
-    <w:lsdException w:name="Medium Grid 1 Accent 5" w:semiHidden="0" w:uiPriority="67" w:unhideWhenUsed="0"/>
-    <w:lsdException w:name="Medium Grid 2 Accent 5" w:semiHidden="0" w:uiPriority="68" w:unhideWhenUsed="0"/>
-    <w:lsdException w:name="Medium Grid 3 Accent 5" w:semiHidden="0" w:uiPriority="69" w:unhideWhenUsed="0"/>
-    <w:lsdException w:name="Dark List Accent 5" w:semiHidden="0" w:uiPriority="70" w:unhideWhenUsed="0"/>
-    <w:lsdException w:name="Colorful Shading Accent 5" w:semiHidden="0" w:uiPriority="71" w:unhideWhenUsed="0"/>
-    <w:lsdException w:name="Colorful List Accent 5" w:semiHidden="0" w:uiPriority="72" w:unhideWhenUsed="0"/>
-    <w:lsdException w:name="Colorful Grid Accent 5" w:semiHidden="0" w:uiPriority="73" w:unhideWhenUsed="0"/>
-    <w:lsdException w:name="Light Shading Accent 6" w:semiHidden="0" w:uiPriority="60" w:unhideWhenUsed="0"/>
-    <w:lsdException w:name="Light List Accent 6" w:semiHidden="0" w:uiPriority="61" w:unhideWhenUsed="0"/>
-    <w:lsdException w:name="Light Grid Accent 6" w:semiHidden="0" w:uiPriority="62" w:unhideWhenUsed="0"/>
-    <w:lsdException w:name="Medium Shading 1 Accent 6" w:semiHidden="0" w:uiPriority="63" w:unhideWhenUsed="0"/>
-    <w:lsdException w:name="Medium Shading 2 Accent 6" w:semiHidden="0" w:uiPriority="64" w:unhideWhenUsed="0"/>
-    <w:lsdException w:name="Medium List 1 Accent 6" w:semiHidden="0" w:uiPriority="65" w:unhideWhenUsed="0"/>
-    <w:lsdException w:name="Medium List 2 Accent 6" w:semiHidden="0" w:uiPriority="66" w:unhideWhenUsed="0"/>
-    <w:lsdException w:name="Medium Grid 1 Accent 6" w:semiHidden="0" w:uiPriority="67" w:unhideWhenUsed="0"/>
-    <w:lsdException w:name="Medium Grid 2 Accent 6" w:semiHidden="0" w:uiPriority="68" w:unhideWhenUsed="0"/>
-    <w:lsdException w:name="Medium Grid 3 Accent 6" w:semiHidden="0" w:uiPriority="69" w:unhideWhenUsed="0"/>
-    <w:lsdException w:name="Dark List Accent 6" w:semiHidden="0" w:uiPriority="70" w:unhideWhenUsed="0"/>
-    <w:lsdException w:name="Colorful Shading Accent 6" w:semiHidden="0" w:uiPriority="71" w:unhideWhenUsed="0"/>
-    <w:lsdException w:name="Colorful List Accent 6" w:semiHidden="0" w:uiPriority="72" w:unhideWhenUsed="0"/>
-    <w:lsdException w:name="Colorful Grid Accent 6" w:semiHidden="0" w:uiPriority="73" w:unhideWhenUsed="0"/>
-    <w:lsdException w:name="Subtle Emphasis" w:semiHidden="0" w:uiPriority="19" w:unhideWhenUsed="0" w:qFormat="1"/>
-    <w:lsdException w:name="Intense Emphasis" w:semiHidden="0" w:uiPriority="21" w:unhideWhenUsed="0" w:qFormat="1"/>
-    <w:lsdException w:name="Subtle Reference" w:semiHidden="0" w:uiPriority="31" w:unhideWhenUsed="0" w:qFormat="1"/>
-    <w:lsdException w:name="Intense Reference" w:semiHidden="0" w:uiPriority="32" w:unhideWhenUsed="0" w:qFormat="1"/>
-    <w:lsdException w:name="Book Title" w:semiHidden="0" w:uiPriority="33" w:unhideWhenUsed="0" w:qFormat="1"/>
-    <w:lsdException w:name="Bibliography" w:uiPriority="37"/>
-    <w:lsdException w:name="TOC Heading" w:uiPriority="39" w:qFormat="1"/>
-  </w:latentStyles>
-  <w:style w:type="paragraph" w:default="1" w:styleId="Normal">
-    <w:name w:val="Normal"/>
-    <w:qFormat/>
-    <w:rsid w:val="00F72DF3"/>
-  </w:style>
-  <w:style w:type="character" w:default="1" w:styleId="DefaultParagraphFont">
-    <w:name w:val="Default Paragraph Font"/>
-    <w:uiPriority w:val="1"/>
-    <w:semiHidden/>
-    <w:unhideWhenUsed/>
-  </w:style>
-  <w:style w:type="table" w:default="1" w:styleId="TableNormal">
-    <w:name w:val="Normal Table"/>
-    <w:uiPriority w:val="99"/>
-    <w:semiHidden/>
-    <w:unhideWhenUsed/>
-    <w:qFormat/>
+  <w:style w:type="table" w:styleId="TableGrid">
+    <w:name w:val="Table Grid"/>
+    <w:basedOn w:val="TableNormal"/>
+    <w:uiPriority w:val="59"/>
+    <w:rsid w:val="00886FD1"/>
+    <w:pPr>
+      <w:spacing w:after="0" w:line="240" w:lineRule="auto"/>
+    </w:pPr>
     <w:tblPr>
       <w:tblInd w:w="0" w:type="dxa"/>
+      <w:tblBorders>
+        <w:top w:val="single" w:sz="4" w:space="0" w:color="auto"/>
+        <w:left w:val="single" w:sz="4" w:space="0" w:color="auto"/>
+        <w:bottom w:val="single" w:sz="4" w:space="0" w:color="auto"/>
+        <w:right w:val="single" w:sz="4" w:space="0" w:color="auto"/>
+        <w:insideH w:val="single" w:sz="4" w:space="0" w:color="auto"/>
+        <w:insideV w:val="single" w:sz="4" w:space="0" w:color="auto"/>
+      </w:tblBorders>
       <w:tblCellMar>
         <w:top w:w="0" w:type="dxa"/>
         <w:left w:w="108" w:type="dxa"/>
@@ -3667,43 +4252,164 @@
       </w:tblCellMar>
     </w:tblPr>
   </w:style>
-  <w:style w:type="numbering" w:default="1" w:styleId="NoList">
-    <w:name w:val="No List"/>
-    <w:uiPriority w:val="99"/>
-    <w:semiHidden/>
-    <w:unhideWhenUsed/>
-  </w:style>
-  <w:style w:type="paragraph" w:customStyle="1" w:styleId="C0314ACE344D473B92E485C8F89E71F3">
-    <w:name w:val="C0314ACE344D473B92E485C8F89E71F3"/>
-    <w:rsid w:val="006938D0"/>
-  </w:style>
-  <w:style w:type="paragraph" w:customStyle="1" w:styleId="4ACFCAA35D3A4172BED46DB42CB3D6F5">
-    <w:name w:val="4ACFCAA35D3A4172BED46DB42CB3D6F5"/>
-    <w:rsid w:val="006938D0"/>
-  </w:style>
-  <w:style w:type="paragraph" w:customStyle="1" w:styleId="114A51226F744753BA8CBA850B4A2BE2">
-    <w:name w:val="114A51226F744753BA8CBA850B4A2BE2"/>
-    <w:rsid w:val="006938D0"/>
-  </w:style>
-  <w:style w:type="paragraph" w:customStyle="1" w:styleId="210ADAE978344891B6792CBD6BC3F6E7">
-    <w:name w:val="210ADAE978344891B6792CBD6BC3F6E7"/>
-    <w:rsid w:val="006938D0"/>
-  </w:style>
-  <w:style w:type="paragraph" w:customStyle="1" w:styleId="67330EAAE1D042D5AC96B922F35B68AF">
-    <w:name w:val="67330EAAE1D042D5AC96B922F35B68AF"/>
-    <w:rsid w:val="006938D0"/>
-  </w:style>
-  <w:style w:type="paragraph" w:customStyle="1" w:styleId="142523D12FA14E62B854077B04D0BAB9">
-    <w:name w:val="142523D12FA14E62B854077B04D0BAB9"/>
-    <w:rsid w:val="006938D0"/>
-  </w:style>
 </w:styles>
 </file>
 
-<file path=word/glossary/webSettings.xml><?xml version="1.0" encoding="utf-8"?>
-<w:webSettings xmlns:r="http://schemas.openxmlformats.org/officeDocument/2006/relationships" xmlns:w="http://schemas.openxmlformats.org/wordprocessingml/2006/main">
-  <w:optimizeForBrowser/>
-</w:webSettings>
+<file path=word/charts/chart1.xml><?xml version="1.0" encoding="utf-8"?>
+<c:chartSpace xmlns:c="http://schemas.openxmlformats.org/drawingml/2006/chart" xmlns:a="http://schemas.openxmlformats.org/drawingml/2006/main" xmlns:r="http://schemas.openxmlformats.org/officeDocument/2006/relationships">
+  <c:date1904 val="1"/>
+  <c:lang val="en-CA"/>
+  <c:chart>
+    <c:title>
+      <c:tx>
+        <c:rich>
+          <a:bodyPr/>
+          <a:lstStyle/>
+          <a:p>
+            <a:pPr>
+              <a:defRPr/>
+            </a:pPr>
+            <a:r>
+              <a:rPr lang="en-US"/>
+              <a:t>Velocity</a:t>
+            </a:r>
+          </a:p>
+        </c:rich>
+      </c:tx>
+    </c:title>
+    <c:plotArea>
+      <c:layout/>
+      <c:barChart>
+        <c:barDir val="col"/>
+        <c:grouping val="clustered"/>
+        <c:ser>
+          <c:idx val="0"/>
+          <c:order val="0"/>
+          <c:tx>
+            <c:strRef>
+              <c:f>Sheet1!$B$1</c:f>
+              <c:strCache>
+                <c:ptCount val="1"/>
+                <c:pt idx="0">
+                  <c:v>Points</c:v>
+                </c:pt>
+              </c:strCache>
+            </c:strRef>
+          </c:tx>
+          <c:cat>
+            <c:numRef>
+              <c:f>Sheet1!$A$2:$A$4</c:f>
+              <c:numCache>
+                <c:formatCode>General</c:formatCode>
+                <c:ptCount val="3"/>
+                <c:pt idx="0">
+                  <c:v>1</c:v>
+                </c:pt>
+                <c:pt idx="1">
+                  <c:v>2</c:v>
+                </c:pt>
+                <c:pt idx="2">
+                  <c:v>3</c:v>
+                </c:pt>
+              </c:numCache>
+            </c:numRef>
+          </c:cat>
+          <c:val>
+            <c:numRef>
+              <c:f>Sheet1!$B$2:$B$4</c:f>
+              <c:numCache>
+                <c:formatCode>General</c:formatCode>
+                <c:ptCount val="3"/>
+                <c:pt idx="0">
+                  <c:v>4</c:v>
+                </c:pt>
+                <c:pt idx="1">
+                  <c:v>20</c:v>
+                </c:pt>
+                <c:pt idx="2">
+                  <c:v>12</c:v>
+                </c:pt>
+              </c:numCache>
+            </c:numRef>
+          </c:val>
+        </c:ser>
+        <c:axId val="59825536"/>
+        <c:axId val="65921792"/>
+      </c:barChart>
+      <c:catAx>
+        <c:axId val="59825536"/>
+        <c:scaling>
+          <c:orientation val="minMax"/>
+        </c:scaling>
+        <c:axPos val="b"/>
+        <c:title>
+          <c:tx>
+            <c:rich>
+              <a:bodyPr/>
+              <a:lstStyle/>
+              <a:p>
+                <a:pPr>
+                  <a:defRPr/>
+                </a:pPr>
+                <a:r>
+                  <a:rPr lang="en-CA"/>
+                  <a:t>Iteration Number</a:t>
+                </a:r>
+              </a:p>
+            </c:rich>
+          </c:tx>
+        </c:title>
+        <c:numFmt formatCode="General" sourceLinked="1"/>
+        <c:majorTickMark val="none"/>
+        <c:tickLblPos val="nextTo"/>
+        <c:crossAx val="65921792"/>
+        <c:crosses val="autoZero"/>
+        <c:auto val="1"/>
+        <c:lblAlgn val="ctr"/>
+        <c:lblOffset val="100"/>
+      </c:catAx>
+      <c:valAx>
+        <c:axId val="65921792"/>
+        <c:scaling>
+          <c:orientation val="minMax"/>
+        </c:scaling>
+        <c:axPos val="l"/>
+        <c:majorGridlines/>
+        <c:title>
+          <c:tx>
+            <c:rich>
+              <a:bodyPr/>
+              <a:lstStyle/>
+              <a:p>
+                <a:pPr>
+                  <a:defRPr/>
+                </a:pPr>
+                <a:r>
+                  <a:rPr lang="en-CA"/>
+                  <a:t>Points</a:t>
+                </a:r>
+              </a:p>
+            </c:rich>
+          </c:tx>
+        </c:title>
+        <c:numFmt formatCode="General" sourceLinked="1"/>
+        <c:tickLblPos val="nextTo"/>
+        <c:crossAx val="59825536"/>
+        <c:crosses val="autoZero"/>
+        <c:crossBetween val="between"/>
+      </c:valAx>
+    </c:plotArea>
+    <c:plotVisOnly val="1"/>
+  </c:chart>
+  <c:spPr>
+    <a:ln w="28575">
+      <a:solidFill>
+        <a:schemeClr val="tx1"/>
+      </a:solidFill>
+    </a:ln>
+  </c:spPr>
+  <c:externalData r:id="rId1"/>
+</c:chartSpace>
 </file>
 
 <file path=word/theme/theme1.xml><?xml version="1.0" encoding="utf-8"?>
@@ -4013,7 +4719,7 @@
 </file>
 
 <file path=customXml/itemProps2.xml><?xml version="1.0" encoding="utf-8"?>
-<ds:datastoreItem xmlns:ds="http://schemas.openxmlformats.org/officeDocument/2006/customXml" ds:itemID="{0B329CA0-A969-4539-945D-F59794330341}">
+<ds:datastoreItem xmlns:ds="http://schemas.openxmlformats.org/officeDocument/2006/customXml" ds:itemID="{08EB9A2A-2F54-4D0B-88F7-33A2A6926CA8}">
   <ds:schemaRefs>
     <ds:schemaRef ds:uri="http://schemas.openxmlformats.org/officeDocument/2006/bibliography"/>
   </ds:schemaRefs>

</xml_diff>

<commit_message>
+ updated work distribution section
</commit_message>
<xml_diff>
--- a/docs/supplier/Iteration 2/SENG 403 - Iteration 2.docx
+++ b/docs/supplier/Iteration 2/SENG 403 - Iteration 2.docx
@@ -387,7 +387,7 @@
           <w:r>
             <w:fldChar w:fldCharType="separate"/>
           </w:r>
-          <w:hyperlink w:anchor="_Toc319347772" w:history="1">
+          <w:hyperlink w:anchor="_Toc319512898" w:history="1">
             <w:r>
               <w:rPr>
                 <w:rStyle w:val="Hyperlink"/>
@@ -414,7 +414,7 @@
                 <w:noProof/>
                 <w:webHidden/>
               </w:rPr>
-              <w:instrText xml:space="preserve"> PAGEREF _Toc319347772 \h </w:instrText>
+              <w:instrText xml:space="preserve"> PAGEREF _Toc319512898 \h </w:instrText>
             </w:r>
             <w:r>
               <w:rPr>
@@ -457,7 +457,7 @@
               <w:lang w:eastAsia="en-CA"/>
             </w:rPr>
           </w:pPr>
-          <w:hyperlink w:anchor="_Toc319347773" w:history="1">
+          <w:hyperlink w:anchor="_Toc319512899" w:history="1">
             <w:r>
               <w:rPr>
                 <w:rStyle w:val="Hyperlink"/>
@@ -484,7 +484,7 @@
                 <w:noProof/>
                 <w:webHidden/>
               </w:rPr>
-              <w:instrText xml:space="preserve"> PAGEREF _Toc319347773 \h </w:instrText>
+              <w:instrText xml:space="preserve"> PAGEREF _Toc319512899 \h </w:instrText>
             </w:r>
             <w:r>
               <w:rPr>
@@ -527,7 +527,7 @@
               <w:lang w:eastAsia="en-CA"/>
             </w:rPr>
           </w:pPr>
-          <w:hyperlink w:anchor="_Toc319347774" w:history="1">
+          <w:hyperlink w:anchor="_Toc319512900" w:history="1">
             <w:r>
               <w:rPr>
                 <w:rStyle w:val="Hyperlink"/>
@@ -554,7 +554,7 @@
                 <w:noProof/>
                 <w:webHidden/>
               </w:rPr>
-              <w:instrText xml:space="preserve"> PAGEREF _Toc319347774 \h </w:instrText>
+              <w:instrText xml:space="preserve"> PAGEREF _Toc319512900 \h </w:instrText>
             </w:r>
             <w:r>
               <w:rPr>
@@ -597,7 +597,7 @@
               <w:lang w:eastAsia="en-CA"/>
             </w:rPr>
           </w:pPr>
-          <w:hyperlink w:anchor="_Toc319347775" w:history="1">
+          <w:hyperlink w:anchor="_Toc319512901" w:history="1">
             <w:r>
               <w:rPr>
                 <w:rStyle w:val="Hyperlink"/>
@@ -624,7 +624,7 @@
                 <w:noProof/>
                 <w:webHidden/>
               </w:rPr>
-              <w:instrText xml:space="preserve"> PAGEREF _Toc319347775 \h </w:instrText>
+              <w:instrText xml:space="preserve"> PAGEREF _Toc319512901 \h </w:instrText>
             </w:r>
             <w:r>
               <w:rPr>
@@ -667,7 +667,7 @@
               <w:lang w:eastAsia="en-CA"/>
             </w:rPr>
           </w:pPr>
-          <w:hyperlink w:anchor="_Toc319347776" w:history="1">
+          <w:hyperlink w:anchor="_Toc319512902" w:history="1">
             <w:r>
               <w:rPr>
                 <w:rStyle w:val="Hyperlink"/>
@@ -694,7 +694,7 @@
                 <w:noProof/>
                 <w:webHidden/>
               </w:rPr>
-              <w:instrText xml:space="preserve"> PAGEREF _Toc319347776 \h </w:instrText>
+              <w:instrText xml:space="preserve"> PAGEREF _Toc319512902 \h </w:instrText>
             </w:r>
             <w:r>
               <w:rPr>
@@ -737,7 +737,7 @@
               <w:lang w:eastAsia="en-CA"/>
             </w:rPr>
           </w:pPr>
-          <w:hyperlink w:anchor="_Toc319347777" w:history="1">
+          <w:hyperlink w:anchor="_Toc319512903" w:history="1">
             <w:r>
               <w:rPr>
                 <w:rStyle w:val="Hyperlink"/>
@@ -764,7 +764,7 @@
                 <w:noProof/>
                 <w:webHidden/>
               </w:rPr>
-              <w:instrText xml:space="preserve"> PAGEREF _Toc319347777 \h </w:instrText>
+              <w:instrText xml:space="preserve"> PAGEREF _Toc319512903 \h </w:instrText>
             </w:r>
             <w:r>
               <w:rPr>
@@ -784,7 +784,7 @@
                 <w:noProof/>
                 <w:webHidden/>
               </w:rPr>
-              <w:t>7</w:t>
+              <w:t>8</w:t>
             </w:r>
             <w:r>
               <w:rPr>
@@ -1275,7 +1275,7 @@
       <w:pPr>
         <w:pStyle w:val="Heading1"/>
       </w:pPr>
-      <w:bookmarkStart w:id="0" w:name="_Toc319347772"/>
+      <w:bookmarkStart w:id="0" w:name="_Toc319512898"/>
       <w:r>
         <w:lastRenderedPageBreak/>
         <w:t>Summary</w:t>
@@ -1327,7 +1327,7 @@
       <w:pPr>
         <w:pStyle w:val="Heading1"/>
       </w:pPr>
-      <w:bookmarkStart w:id="1" w:name="_Toc319347773"/>
+      <w:bookmarkStart w:id="1" w:name="_Toc319512899"/>
       <w:r>
         <w:t>Progress during Iteration 2</w:t>
       </w:r>
@@ -1586,6 +1586,10 @@
     </w:p>
     <w:p>
       <w:r>
+        <w:rPr>
+          <w:noProof/>
+          <w:lang w:eastAsia="en-CA"/>
+        </w:rPr>
         <w:drawing>
           <wp:inline distT="0" distB="0" distL="0" distR="0">
             <wp:extent cx="4572000" cy="2743200"/>
@@ -1621,7 +1625,7 @@
       <w:pPr>
         <w:pStyle w:val="Heading2"/>
       </w:pPr>
-      <w:bookmarkStart w:id="4" w:name="_Toc319347774"/>
+      <w:bookmarkStart w:id="4" w:name="_Toc319512900"/>
       <w:r>
         <w:lastRenderedPageBreak/>
         <w:t>Weekly Snapshot of the Storyboard</w:t>
@@ -2253,7 +2257,7 @@
       <w:pPr>
         <w:pStyle w:val="Heading1"/>
       </w:pPr>
-      <w:bookmarkStart w:id="17" w:name="_Toc319347775"/>
+      <w:bookmarkStart w:id="17" w:name="_Toc319512901"/>
       <w:r>
         <w:t>Plan for Iteration 3</w:t>
       </w:r>
@@ -2370,7 +2374,7 @@
       <w:pPr>
         <w:pStyle w:val="Heading1"/>
       </w:pPr>
-      <w:bookmarkStart w:id="18" w:name="_Toc319347776"/>
+      <w:bookmarkStart w:id="18" w:name="_Toc319512902"/>
       <w:r>
         <w:lastRenderedPageBreak/>
         <w:t>Work Distribution</w:t>
@@ -2391,17 +2395,212 @@
       </w:r>
     </w:p>
     <w:p>
+      <w:pPr>
+        <w:ind w:firstLine="720"/>
+      </w:pPr>
+      <w:r>
+        <w:t>Tasks:</w:t>
+      </w:r>
+    </w:p>
+    <w:p>
+      <w:pPr>
+        <w:pStyle w:val="ListParagraph"/>
+        <w:numPr>
+          <w:ilvl w:val="1"/>
+          <w:numId w:val="4"/>
+        </w:numPr>
+      </w:pPr>
+      <w:r>
+        <w:t>Assign nurses to wards</w:t>
+      </w:r>
+    </w:p>
+    <w:p>
+      <w:pPr>
+        <w:pStyle w:val="ListParagraph"/>
+        <w:numPr>
+          <w:ilvl w:val="1"/>
+          <w:numId w:val="4"/>
+        </w:numPr>
+      </w:pPr>
+      <w:r>
+        <w:t>Encrypt patient information</w:t>
+      </w:r>
+    </w:p>
+    <w:p>
+      <w:pPr>
+        <w:ind w:firstLine="720"/>
+      </w:pPr>
+      <w:r>
+        <w:t>Stories:</w:t>
+      </w:r>
+    </w:p>
+    <w:p>
+      <w:pPr>
+        <w:pStyle w:val="ListParagraph"/>
+        <w:numPr>
+          <w:ilvl w:val="1"/>
+          <w:numId w:val="4"/>
+        </w:numPr>
+      </w:pPr>
+      <w:r>
+        <w:t>Administrator assigns nurse to ward</w:t>
+      </w:r>
+    </w:p>
+    <w:p>
+      <w:pPr>
+        <w:pStyle w:val="ListParagraph"/>
+        <w:numPr>
+          <w:ilvl w:val="1"/>
+          <w:numId w:val="4"/>
+        </w:numPr>
+      </w:pPr>
+      <w:r>
+        <w:t>Encrypt patient information</w:t>
+      </w:r>
+    </w:p>
+    <w:p>
+      <w:pPr>
+        <w:rPr>
+          <w:b/>
+        </w:rPr>
+      </w:pPr>
+      <w:r>
+        <w:rPr>
+          <w:b/>
+        </w:rPr>
+        <w:t>Mark</w:t>
+      </w:r>
+    </w:p>
+    <w:p>
       <w:r>
         <w:tab/>
-      </w:r>
-      <w:r>
-        <w:t>Task</w:t>
+        <w:t>Tasks</w:t>
+      </w:r>
+      <w:r>
+        <w:t>:</w:t>
+      </w:r>
+    </w:p>
+    <w:p>
+      <w:pPr>
+        <w:pStyle w:val="ListParagraph"/>
+        <w:numPr>
+          <w:ilvl w:val="1"/>
+          <w:numId w:val="4"/>
+        </w:numPr>
+      </w:pPr>
+      <w:r>
+        <w:t>Track rooms and beds</w:t>
+      </w:r>
+    </w:p>
+    <w:p>
+      <w:pPr>
+        <w:pStyle w:val="ListParagraph"/>
+        <w:numPr>
+          <w:ilvl w:val="1"/>
+          <w:numId w:val="4"/>
+        </w:numPr>
+      </w:pPr>
+      <w:r>
+        <w:t>Assign patients to rooms and beds</w:t>
+      </w:r>
+    </w:p>
+    <w:p>
+      <w:pPr>
+        <w:pStyle w:val="ListParagraph"/>
+        <w:numPr>
+          <w:ilvl w:val="1"/>
+          <w:numId w:val="4"/>
+        </w:numPr>
+      </w:pPr>
+      <w:r>
+        <w:t>Critique the suppliers report</w:t>
+      </w:r>
+    </w:p>
+    <w:p>
+      <w:pPr>
+        <w:rPr>
+          <w:b/>
+        </w:rPr>
+      </w:pPr>
+      <w:r>
+        <w:rPr>
+          <w:b/>
+        </w:rPr>
+        <w:t>Andrew</w:t>
+      </w:r>
+    </w:p>
+    <w:p>
+      <w:r>
+        <w:tab/>
+        <w:t>Tasks</w:t>
+      </w:r>
+      <w:r>
+        <w:t>:</w:t>
+      </w:r>
+    </w:p>
+    <w:p>
+      <w:pPr>
+        <w:pStyle w:val="ListParagraph"/>
+        <w:numPr>
+          <w:ilvl w:val="1"/>
+          <w:numId w:val="4"/>
+        </w:numPr>
+      </w:pPr>
+      <w:r>
+        <w:t>Create</w:t>
       </w:r>
       <w:r>
         <w:t xml:space="preserve"> </w:t>
       </w:r>
       <w:r>
-        <w:t>1</w:t>
+        <w:t xml:space="preserve"> nurse</w:t>
+      </w:r>
+    </w:p>
+    <w:p>
+      <w:pPr>
+        <w:pStyle w:val="ListParagraph"/>
+        <w:numPr>
+          <w:ilvl w:val="1"/>
+          <w:numId w:val="4"/>
+        </w:numPr>
+      </w:pPr>
+      <w:r>
+        <w:t>Edit nurse</w:t>
+      </w:r>
+    </w:p>
+    <w:p>
+      <w:pPr>
+        <w:pStyle w:val="ListParagraph"/>
+        <w:numPr>
+          <w:ilvl w:val="1"/>
+          <w:numId w:val="4"/>
+        </w:numPr>
+      </w:pPr>
+      <w:r>
+        <w:t>Delete nurse</w:t>
+      </w:r>
+    </w:p>
+    <w:p>
+      <w:pPr>
+        <w:ind w:firstLine="720"/>
+      </w:pPr>
+      <w:r>
+        <w:t>Stories</w:t>
+      </w:r>
+      <w:r>
+        <w:t>:</w:t>
+      </w:r>
+    </w:p>
+    <w:p>
+      <w:pPr>
+        <w:pStyle w:val="ListParagraph"/>
+        <w:numPr>
+          <w:ilvl w:val="1"/>
+          <w:numId w:val="4"/>
+        </w:numPr>
+      </w:pPr>
+      <w:r>
+        <w:t>Track nurse information</w:t>
       </w:r>
     </w:p>
     <w:p>
@@ -2414,11 +2613,80 @@
         <w:rPr>
           <w:b/>
         </w:rPr>
-        <w:t>Mark</w:t>
-      </w:r>
-    </w:p>
-    <w:p>
-      <w:pPr>
+        <w:t>Matthew</w:t>
+      </w:r>
+    </w:p>
+    <w:p>
+      <w:r>
+        <w:tab/>
+        <w:t>Tasks</w:t>
+      </w:r>
+      <w:r>
+        <w:t>:</w:t>
+      </w:r>
+    </w:p>
+    <w:p>
+      <w:pPr>
+        <w:pStyle w:val="ListParagraph"/>
+        <w:numPr>
+          <w:ilvl w:val="1"/>
+          <w:numId w:val="4"/>
+        </w:numPr>
+      </w:pPr>
+      <w:r>
+        <w:t>Place patients in a priority queue</w:t>
+      </w:r>
+    </w:p>
+    <w:p>
+      <w:pPr>
+        <w:ind w:firstLine="720"/>
+      </w:pPr>
+      <w:r>
+        <w:t>Story</w:t>
+      </w:r>
+      <w:r>
+        <w:t>:</w:t>
+      </w:r>
+    </w:p>
+    <w:p>
+      <w:pPr>
+        <w:pStyle w:val="ListParagraph"/>
+        <w:numPr>
+          <w:ilvl w:val="1"/>
+          <w:numId w:val="4"/>
+        </w:numPr>
+      </w:pPr>
+      <w:r>
+        <w:t>Patient changes beds</w:t>
+      </w:r>
+    </w:p>
+    <w:p>
+      <w:pPr>
+        <w:pStyle w:val="ListParagraph"/>
+        <w:numPr>
+          <w:ilvl w:val="1"/>
+          <w:numId w:val="4"/>
+        </w:numPr>
+      </w:pPr>
+      <w:r>
+        <w:t>View patients in ward</w:t>
+      </w:r>
+    </w:p>
+    <w:p>
+      <w:pPr>
+        <w:pStyle w:val="ListParagraph"/>
+        <w:numPr>
+          <w:ilvl w:val="1"/>
+          <w:numId w:val="4"/>
+        </w:numPr>
+      </w:pPr>
+      <w:r>
+        <w:t>Admin or nurse assign can assign patient to a room</w:t>
+      </w:r>
+    </w:p>
+    <w:p>
+      <w:pPr>
+        <w:spacing w:after="200"/>
         <w:rPr>
           <w:b/>
         </w:rPr>
@@ -2427,7 +2695,7 @@
         <w:rPr>
           <w:b/>
         </w:rPr>
-        <w:t>Andrew</w:t>
+        <w:br w:type="page"/>
       </w:r>
     </w:p>
     <w:p>
@@ -2440,7 +2708,90 @@
         <w:rPr>
           <w:b/>
         </w:rPr>
-        <w:t>Matthew</w:t>
+        <w:lastRenderedPageBreak/>
+        <w:t>Ekaterina</w:t>
+      </w:r>
+    </w:p>
+    <w:p>
+      <w:pPr>
+        <w:ind w:firstLine="720"/>
+      </w:pPr>
+      <w:r>
+        <w:t>Tasks</w:t>
+      </w:r>
+      <w:r>
+        <w:t>:</w:t>
+      </w:r>
+    </w:p>
+    <w:p>
+      <w:pPr>
+        <w:pStyle w:val="ListParagraph"/>
+        <w:numPr>
+          <w:ilvl w:val="1"/>
+          <w:numId w:val="4"/>
+        </w:numPr>
+      </w:pPr>
+      <w:r>
+        <w:t>Create/edit UI</w:t>
+      </w:r>
+    </w:p>
+    <w:p>
+      <w:pPr>
+        <w:pStyle w:val="ListParagraph"/>
+        <w:numPr>
+          <w:ilvl w:val="1"/>
+          <w:numId w:val="4"/>
+        </w:numPr>
+      </w:pPr>
+      <w:r>
+        <w:t>QA testing</w:t>
+      </w:r>
+    </w:p>
+    <w:p>
+      <w:pPr>
+        <w:pStyle w:val="ListParagraph"/>
+        <w:numPr>
+          <w:ilvl w:val="1"/>
+          <w:numId w:val="4"/>
+        </w:numPr>
+      </w:pPr>
+      <w:r>
+        <w:t>Write the report</w:t>
+      </w:r>
+    </w:p>
+    <w:p>
+      <w:pPr>
+        <w:pStyle w:val="ListParagraph"/>
+        <w:numPr>
+          <w:ilvl w:val="1"/>
+          <w:numId w:val="4"/>
+        </w:numPr>
+      </w:pPr>
+      <w:r>
+        <w:t>Check-in and check-out patients</w:t>
+      </w:r>
+    </w:p>
+    <w:p>
+      <w:pPr>
+        <w:ind w:firstLine="720"/>
+      </w:pPr>
+      <w:r>
+        <w:t>Stories</w:t>
+      </w:r>
+      <w:r>
+        <w:t>:</w:t>
+      </w:r>
+    </w:p>
+    <w:p>
+      <w:pPr>
+        <w:pStyle w:val="ListParagraph"/>
+        <w:numPr>
+          <w:ilvl w:val="1"/>
+          <w:numId w:val="4"/>
+        </w:numPr>
+      </w:pPr>
+      <w:r>
+        <w:t>Nurse can checkout patient</w:t>
       </w:r>
     </w:p>
     <w:p>
@@ -2453,7 +2804,86 @@
         <w:rPr>
           <w:b/>
         </w:rPr>
-        <w:t>Ekaterina</w:t>
+        <w:t>James</w:t>
+      </w:r>
+    </w:p>
+    <w:p>
+      <w:pPr>
+        <w:ind w:firstLine="720"/>
+      </w:pPr>
+      <w:r>
+        <w:t>Tasks</w:t>
+      </w:r>
+      <w:r>
+        <w:t>:</w:t>
+      </w:r>
+    </w:p>
+    <w:p>
+      <w:pPr>
+        <w:pStyle w:val="ListParagraph"/>
+        <w:numPr>
+          <w:ilvl w:val="1"/>
+          <w:numId w:val="4"/>
+        </w:numPr>
+      </w:pPr>
+      <w:r>
+        <w:t>Delete patient</w:t>
+      </w:r>
+    </w:p>
+    <w:p>
+      <w:pPr>
+        <w:pStyle w:val="ListParagraph"/>
+        <w:numPr>
+          <w:ilvl w:val="1"/>
+          <w:numId w:val="4"/>
+        </w:numPr>
+      </w:pPr>
+      <w:r>
+        <w:t>Assign patients to rooms and beds</w:t>
+      </w:r>
+    </w:p>
+    <w:p>
+      <w:pPr>
+        <w:ind w:firstLine="720"/>
+      </w:pPr>
+      <w:r>
+        <w:t>Stories</w:t>
+      </w:r>
+    </w:p>
+    <w:p>
+      <w:pPr>
+        <w:pStyle w:val="ListParagraph"/>
+        <w:numPr>
+          <w:ilvl w:val="1"/>
+          <w:numId w:val="4"/>
+        </w:numPr>
+      </w:pPr>
+      <w:r>
+        <w:t>Patient changes beds</w:t>
+      </w:r>
+    </w:p>
+    <w:p>
+      <w:pPr>
+        <w:pStyle w:val="ListParagraph"/>
+        <w:numPr>
+          <w:ilvl w:val="1"/>
+          <w:numId w:val="4"/>
+        </w:numPr>
+      </w:pPr>
+      <w:r>
+        <w:t>View patients in ward</w:t>
+      </w:r>
+    </w:p>
+    <w:p>
+      <w:pPr>
+        <w:pStyle w:val="ListParagraph"/>
+        <w:numPr>
+          <w:ilvl w:val="1"/>
+          <w:numId w:val="4"/>
+        </w:numPr>
+      </w:pPr>
+      <w:r>
+        <w:t>Admin or nurse assigns a patient to a room</w:t>
       </w:r>
     </w:p>
     <w:p>
@@ -2466,19 +2896,6 @@
         <w:rPr>
           <w:b/>
         </w:rPr>
-        <w:t>James</w:t>
-      </w:r>
-    </w:p>
-    <w:p>
-      <w:pPr>
-        <w:rPr>
-          <w:b/>
-        </w:rPr>
-      </w:pPr>
-      <w:r>
-        <w:rPr>
-          <w:b/>
-        </w:rPr>
         <w:br w:type="page"/>
       </w:r>
     </w:p>
@@ -2486,7 +2903,7 @@
       <w:pPr>
         <w:pStyle w:val="Heading1"/>
       </w:pPr>
-      <w:bookmarkStart w:id="19" w:name="_Toc319347777"/>
+      <w:bookmarkStart w:id="19" w:name="_Toc319512903"/>
       <w:r>
         <w:lastRenderedPageBreak/>
         <w:t xml:space="preserve">Appendix </w:t>
@@ -3626,6 +4043,118 @@
     </w:lvl>
   </w:abstractNum>
   <w:abstractNum w:abstractNumId="2">
+    <w:nsid w:val="39E1211E"/>
+    <w:multiLevelType w:val="hybridMultilevel"/>
+    <w:tmpl w:val="6F22C99C"/>
+    <w:lvl w:ilvl="0" w:tplc="0D6A1874">
+      <w:numFmt w:val="bullet"/>
+      <w:lvlText w:val="-"/>
+      <w:lvlJc w:val="left"/>
+      <w:pPr>
+        <w:ind w:left="720" w:hanging="360"/>
+      </w:pPr>
+      <w:rPr>
+        <w:rFonts w:ascii="Calibri" w:eastAsiaTheme="minorHAnsi" w:hAnsi="Calibri" w:cs="Calibri" w:hint="default"/>
+      </w:rPr>
+    </w:lvl>
+    <w:lvl w:ilvl="1" w:tplc="10090003">
+      <w:start w:val="1"/>
+      <w:numFmt w:val="bullet"/>
+      <w:lvlText w:val="o"/>
+      <w:lvlJc w:val="left"/>
+      <w:pPr>
+        <w:ind w:left="1440" w:hanging="360"/>
+      </w:pPr>
+      <w:rPr>
+        <w:rFonts w:ascii="Courier New" w:hAnsi="Courier New" w:cs="Courier New" w:hint="default"/>
+      </w:rPr>
+    </w:lvl>
+    <w:lvl w:ilvl="2" w:tplc="10090005">
+      <w:start w:val="1"/>
+      <w:numFmt w:val="bullet"/>
+      <w:lvlText w:val=""/>
+      <w:lvlJc w:val="left"/>
+      <w:pPr>
+        <w:ind w:left="2160" w:hanging="360"/>
+      </w:pPr>
+      <w:rPr>
+        <w:rFonts w:ascii="Wingdings" w:hAnsi="Wingdings" w:hint="default"/>
+      </w:rPr>
+    </w:lvl>
+    <w:lvl w:ilvl="3" w:tplc="10090001" w:tentative="1">
+      <w:start w:val="1"/>
+      <w:numFmt w:val="bullet"/>
+      <w:lvlText w:val=""/>
+      <w:lvlJc w:val="left"/>
+      <w:pPr>
+        <w:ind w:left="2880" w:hanging="360"/>
+      </w:pPr>
+      <w:rPr>
+        <w:rFonts w:ascii="Symbol" w:hAnsi="Symbol" w:hint="default"/>
+      </w:rPr>
+    </w:lvl>
+    <w:lvl w:ilvl="4" w:tplc="10090003" w:tentative="1">
+      <w:start w:val="1"/>
+      <w:numFmt w:val="bullet"/>
+      <w:lvlText w:val="o"/>
+      <w:lvlJc w:val="left"/>
+      <w:pPr>
+        <w:ind w:left="3600" w:hanging="360"/>
+      </w:pPr>
+      <w:rPr>
+        <w:rFonts w:ascii="Courier New" w:hAnsi="Courier New" w:cs="Courier New" w:hint="default"/>
+      </w:rPr>
+    </w:lvl>
+    <w:lvl w:ilvl="5" w:tplc="10090005" w:tentative="1">
+      <w:start w:val="1"/>
+      <w:numFmt w:val="bullet"/>
+      <w:lvlText w:val=""/>
+      <w:lvlJc w:val="left"/>
+      <w:pPr>
+        <w:ind w:left="4320" w:hanging="360"/>
+      </w:pPr>
+      <w:rPr>
+        <w:rFonts w:ascii="Wingdings" w:hAnsi="Wingdings" w:hint="default"/>
+      </w:rPr>
+    </w:lvl>
+    <w:lvl w:ilvl="6" w:tplc="10090001" w:tentative="1">
+      <w:start w:val="1"/>
+      <w:numFmt w:val="bullet"/>
+      <w:lvlText w:val=""/>
+      <w:lvlJc w:val="left"/>
+      <w:pPr>
+        <w:ind w:left="5040" w:hanging="360"/>
+      </w:pPr>
+      <w:rPr>
+        <w:rFonts w:ascii="Symbol" w:hAnsi="Symbol" w:hint="default"/>
+      </w:rPr>
+    </w:lvl>
+    <w:lvl w:ilvl="7" w:tplc="10090003" w:tentative="1">
+      <w:start w:val="1"/>
+      <w:numFmt w:val="bullet"/>
+      <w:lvlText w:val="o"/>
+      <w:lvlJc w:val="left"/>
+      <w:pPr>
+        <w:ind w:left="5760" w:hanging="360"/>
+      </w:pPr>
+      <w:rPr>
+        <w:rFonts w:ascii="Courier New" w:hAnsi="Courier New" w:cs="Courier New" w:hint="default"/>
+      </w:rPr>
+    </w:lvl>
+    <w:lvl w:ilvl="8" w:tplc="10090005" w:tentative="1">
+      <w:start w:val="1"/>
+      <w:numFmt w:val="bullet"/>
+      <w:lvlText w:val=""/>
+      <w:lvlJc w:val="left"/>
+      <w:pPr>
+        <w:ind w:left="6480" w:hanging="360"/>
+      </w:pPr>
+      <w:rPr>
+        <w:rFonts w:ascii="Wingdings" w:hAnsi="Wingdings" w:hint="default"/>
+      </w:rPr>
+    </w:lvl>
+  </w:abstractNum>
+  <w:abstractNum w:abstractNumId="3">
     <w:nsid w:val="5B173EA9"/>
     <w:multiLevelType w:val="hybridMultilevel"/>
     <w:tmpl w:val="58123F4C"/>
@@ -3745,6 +4274,9 @@
     <w:abstractNumId w:val="0"/>
   </w:num>
   <w:num w:numId="3">
+    <w:abstractNumId w:val="3"/>
+  </w:num>
+  <w:num w:numId="4">
     <w:abstractNumId w:val="2"/>
   </w:num>
 </w:numbering>
@@ -4333,11 +4865,11 @@
             </c:numRef>
           </c:val>
         </c:ser>
-        <c:axId val="59825536"/>
-        <c:axId val="65921792"/>
+        <c:axId val="76511104"/>
+        <c:axId val="82526592"/>
       </c:barChart>
       <c:catAx>
-        <c:axId val="59825536"/>
+        <c:axId val="76511104"/>
         <c:scaling>
           <c:orientation val="minMax"/>
         </c:scaling>
@@ -4362,14 +4894,14 @@
         <c:numFmt formatCode="General" sourceLinked="1"/>
         <c:majorTickMark val="none"/>
         <c:tickLblPos val="nextTo"/>
-        <c:crossAx val="65921792"/>
+        <c:crossAx val="82526592"/>
         <c:crosses val="autoZero"/>
         <c:auto val="1"/>
         <c:lblAlgn val="ctr"/>
         <c:lblOffset val="100"/>
       </c:catAx>
       <c:valAx>
-        <c:axId val="65921792"/>
+        <c:axId val="82526592"/>
         <c:scaling>
           <c:orientation val="minMax"/>
         </c:scaling>
@@ -4394,7 +4926,7 @@
         </c:title>
         <c:numFmt formatCode="General" sourceLinked="1"/>
         <c:tickLblPos val="nextTo"/>
-        <c:crossAx val="59825536"/>
+        <c:crossAx val="76511104"/>
         <c:crosses val="autoZero"/>
         <c:crossBetween val="between"/>
       </c:valAx>
@@ -4719,7 +5251,7 @@
 </file>
 
 <file path=customXml/itemProps2.xml><?xml version="1.0" encoding="utf-8"?>
-<ds:datastoreItem xmlns:ds="http://schemas.openxmlformats.org/officeDocument/2006/customXml" ds:itemID="{08EB9A2A-2F54-4D0B-88F7-33A2A6926CA8}">
+<ds:datastoreItem xmlns:ds="http://schemas.openxmlformats.org/officeDocument/2006/customXml" ds:itemID="{49EAE64F-DBEA-43CD-8630-6C1FBFFD7A23}">
   <ds:schemaRefs>
     <ds:schemaRef ds:uri="http://schemas.openxmlformats.org/officeDocument/2006/bibliography"/>
   </ds:schemaRefs>

</xml_diff>

<commit_message>
! updated tasks and stories
</commit_message>
<xml_diff>
--- a/docs/supplier/Iteration 2/SENG 403 - Iteration 2.docx
+++ b/docs/supplier/Iteration 2/SENG 403 - Iteration 2.docx
@@ -2518,24 +2518,10 @@
     </w:p>
     <w:p>
       <w:pPr>
-        <w:rPr>
-          <w:b/>
-        </w:rPr>
-      </w:pPr>
-      <w:r>
-        <w:rPr>
-          <w:b/>
-        </w:rPr>
-        <w:t>Andrew</w:t>
-      </w:r>
-    </w:p>
-    <w:p>
-      <w:r>
-        <w:tab/>
-        <w:t>Tasks</w:t>
-      </w:r>
-      <w:r>
-        <w:t>:</w:t>
+        <w:ind w:firstLine="720"/>
+      </w:pPr>
+      <w:r>
+        <w:t>Stories:</w:t>
       </w:r>
     </w:p>
     <w:p>
@@ -2547,13 +2533,7 @@
         </w:numPr>
       </w:pPr>
       <w:r>
-        <w:t>Create</w:t>
-      </w:r>
-      <w:r>
-        <w:t xml:space="preserve"> </w:t>
-      </w:r>
-      <w:r>
-        <w:t xml:space="preserve"> nurse</w:t>
+        <w:t>Patient changes beds</w:t>
       </w:r>
     </w:p>
     <w:p>
@@ -2565,7 +2545,29 @@
         </w:numPr>
       </w:pPr>
       <w:r>
-        <w:t>Edit nurse</w:t>
+        <w:t>View patients in ward</w:t>
+      </w:r>
+    </w:p>
+    <w:p>
+      <w:pPr>
+        <w:rPr>
+          <w:b/>
+        </w:rPr>
+      </w:pPr>
+      <w:r>
+        <w:rPr>
+          <w:b/>
+        </w:rPr>
+        <w:t>Andrew</w:t>
+      </w:r>
+    </w:p>
+    <w:p>
+      <w:r>
+        <w:tab/>
+        <w:t>Tasks</w:t>
+      </w:r>
+      <w:r>
+        <w:t>:</w:t>
       </w:r>
     </w:p>
     <w:p>
@@ -2577,18 +2579,13 @@
         </w:numPr>
       </w:pPr>
       <w:r>
-        <w:t>Delete nurse</w:t>
-      </w:r>
-    </w:p>
-    <w:p>
-      <w:pPr>
-        <w:ind w:firstLine="720"/>
-      </w:pPr>
-      <w:r>
-        <w:t>Stories</w:t>
-      </w:r>
-      <w:r>
-        <w:t>:</w:t>
+        <w:t>Create</w:t>
+      </w:r>
+      <w:r>
+        <w:t xml:space="preserve"> </w:t>
+      </w:r>
+      <w:r>
+        <w:t xml:space="preserve"> nurse</w:t>
       </w:r>
     </w:p>
     <w:p>
@@ -2600,29 +2597,7 @@
         </w:numPr>
       </w:pPr>
       <w:r>
-        <w:t>Track nurse information</w:t>
-      </w:r>
-    </w:p>
-    <w:p>
-      <w:pPr>
-        <w:rPr>
-          <w:b/>
-        </w:rPr>
-      </w:pPr>
-      <w:r>
-        <w:rPr>
-          <w:b/>
-        </w:rPr>
-        <w:t>Matthew</w:t>
-      </w:r>
-    </w:p>
-    <w:p>
-      <w:r>
-        <w:tab/>
-        <w:t>Tasks</w:t>
-      </w:r>
-      <w:r>
-        <w:t>:</w:t>
+        <w:t>Edit nurse</w:t>
       </w:r>
     </w:p>
     <w:p>
@@ -2634,7 +2609,7 @@
         </w:numPr>
       </w:pPr>
       <w:r>
-        <w:t>Place patients in a priority queue</w:t>
+        <w:t>Delete nurse</w:t>
       </w:r>
     </w:p>
     <w:p>
@@ -2642,7 +2617,7 @@
         <w:ind w:firstLine="720"/>
       </w:pPr>
       <w:r>
-        <w:t>Story</w:t>
+        <w:t>Stories</w:t>
       </w:r>
       <w:r>
         <w:t>:</w:t>
@@ -2657,7 +2632,29 @@
         </w:numPr>
       </w:pPr>
       <w:r>
-        <w:t>Patient changes beds</w:t>
+        <w:t>Track nurse information</w:t>
+      </w:r>
+    </w:p>
+    <w:p>
+      <w:pPr>
+        <w:rPr>
+          <w:b/>
+        </w:rPr>
+      </w:pPr>
+      <w:r>
+        <w:rPr>
+          <w:b/>
+        </w:rPr>
+        <w:t>Matthew</w:t>
+      </w:r>
+    </w:p>
+    <w:p>
+      <w:r>
+        <w:tab/>
+        <w:t>Tasks</w:t>
+      </w:r>
+      <w:r>
+        <w:t>:</w:t>
       </w:r>
     </w:p>
     <w:p>
@@ -2669,7 +2666,45 @@
         </w:numPr>
       </w:pPr>
       <w:r>
-        <w:t>View patients in ward</w:t>
+        <w:t>Place patients in a priority queue</w:t>
+      </w:r>
+    </w:p>
+    <w:p>
+      <w:pPr>
+        <w:pStyle w:val="ListParagraph"/>
+        <w:numPr>
+          <w:ilvl w:val="1"/>
+          <w:numId w:val="4"/>
+        </w:numPr>
+      </w:pPr>
+      <w:r>
+        <w:t>Improve usability of Login screen (button listeners, etc.)</w:t>
+      </w:r>
+    </w:p>
+    <w:p>
+      <w:pPr>
+        <w:pStyle w:val="ListParagraph"/>
+        <w:numPr>
+          <w:ilvl w:val="1"/>
+          <w:numId w:val="4"/>
+        </w:numPr>
+      </w:pPr>
+      <w:r>
+        <w:t>Code refactoring</w:t>
+      </w:r>
+      <w:r>
+        <w:t xml:space="preserve"> (moved different logic to appropriate classes)</w:t>
+      </w:r>
+    </w:p>
+    <w:p>
+      <w:pPr>
+        <w:ind w:firstLine="720"/>
+      </w:pPr>
+      <w:r>
+        <w:t>Story</w:t>
+      </w:r>
+      <w:r>
+        <w:t>:</w:t>
       </w:r>
     </w:p>
     <w:p>
@@ -3716,7 +3751,8 @@
       </w:r>
     </w:p>
     <w:sectPr>
-      <w:footerReference w:type="default" r:id="rId14"/>
+      <w:headerReference w:type="default" r:id="rId14"/>
+      <w:footerReference w:type="default" r:id="rId15"/>
       <w:type w:val="continuous"/>
       <w:pgSz w:w="12240" w:h="15840"/>
       <w:pgMar w:top="1440" w:right="1440" w:bottom="1440" w:left="1440" w:header="708" w:footer="708" w:gutter="0"/>
@@ -3775,7 +3811,7 @@
             <w:rPr>
               <w:noProof/>
             </w:rPr>
-            <w:t>1</w:t>
+            <w:t>7</w:t>
           </w:r>
         </w:fldSimple>
       </w:p>
@@ -3812,6 +3848,20 @@
     </w:p>
   </w:footnote>
 </w:footnotes>
+</file>
+
+<file path=word/header1.xml><?xml version="1.0" encoding="utf-8"?>
+<w:hdr xmlns:ve="http://schemas.openxmlformats.org/markup-compatibility/2006" xmlns:o="urn:schemas-microsoft-com:office:office" xmlns:r="http://schemas.openxmlformats.org/officeDocument/2006/relationships" xmlns:m="http://schemas.openxmlformats.org/officeDocument/2006/math" xmlns:v="urn:schemas-microsoft-com:vml" xmlns:wp="http://schemas.openxmlformats.org/drawingml/2006/wordprocessingDrawing" xmlns:w10="urn:schemas-microsoft-com:office:word" xmlns:w="http://schemas.openxmlformats.org/wordprocessingml/2006/main" xmlns:wne="http://schemas.microsoft.com/office/word/2006/wordml">
+  <w:p>
+    <w:pPr>
+      <w:pStyle w:val="Header"/>
+      <w:jc w:val="center"/>
+    </w:pPr>
+    <w:r>
+      <w:t>SENG403 – Hospital Management System - 2012</w:t>
+    </w:r>
+  </w:p>
+</w:hdr>
 </file>
 
 <file path=word/numbering.xml><?xml version="1.0" encoding="utf-8"?>
@@ -4865,11 +4915,11 @@
             </c:numRef>
           </c:val>
         </c:ser>
-        <c:axId val="76511104"/>
-        <c:axId val="82526592"/>
+        <c:axId val="98712576"/>
+        <c:axId val="99019392"/>
       </c:barChart>
       <c:catAx>
-        <c:axId val="76511104"/>
+        <c:axId val="98712576"/>
         <c:scaling>
           <c:orientation val="minMax"/>
         </c:scaling>
@@ -4894,14 +4944,14 @@
         <c:numFmt formatCode="General" sourceLinked="1"/>
         <c:majorTickMark val="none"/>
         <c:tickLblPos val="nextTo"/>
-        <c:crossAx val="82526592"/>
+        <c:crossAx val="99019392"/>
         <c:crosses val="autoZero"/>
         <c:auto val="1"/>
         <c:lblAlgn val="ctr"/>
         <c:lblOffset val="100"/>
       </c:catAx>
       <c:valAx>
-        <c:axId val="82526592"/>
+        <c:axId val="99019392"/>
         <c:scaling>
           <c:orientation val="minMax"/>
         </c:scaling>
@@ -4926,7 +4976,7 @@
         </c:title>
         <c:numFmt formatCode="General" sourceLinked="1"/>
         <c:tickLblPos val="nextTo"/>
-        <c:crossAx val="76511104"/>
+        <c:crossAx val="98712576"/>
         <c:crosses val="autoZero"/>
         <c:crossBetween val="between"/>
       </c:valAx>
@@ -5251,7 +5301,7 @@
 </file>
 
 <file path=customXml/itemProps2.xml><?xml version="1.0" encoding="utf-8"?>
-<ds:datastoreItem xmlns:ds="http://schemas.openxmlformats.org/officeDocument/2006/customXml" ds:itemID="{49EAE64F-DBEA-43CD-8630-6C1FBFFD7A23}">
+<ds:datastoreItem xmlns:ds="http://schemas.openxmlformats.org/officeDocument/2006/customXml" ds:itemID="{49A0C5ED-25B5-48F6-911A-B49747210D14}">
   <ds:schemaRefs>
     <ds:schemaRef ds:uri="http://schemas.openxmlformats.org/officeDocument/2006/bibliography"/>
   </ds:schemaRefs>

</xml_diff>

<commit_message>
! corrected Matt's and Mark's stories
</commit_message>
<xml_diff>
--- a/docs/supplier/Iteration 2/SENG 403 - Iteration 2.docx
+++ b/docs/supplier/Iteration 2/SENG 403 - Iteration 2.docx
@@ -2550,28 +2550,6 @@
     </w:p>
     <w:p>
       <w:pPr>
-        <w:rPr>
-          <w:b/>
-        </w:rPr>
-      </w:pPr>
-      <w:r>
-        <w:rPr>
-          <w:b/>
-        </w:rPr>
-        <w:t>Andrew</w:t>
-      </w:r>
-    </w:p>
-    <w:p>
-      <w:r>
-        <w:tab/>
-        <w:t>Tasks</w:t>
-      </w:r>
-      <w:r>
-        <w:t>:</w:t>
-      </w:r>
-    </w:p>
-    <w:p>
-      <w:pPr>
         <w:pStyle w:val="ListParagraph"/>
         <w:numPr>
           <w:ilvl w:val="1"/>
@@ -2579,13 +2557,29 @@
         </w:numPr>
       </w:pPr>
       <w:r>
-        <w:t>Create</w:t>
-      </w:r>
-      <w:r>
-        <w:t xml:space="preserve"> </w:t>
-      </w:r>
-      <w:r>
-        <w:t xml:space="preserve"> nurse</w:t>
+        <w:t>Admin or nurse assign can assign patient to a room</w:t>
+      </w:r>
+    </w:p>
+    <w:p>
+      <w:pPr>
+        <w:rPr>
+          <w:b/>
+        </w:rPr>
+      </w:pPr>
+      <w:r>
+        <w:rPr>
+          <w:b/>
+        </w:rPr>
+        <w:t>Andrew</w:t>
+      </w:r>
+    </w:p>
+    <w:p>
+      <w:r>
+        <w:tab/>
+        <w:t>Tasks</w:t>
+      </w:r>
+      <w:r>
+        <w:t>:</w:t>
       </w:r>
     </w:p>
     <w:p>
@@ -2597,7 +2591,13 @@
         </w:numPr>
       </w:pPr>
       <w:r>
-        <w:t>Edit nurse</w:t>
+        <w:t>Create</w:t>
+      </w:r>
+      <w:r>
+        <w:t xml:space="preserve"> </w:t>
+      </w:r>
+      <w:r>
+        <w:t xml:space="preserve"> nurse</w:t>
       </w:r>
     </w:p>
     <w:p>
@@ -2609,18 +2609,7 @@
         </w:numPr>
       </w:pPr>
       <w:r>
-        <w:t>Delete nurse</w:t>
-      </w:r>
-    </w:p>
-    <w:p>
-      <w:pPr>
-        <w:ind w:firstLine="720"/>
-      </w:pPr>
-      <w:r>
-        <w:t>Stories</w:t>
-      </w:r>
-      <w:r>
-        <w:t>:</w:t>
+        <w:t>Edit nurse</w:t>
       </w:r>
     </w:p>
     <w:p>
@@ -2632,26 +2621,15 @@
         </w:numPr>
       </w:pPr>
       <w:r>
-        <w:t>Track nurse information</w:t>
-      </w:r>
-    </w:p>
-    <w:p>
-      <w:pPr>
-        <w:rPr>
-          <w:b/>
-        </w:rPr>
-      </w:pPr>
-      <w:r>
-        <w:rPr>
-          <w:b/>
-        </w:rPr>
-        <w:t>Matthew</w:t>
-      </w:r>
-    </w:p>
-    <w:p>
-      <w:r>
-        <w:tab/>
-        <w:t>Tasks</w:t>
+        <w:t>Delete nurse</w:t>
+      </w:r>
+    </w:p>
+    <w:p>
+      <w:pPr>
+        <w:ind w:firstLine="720"/>
+      </w:pPr>
+      <w:r>
+        <w:t>Stories</w:t>
       </w:r>
       <w:r>
         <w:t>:</w:t>
@@ -2666,7 +2644,29 @@
         </w:numPr>
       </w:pPr>
       <w:r>
-        <w:t>Place patients in a priority queue</w:t>
+        <w:t>Track nurse information</w:t>
+      </w:r>
+    </w:p>
+    <w:p>
+      <w:pPr>
+        <w:rPr>
+          <w:b/>
+        </w:rPr>
+      </w:pPr>
+      <w:r>
+        <w:rPr>
+          <w:b/>
+        </w:rPr>
+        <w:t>Matthew</w:t>
+      </w:r>
+    </w:p>
+    <w:p>
+      <w:r>
+        <w:tab/>
+        <w:t>Tasks</w:t>
+      </w:r>
+      <w:r>
+        <w:t>:</w:t>
       </w:r>
     </w:p>
     <w:p>
@@ -2678,7 +2678,7 @@
         </w:numPr>
       </w:pPr>
       <w:r>
-        <w:t>Improve usability of Login screen (button listeners, etc.)</w:t>
+        <w:t>Place patients in a priority queue</w:t>
       </w:r>
     </w:p>
     <w:p>
@@ -2690,21 +2690,7 @@
         </w:numPr>
       </w:pPr>
       <w:r>
-        <w:t>Code refactoring</w:t>
-      </w:r>
-      <w:r>
-        <w:t xml:space="preserve"> (moved different logic to appropriate classes)</w:t>
-      </w:r>
-    </w:p>
-    <w:p>
-      <w:pPr>
-        <w:ind w:firstLine="720"/>
-      </w:pPr>
-      <w:r>
-        <w:t>Story</w:t>
-      </w:r>
-      <w:r>
-        <w:t>:</w:t>
+        <w:t>Improve usability of Login screen (button listeners, etc.)</w:t>
       </w:r>
     </w:p>
     <w:p>
@@ -2716,20 +2702,36 @@
         </w:numPr>
       </w:pPr>
       <w:r>
-        <w:t>Admin or nurse assign can assign patient to a room</w:t>
-      </w:r>
-    </w:p>
-    <w:p>
-      <w:pPr>
+        <w:t>Code refactoring</w:t>
+      </w:r>
+      <w:r>
+        <w:t xml:space="preserve"> (moved different logic to appropriate classes)</w:t>
+      </w:r>
+    </w:p>
+    <w:p>
+      <w:pPr>
+        <w:ind w:firstLine="720"/>
+      </w:pPr>
+      <w:r>
+        <w:t>Story</w:t>
+      </w:r>
+      <w:r>
+        <w:t>:</w:t>
+      </w:r>
+    </w:p>
+    <w:p>
+      <w:pPr>
+        <w:pStyle w:val="ListParagraph"/>
+        <w:numPr>
+          <w:ilvl w:val="1"/>
+          <w:numId w:val="4"/>
+        </w:numPr>
         <w:spacing w:after="200"/>
-        <w:rPr>
-          <w:b/>
-        </w:rPr>
-      </w:pPr>
-      <w:r>
-        <w:rPr>
-          <w:b/>
-        </w:rPr>
+      </w:pPr>
+      <w:r>
+        <w:t xml:space="preserve">New patients are placed in a priority queue </w:t>
+      </w:r>
+      <w:r>
         <w:br w:type="page"/>
       </w:r>
     </w:p>
@@ -3811,7 +3813,7 @@
             <w:rPr>
               <w:noProof/>
             </w:rPr>
-            <w:t>7</w:t>
+            <w:t>6</w:t>
           </w:r>
         </w:fldSimple>
       </w:p>
@@ -4915,11 +4917,11 @@
             </c:numRef>
           </c:val>
         </c:ser>
-        <c:axId val="98712576"/>
-        <c:axId val="99019392"/>
+        <c:axId val="86105472"/>
+        <c:axId val="101984512"/>
       </c:barChart>
       <c:catAx>
-        <c:axId val="98712576"/>
+        <c:axId val="86105472"/>
         <c:scaling>
           <c:orientation val="minMax"/>
         </c:scaling>
@@ -4944,14 +4946,14 @@
         <c:numFmt formatCode="General" sourceLinked="1"/>
         <c:majorTickMark val="none"/>
         <c:tickLblPos val="nextTo"/>
-        <c:crossAx val="99019392"/>
+        <c:crossAx val="101984512"/>
         <c:crosses val="autoZero"/>
         <c:auto val="1"/>
         <c:lblAlgn val="ctr"/>
         <c:lblOffset val="100"/>
       </c:catAx>
       <c:valAx>
-        <c:axId val="99019392"/>
+        <c:axId val="101984512"/>
         <c:scaling>
           <c:orientation val="minMax"/>
         </c:scaling>
@@ -4976,7 +4978,7 @@
         </c:title>
         <c:numFmt formatCode="General" sourceLinked="1"/>
         <c:tickLblPos val="nextTo"/>
-        <c:crossAx val="98712576"/>
+        <c:crossAx val="86105472"/>
         <c:crosses val="autoZero"/>
         <c:crossBetween val="between"/>
       </c:valAx>
@@ -5301,7 +5303,7 @@
 </file>
 
 <file path=customXml/itemProps2.xml><?xml version="1.0" encoding="utf-8"?>
-<ds:datastoreItem xmlns:ds="http://schemas.openxmlformats.org/officeDocument/2006/customXml" ds:itemID="{49A0C5ED-25B5-48F6-911A-B49747210D14}">
+<ds:datastoreItem xmlns:ds="http://schemas.openxmlformats.org/officeDocument/2006/customXml" ds:itemID="{562487F5-BFD7-4B7B-92EC-E00AE294A9DC}">
   <ds:schemaRefs>
     <ds:schemaRef ds:uri="http://schemas.openxmlformats.org/officeDocument/2006/bibliography"/>
   </ds:schemaRefs>

</xml_diff>